<commit_message>
the new Test has been added AvlTree test and Black and red test
</commit_message>
<xml_diff>
--- a/Basketball/Files/Report Lab 3.docx
+++ b/Basketball/Files/Report Lab 3.docx
@@ -650,6 +650,34 @@
           <w:szCs w:val="24"/>
         </w:rPr>
         <w:t xml:space="preserve">TAD : </w:t>
+      </w:r>
+    </w:p>
+    <w:p>
+      <w:pPr>
+        <w:rPr>
+          <w:sz w:val="24"/>
+          <w:szCs w:val="24"/>
+        </w:rPr>
+      </w:pPr>
+      <w:r>
+        <w:rPr>
+          <w:sz w:val="24"/>
+          <w:szCs w:val="24"/>
+        </w:rPr>
+      </w:r>
+    </w:p>
+    <w:p>
+      <w:pPr>
+        <w:rPr>
+          <w:sz w:val="24"/>
+          <w:szCs w:val="24"/>
+        </w:rPr>
+      </w:pPr>
+      <w:r>
+        <w:rPr>
+          <w:sz w:val="24"/>
+          <w:szCs w:val="24"/>
+        </w:rPr>
       </w:r>
     </w:p>
     <w:p>
@@ -783,7 +811,7 @@
               <w:tl2br w:val="nil" w:sz="0" w:space="0" w:color="000000" tmln="20, 20, 20, 0, 0"/>
               <w:tr2bl w:val="nil" w:sz="0" w:space="0" w:color="000000" tmln="20, 20, 20, 0, 0"/>
             </w:tcBorders>
-            <w:tmTcPr id="1540361071" protected="0"/>
+            <w:tmTcPr id="1540443774" protected="0"/>
           </w:tcPr>
           <w:p>
             <w:pPr>
@@ -827,7 +855,7 @@
               <w:tl2br w:val="nil" w:sz="0" w:space="0" w:color="000000" tmln="20, 20, 20, 0, 0"/>
               <w:tr2bl w:val="nil" w:sz="0" w:space="0" w:color="000000" tmln="20, 20, 20, 0, 0"/>
             </w:tcBorders>
-            <w:tmTcPr id="1540361071" protected="0"/>
+            <w:tmTcPr id="1540443774" protected="0"/>
           </w:tcPr>
           <w:p>
             <w:pPr>
@@ -871,7 +899,7 @@
               <w:tl2br w:val="nil" w:sz="0" w:space="0" w:color="000000" tmln="20, 20, 20, 0, 0"/>
               <w:tr2bl w:val="nil" w:sz="0" w:space="0" w:color="000000" tmln="20, 20, 20, 0, 0"/>
             </w:tcBorders>
-            <w:tmTcPr id="1540361071" protected="0"/>
+            <w:tmTcPr id="1540443774" protected="0"/>
           </w:tcPr>
           <w:p>
             <w:pPr>
@@ -966,7 +994,7 @@
               <w:tl2br w:val="nil" w:sz="0" w:space="0" w:color="000000" tmln="20, 20, 20, 0, 0"/>
               <w:tr2bl w:val="nil" w:sz="0" w:space="0" w:color="000000" tmln="20, 20, 20, 0, 0"/>
             </w:tcBorders>
-            <w:tmTcPr id="1540361071" protected="0"/>
+            <w:tmTcPr id="1540443774" protected="0"/>
           </w:tcPr>
           <w:p>
             <w:pPr>
@@ -1142,7 +1170,7 @@
               <w:tl2br w:val="nil" w:sz="0" w:space="0" w:color="000000" tmln="20, 20, 20, 0, 0"/>
               <w:tr2bl w:val="nil" w:sz="0" w:space="0" w:color="000000" tmln="20, 20, 20, 0, 0"/>
             </w:tcBorders>
-            <w:tmTcPr id="1540361071" protected="0"/>
+            <w:tmTcPr id="1540443774" protected="0"/>
           </w:tcPr>
           <w:p>
             <w:pPr>
@@ -1192,7 +1220,7 @@
               <w:tl2br w:val="nil" w:sz="0" w:space="0" w:color="000000" tmln="20, 20, 20, 0, 0"/>
               <w:tr2bl w:val="nil" w:sz="0" w:space="0" w:color="000000" tmln="20, 20, 20, 0, 0"/>
             </w:tcBorders>
-            <w:tmTcPr id="1540361071" protected="0"/>
+            <w:tmTcPr id="1540443774" protected="0"/>
           </w:tcPr>
           <w:p>
             <w:pPr>
@@ -1316,7 +1344,7 @@
               <w:tl2br w:val="nil" w:sz="0" w:space="0" w:color="000000" tmln="20, 20, 20, 0, 0"/>
               <w:tr2bl w:val="nil" w:sz="0" w:space="0" w:color="000000" tmln="20, 20, 20, 0, 0"/>
             </w:tcBorders>
-            <w:tmTcPr id="1540361071" protected="0"/>
+            <w:tmTcPr id="1540443774" protected="0"/>
           </w:tcPr>
           <w:p>
             <w:pPr>
@@ -1366,7 +1394,7 @@
               <w:tl2br w:val="nil" w:sz="0" w:space="0" w:color="000000" tmln="20, 20, 20, 0, 0"/>
               <w:tr2bl w:val="nil" w:sz="0" w:space="0" w:color="000000" tmln="20, 20, 20, 0, 0"/>
             </w:tcBorders>
-            <w:tmTcPr id="1540361071" protected="0"/>
+            <w:tmTcPr id="1540443774" protected="0"/>
           </w:tcPr>
           <w:p>
             <w:pPr>
@@ -1490,7 +1518,7 @@
               <w:tl2br w:val="nil" w:sz="0" w:space="0" w:color="000000" tmln="20, 20, 20, 0, 0"/>
               <w:tr2bl w:val="nil" w:sz="0" w:space="0" w:color="000000" tmln="20, 20, 20, 0, 0"/>
             </w:tcBorders>
-            <w:tmTcPr id="1540361071" protected="0"/>
+            <w:tmTcPr id="1540443774" protected="0"/>
           </w:tcPr>
           <w:p>
             <w:pPr>
@@ -1540,7 +1568,7 @@
               <w:tl2br w:val="nil" w:sz="0" w:space="0" w:color="000000" tmln="20, 20, 20, 0, 0"/>
               <w:tr2bl w:val="nil" w:sz="0" w:space="0" w:color="000000" tmln="20, 20, 20, 0, 0"/>
             </w:tcBorders>
-            <w:tmTcPr id="1540361071" protected="0"/>
+            <w:tmTcPr id="1540443774" protected="0"/>
           </w:tcPr>
           <w:p>
             <w:pPr>
@@ -1664,7 +1692,7 @@
               <w:tl2br w:val="nil" w:sz="0" w:space="0" w:color="000000" tmln="20, 20, 20, 0, 0"/>
               <w:tr2bl w:val="nil" w:sz="0" w:space="0" w:color="000000" tmln="20, 20, 20, 0, 0"/>
             </w:tcBorders>
-            <w:tmTcPr id="1540361071" protected="0"/>
+            <w:tmTcPr id="1540443774" protected="0"/>
           </w:tcPr>
           <w:p>
             <w:pPr>
@@ -1714,7 +1742,7 @@
               <w:tl2br w:val="nil" w:sz="0" w:space="0" w:color="000000" tmln="20, 20, 20, 0, 0"/>
               <w:tr2bl w:val="nil" w:sz="0" w:space="0" w:color="000000" tmln="20, 20, 20, 0, 0"/>
             </w:tcBorders>
-            <w:tmTcPr id="1540361071" protected="0"/>
+            <w:tmTcPr id="1540443774" protected="0"/>
           </w:tcPr>
           <w:p>
             <w:pPr>
@@ -1852,7 +1880,7 @@
               <w:tl2br w:val="nil" w:sz="0" w:space="0" w:color="000000" tmln="20, 20, 20, 0, 0"/>
               <w:tr2bl w:val="nil" w:sz="0" w:space="0" w:color="000000" tmln="20, 20, 20, 0, 0"/>
             </w:tcBorders>
-            <w:tmTcPr id="1540361071" protected="0"/>
+            <w:tmTcPr id="1540443774" protected="0"/>
           </w:tcPr>
           <w:p>
             <w:pPr>
@@ -1896,7 +1924,7 @@
               <w:tl2br w:val="nil" w:sz="0" w:space="0" w:color="000000" tmln="20, 20, 20, 0, 0"/>
               <w:tr2bl w:val="nil" w:sz="0" w:space="0" w:color="000000" tmln="20, 20, 20, 0, 0"/>
             </w:tcBorders>
-            <w:tmTcPr id="1540361071" protected="0"/>
+            <w:tmTcPr id="1540443774" protected="0"/>
           </w:tcPr>
           <w:p>
             <w:pPr>
@@ -1940,7 +1968,7 @@
               <w:tl2br w:val="nil" w:sz="0" w:space="0" w:color="000000" tmln="20, 20, 20, 0, 0"/>
               <w:tr2bl w:val="nil" w:sz="0" w:space="0" w:color="000000" tmln="20, 20, 20, 0, 0"/>
             </w:tcBorders>
-            <w:tmTcPr id="1540361071" protected="0"/>
+            <w:tmTcPr id="1540443774" protected="0"/>
           </w:tcPr>
           <w:p>
             <w:pPr>
@@ -2035,7 +2063,7 @@
               <w:tl2br w:val="nil" w:sz="0" w:space="0" w:color="000000" tmln="20, 20, 20, 0, 0"/>
               <w:tr2bl w:val="nil" w:sz="0" w:space="0" w:color="000000" tmln="20, 20, 20, 0, 0"/>
             </w:tcBorders>
-            <w:tmTcPr id="1540361071" protected="0"/>
+            <w:tmTcPr id="1540443774" protected="0"/>
           </w:tcPr>
           <w:p>
             <w:pPr>
@@ -2153,7 +2181,7 @@
               <w:tl2br w:val="nil" w:sz="0" w:space="0" w:color="000000" tmln="20, 20, 20, 0, 0"/>
               <w:tr2bl w:val="nil" w:sz="0" w:space="0" w:color="000000" tmln="20, 20, 20, 0, 0"/>
             </w:tcBorders>
-            <w:tmTcPr id="1540361071" protected="0"/>
+            <w:tmTcPr id="1540443774" protected="0"/>
           </w:tcPr>
           <w:p>
             <w:pPr>
@@ -2203,7 +2231,7 @@
               <w:tl2br w:val="nil" w:sz="0" w:space="0" w:color="000000" tmln="20, 20, 20, 0, 0"/>
               <w:tr2bl w:val="nil" w:sz="0" w:space="0" w:color="000000" tmln="20, 20, 20, 0, 0"/>
             </w:tcBorders>
-            <w:tmTcPr id="1540361071" protected="0"/>
+            <w:tmTcPr id="1540443774" protected="0"/>
           </w:tcPr>
           <w:p>
             <w:pPr>
@@ -2327,7 +2355,7 @@
               <w:tl2br w:val="nil" w:sz="0" w:space="0" w:color="000000" tmln="20, 20, 20, 0, 0"/>
               <w:tr2bl w:val="nil" w:sz="0" w:space="0" w:color="000000" tmln="20, 20, 20, 0, 0"/>
             </w:tcBorders>
-            <w:tmTcPr id="1540361071" protected="0"/>
+            <w:tmTcPr id="1540443774" protected="0"/>
           </w:tcPr>
           <w:p>
             <w:pPr>
@@ -2371,7 +2399,7 @@
               <w:tl2br w:val="nil" w:sz="0" w:space="0" w:color="000000" tmln="20, 20, 20, 0, 0"/>
               <w:tr2bl w:val="nil" w:sz="0" w:space="0" w:color="000000" tmln="20, 20, 20, 0, 0"/>
             </w:tcBorders>
-            <w:tmTcPr id="1540361071" protected="0"/>
+            <w:tmTcPr id="1540443774" protected="0"/>
           </w:tcPr>
           <w:p>
             <w:pPr>
@@ -2415,7 +2443,7 @@
               <w:tl2br w:val="nil" w:sz="0" w:space="0" w:color="000000" tmln="20, 20, 20, 0, 0"/>
               <w:tr2bl w:val="nil" w:sz="0" w:space="0" w:color="000000" tmln="20, 20, 20, 0, 0"/>
             </w:tcBorders>
-            <w:tmTcPr id="1540361071" protected="0"/>
+            <w:tmTcPr id="1540443774" protected="0"/>
           </w:tcPr>
           <w:p>
             <w:pPr>
@@ -2510,7 +2538,7 @@
               <w:tl2br w:val="nil" w:sz="0" w:space="0" w:color="000000" tmln="20, 20, 20, 0, 0"/>
               <w:tr2bl w:val="nil" w:sz="0" w:space="0" w:color="000000" tmln="20, 20, 20, 0, 0"/>
             </w:tcBorders>
-            <w:tmTcPr id="1540361071" protected="0"/>
+            <w:tmTcPr id="1540443774" protected="0"/>
           </w:tcPr>
           <w:p>
             <w:pPr>
@@ -2611,7 +2639,7 @@
               <w:tl2br w:val="nil" w:sz="0" w:space="0" w:color="000000" tmln="20, 20, 20, 0, 0"/>
               <w:tr2bl w:val="nil" w:sz="0" w:space="0" w:color="000000" tmln="20, 20, 20, 0, 0"/>
             </w:tcBorders>
-            <w:tmTcPr id="1540361071" protected="0"/>
+            <w:tmTcPr id="1540443774" protected="0"/>
           </w:tcPr>
           <w:p>
             <w:pPr>
@@ -2661,7 +2689,7 @@
               <w:tl2br w:val="nil" w:sz="0" w:space="0" w:color="000000" tmln="20, 20, 20, 0, 0"/>
               <w:tr2bl w:val="nil" w:sz="0" w:space="0" w:color="000000" tmln="20, 20, 20, 0, 0"/>
             </w:tcBorders>
-            <w:tmTcPr id="1540361071" protected="0"/>
+            <w:tmTcPr id="1540443774" protected="0"/>
           </w:tcPr>
           <w:p>
             <w:pPr>
@@ -2883,7 +2911,7 @@
               <w:tl2br w:val="nil" w:sz="0" w:space="0" w:color="000000" tmln="20, 20, 20, 0, 0"/>
               <w:tr2bl w:val="nil" w:sz="0" w:space="0" w:color="000000" tmln="20, 20, 20, 0, 0"/>
             </w:tcBorders>
-            <w:tmTcPr id="1540361071" protected="0"/>
+            <w:tmTcPr id="1540443774" protected="0"/>
           </w:tcPr>
           <w:p>
             <w:pPr>
@@ -2927,7 +2955,7 @@
               <w:tl2br w:val="nil" w:sz="0" w:space="0" w:color="000000" tmln="20, 20, 20, 0, 0"/>
               <w:tr2bl w:val="nil" w:sz="0" w:space="0" w:color="000000" tmln="20, 20, 20, 0, 0"/>
             </w:tcBorders>
-            <w:tmTcPr id="1540361071" protected="0"/>
+            <w:tmTcPr id="1540443774" protected="0"/>
           </w:tcPr>
           <w:p>
             <w:pPr>
@@ -2971,7 +2999,7 @@
               <w:tl2br w:val="nil" w:sz="0" w:space="0" w:color="000000" tmln="20, 20, 20, 0, 0"/>
               <w:tr2bl w:val="nil" w:sz="0" w:space="0" w:color="000000" tmln="20, 20, 20, 0, 0"/>
             </w:tcBorders>
-            <w:tmTcPr id="1540361071" protected="0"/>
+            <w:tmTcPr id="1540443774" protected="0"/>
           </w:tcPr>
           <w:p>
             <w:pPr>
@@ -3066,7 +3094,7 @@
               <w:tl2br w:val="nil" w:sz="0" w:space="0" w:color="000000" tmln="20, 20, 20, 0, 0"/>
               <w:tr2bl w:val="nil" w:sz="0" w:space="0" w:color="000000" tmln="20, 20, 20, 0, 0"/>
             </w:tcBorders>
-            <w:tmTcPr id="1540361071" protected="0"/>
+            <w:tmTcPr id="1540443774" protected="0"/>
           </w:tcPr>
           <w:p>
             <w:pPr>
@@ -3233,7 +3261,7 @@
               <w:tl2br w:val="nil" w:sz="0" w:space="0" w:color="000000" tmln="20, 20, 20, 0, 0"/>
               <w:tr2bl w:val="nil" w:sz="0" w:space="0" w:color="000000" tmln="20, 20, 20, 0, 0"/>
             </w:tcBorders>
-            <w:tmTcPr id="1540361071" protected="0"/>
+            <w:tmTcPr id="1540443774" protected="0"/>
           </w:tcPr>
           <w:p>
             <w:pPr>
@@ -3283,7 +3311,7 @@
               <w:tl2br w:val="nil" w:sz="0" w:space="0" w:color="000000" tmln="20, 20, 20, 0, 0"/>
               <w:tr2bl w:val="nil" w:sz="0" w:space="0" w:color="000000" tmln="20, 20, 20, 0, 0"/>
             </w:tcBorders>
-            <w:tmTcPr id="1540361071" protected="0"/>
+            <w:tmTcPr id="1540443774" protected="0"/>
           </w:tcPr>
           <w:p>
             <w:pPr>
@@ -3407,7 +3435,7 @@
               <w:tl2br w:val="nil" w:sz="0" w:space="0" w:color="000000" tmln="20, 20, 20, 0, 0"/>
               <w:tr2bl w:val="nil" w:sz="0" w:space="0" w:color="000000" tmln="20, 20, 20, 0, 0"/>
             </w:tcBorders>
-            <w:tmTcPr id="1540361071" protected="0"/>
+            <w:tmTcPr id="1540443774" protected="0"/>
           </w:tcPr>
           <w:p>
             <w:pPr>
@@ -3451,7 +3479,7 @@
               <w:tl2br w:val="nil" w:sz="0" w:space="0" w:color="000000" tmln="20, 20, 20, 0, 0"/>
               <w:tr2bl w:val="nil" w:sz="0" w:space="0" w:color="000000" tmln="20, 20, 20, 0, 0"/>
             </w:tcBorders>
-            <w:tmTcPr id="1540361071" protected="0"/>
+            <w:tmTcPr id="1540443774" protected="0"/>
           </w:tcPr>
           <w:p>
             <w:pPr>
@@ -3575,7 +3603,7 @@
               <w:tl2br w:val="nil" w:sz="0" w:space="0" w:color="000000" tmln="20, 20, 20, 0, 0"/>
               <w:tr2bl w:val="nil" w:sz="0" w:space="0" w:color="000000" tmln="20, 20, 20, 0, 0"/>
             </w:tcBorders>
-            <w:tmTcPr id="1540361071" protected="0"/>
+            <w:tmTcPr id="1540443774" protected="0"/>
           </w:tcPr>
           <w:p>
             <w:pPr>
@@ -3619,7 +3647,7 @@
               <w:tl2br w:val="nil" w:sz="0" w:space="0" w:color="000000" tmln="20, 20, 20, 0, 0"/>
               <w:tr2bl w:val="nil" w:sz="0" w:space="0" w:color="000000" tmln="20, 20, 20, 0, 0"/>
             </w:tcBorders>
-            <w:tmTcPr id="1540361071" protected="0"/>
+            <w:tmTcPr id="1540443774" protected="0"/>
           </w:tcPr>
           <w:p>
             <w:pPr>
@@ -3743,7 +3771,7 @@
               <w:tl2br w:val="nil" w:sz="0" w:space="0" w:color="000000" tmln="20, 20, 20, 0, 0"/>
               <w:tr2bl w:val="nil" w:sz="0" w:space="0" w:color="000000" tmln="20, 20, 20, 0, 0"/>
             </w:tcBorders>
-            <w:tmTcPr id="1540361071" protected="0"/>
+            <w:tmTcPr id="1540443774" protected="0"/>
           </w:tcPr>
           <w:p>
             <w:pPr>
@@ -3787,7 +3815,7 @@
               <w:tl2br w:val="nil" w:sz="0" w:space="0" w:color="000000" tmln="20, 20, 20, 0, 0"/>
               <w:tr2bl w:val="nil" w:sz="0" w:space="0" w:color="000000" tmln="20, 20, 20, 0, 0"/>
             </w:tcBorders>
-            <w:tmTcPr id="1540361071" protected="0"/>
+            <w:tmTcPr id="1540443774" protected="0"/>
           </w:tcPr>
           <w:p>
             <w:pPr>
@@ -3981,7 +4009,7 @@
               <w:tl2br w:val="nil" w:sz="0" w:space="0" w:color="000000" tmln="20, 20, 20, 0, 0"/>
               <w:tr2bl w:val="nil" w:sz="0" w:space="0" w:color="000000" tmln="20, 20, 20, 0, 0"/>
             </w:tcBorders>
-            <w:tmTcPr id="1540361071" protected="0"/>
+            <w:tmTcPr id="1540443774" protected="0"/>
           </w:tcPr>
           <w:p>
             <w:pPr>
@@ -4025,7 +4053,7 @@
               <w:tl2br w:val="nil" w:sz="0" w:space="0" w:color="000000" tmln="20, 20, 20, 0, 0"/>
               <w:tr2bl w:val="nil" w:sz="0" w:space="0" w:color="000000" tmln="20, 20, 20, 0, 0"/>
             </w:tcBorders>
-            <w:tmTcPr id="1540361071" protected="0"/>
+            <w:tmTcPr id="1540443774" protected="0"/>
           </w:tcPr>
           <w:p>
             <w:pPr>
@@ -4069,7 +4097,7 @@
               <w:tl2br w:val="nil" w:sz="0" w:space="0" w:color="000000" tmln="20, 20, 20, 0, 0"/>
               <w:tr2bl w:val="nil" w:sz="0" w:space="0" w:color="000000" tmln="20, 20, 20, 0, 0"/>
             </w:tcBorders>
-            <w:tmTcPr id="1540361071" protected="0"/>
+            <w:tmTcPr id="1540443774" protected="0"/>
           </w:tcPr>
           <w:p>
             <w:pPr>
@@ -4164,7 +4192,7 @@
               <w:tl2br w:val="nil" w:sz="0" w:space="0" w:color="000000" tmln="20, 20, 20, 0, 0"/>
               <w:tr2bl w:val="nil" w:sz="0" w:space="0" w:color="000000" tmln="20, 20, 20, 0, 0"/>
             </w:tcBorders>
-            <w:tmTcPr id="1540361071" protected="0"/>
+            <w:tmTcPr id="1540443774" protected="0"/>
           </w:tcPr>
           <w:p>
             <w:pPr>
@@ -4265,7 +4293,7 @@
               <w:tl2br w:val="nil" w:sz="0" w:space="0" w:color="000000" tmln="20, 20, 20, 0, 0"/>
               <w:tr2bl w:val="nil" w:sz="0" w:space="0" w:color="000000" tmln="20, 20, 20, 0, 0"/>
             </w:tcBorders>
-            <w:tmTcPr id="1540361071" protected="0"/>
+            <w:tmTcPr id="1540443774" protected="0"/>
           </w:tcPr>
           <w:p>
             <w:pPr>
@@ -4309,7 +4337,7 @@
               <w:tl2br w:val="nil" w:sz="0" w:space="0" w:color="000000" tmln="20, 20, 20, 0, 0"/>
               <w:tr2bl w:val="nil" w:sz="0" w:space="0" w:color="000000" tmln="20, 20, 20, 0, 0"/>
             </w:tcBorders>
-            <w:tmTcPr id="1540361071" protected="0"/>
+            <w:tmTcPr id="1540443774" protected="0"/>
           </w:tcPr>
           <w:p>
             <w:pPr>
@@ -4411,6 +4439,2993 @@
         <w:rPr>
           <w:sz w:val="24"/>
           <w:szCs w:val="24"/>
+        </w:rPr>
+        <w:t>Diseño de Casos de Prueba:</w:t>
+      </w:r>
+    </w:p>
+    <w:p>
+      <w:pPr>
+        <w:rPr>
+          <w:sz w:val="24"/>
+          <w:szCs w:val="24"/>
+        </w:rPr>
+      </w:pPr>
+      <w:r>
+        <w:rPr>
+          <w:sz w:val="24"/>
+          <w:szCs w:val="24"/>
+        </w:rPr>
+      </w:r>
+    </w:p>
+    <w:tbl>
+      <w:tblPr>
+        <w:name w:val="Tabla17"/>
+        <w:tabOrder w:val="0"/>
+        <w:jc w:val="left"/>
+        <w:tblInd w:w="0" w:type="dxa"/>
+        <w:tblW w:w="8670" w:type="dxa"/>
+      </w:tblPr>
+      <w:tblGrid>
+        <w:gridCol w:w="2190"/>
+        <w:gridCol w:w="2160"/>
+        <w:gridCol w:w="2130"/>
+        <w:gridCol w:w="2190"/>
+      </w:tblGrid>
+      <w:tr>
+        <w:trPr>
+          <w:trHeight w:val="0" w:hRule="auto"/>
+        </w:trPr>
+        <w:tc>
+          <w:tcPr>
+            <w:tcW w:w="4350" w:type="dxa"/>
+            <w:gridSpan w:val="2"/>
+            <w:vMerge w:val="restart"/>
+            <w:vAlign w:val="bottom"/>
+            <w:tcMar>
+              <w:top w:w="0" w:type="dxa"/>
+              <w:left w:w="20" w:type="dxa"/>
+              <w:bottom w:w="0" w:type="dxa"/>
+              <w:right w:w="20" w:type="dxa"/>
+            </w:tcMar>
+            <w:tcBorders>
+              <w:top w:val="single" w:sz="8" w:space="0" w:color="000000" tmln="20, 20, 20, 0, 0"/>
+              <w:left w:val="single" w:sz="8" w:space="0" w:color="000000" tmln="20, 20, 20, 0, 0"/>
+              <w:bottom w:val="single" w:sz="8" w:space="0" w:color="000000" tmln="20, 20, 20, 0, 0"/>
+              <w:right w:val="single" w:sz="8" w:space="0" w:color="000000" tmln="20, 20, 20, 0, 0"/>
+              <w:tl2br w:val="nil" w:sz="0" w:space="0" w:color="000000" tmln="20, 20, 20, 0, 0"/>
+              <w:tr2bl w:val="nil" w:sz="0" w:space="0" w:color="000000" tmln="20, 20, 20, 0, 0"/>
+            </w:tcBorders>
+            <w:tmTcPr id="1540443774" protected="0"/>
+          </w:tcPr>
+          <w:p>
+            <w:pPr>
+              <w:spacing/>
+              <w:jc w:val="center"/>
+              <w:suppressAutoHyphens/>
+              <w:hyphenationLines w:val="0"/>
+              <w:outlineLvl w:val="0"/>
+              <w:pBdr>
+                <w:top w:val="nil" w:sz="0" w:space="0" w:color="000000" tmln="20, 20, 20, 0, 0"/>
+                <w:left w:val="nil" w:sz="0" w:space="0" w:color="000000" tmln="20, 20, 20, 0, 0"/>
+                <w:bottom w:val="nil" w:sz="0" w:space="0" w:color="000000" tmln="20, 20, 20, 0, 0"/>
+                <w:right w:val="nil" w:sz="0" w:space="0" w:color="000000" tmln="20, 20, 20, 0, 0"/>
+                <w:between w:val="nil" w:sz="0" w:space="0" w:color="000000" tmln="20, 20, 20, 0, 0"/>
+              </w:pBdr>
+              <w:shd w:val="none"/>
+              <w:rPr>
+                <w:rFonts w:ascii="Basic Sans" w:hAnsi="Basic Sans" w:eastAsia="Basic Sans" w:cs="Basic Sans"/>
+                <w:color w:val="000000"/>
+                <w:lang w:val="es-es" w:eastAsia="zh-cn" w:bidi="ar-sa"/>
+              </w:rPr>
+            </w:pPr>
+            <w:r>
+              <w:rPr>
+                <w:rFonts w:ascii="Basic Sans" w:hAnsi="Basic Sans" w:eastAsia="Basic Sans" w:cs="Basic Sans"/>
+                <w:color w:val="000000"/>
+                <w:lang w:val="es-es" w:eastAsia="zh-cn" w:bidi="ar-sa"/>
+              </w:rPr>
+              <w:t>clase : ABBTree</w:t>
+            </w:r>
+          </w:p>
+        </w:tc>
+        <w:tc>
+          <w:tcPr>
+            <w:tcW w:w="4320" w:type="dxa"/>
+            <w:gridSpan w:val="2"/>
+            <w:vMerge w:val="restart"/>
+            <w:vAlign w:val="center"/>
+            <w:tcMar>
+              <w:top w:w="0" w:type="dxa"/>
+              <w:left w:w="20" w:type="dxa"/>
+              <w:bottom w:w="0" w:type="dxa"/>
+              <w:right w:w="20" w:type="dxa"/>
+            </w:tcMar>
+            <w:tcBorders>
+              <w:top w:val="single" w:sz="8" w:space="0" w:color="000000" tmln="20, 20, 20, 0, 0"/>
+              <w:left w:val="single" w:sz="8" w:space="0" w:color="000000" tmln="20, 20, 20, 0, 0"/>
+              <w:bottom w:val="single" w:sz="8" w:space="0" w:color="000000" tmln="20, 20, 20, 0, 0"/>
+              <w:right w:val="single" w:sz="8" w:space="0" w:color="000000" tmln="20, 20, 20, 0, 0"/>
+              <w:tl2br w:val="nil" w:sz="0" w:space="0" w:color="000000" tmln="20, 20, 20, 0, 0"/>
+              <w:tr2bl w:val="nil" w:sz="0" w:space="0" w:color="000000" tmln="20, 20, 20, 0, 0"/>
+            </w:tcBorders>
+            <w:tmTcPr id="1540443774" protected="0"/>
+          </w:tcPr>
+          <w:p>
+            <w:pPr>
+              <w:spacing/>
+              <w:jc w:val="center"/>
+              <w:suppressAutoHyphens/>
+              <w:hyphenationLines w:val="0"/>
+              <w:outlineLvl w:val="0"/>
+              <w:pBdr>
+                <w:top w:val="nil" w:sz="0" w:space="0" w:color="000000" tmln="20, 20, 20, 0, 0"/>
+                <w:left w:val="nil" w:sz="0" w:space="0" w:color="000000" tmln="20, 20, 20, 0, 0"/>
+                <w:bottom w:val="nil" w:sz="0" w:space="0" w:color="000000" tmln="20, 20, 20, 0, 0"/>
+                <w:right w:val="nil" w:sz="0" w:space="0" w:color="000000" tmln="20, 20, 20, 0, 0"/>
+                <w:between w:val="nil" w:sz="0" w:space="0" w:color="000000" tmln="20, 20, 20, 0, 0"/>
+              </w:pBdr>
+              <w:shd w:val="none"/>
+              <w:rPr>
+                <w:rFonts w:ascii="Basic Sans" w:hAnsi="Basic Sans" w:eastAsia="Basic Sans" w:cs="Basic Sans"/>
+                <w:color w:val="000000"/>
+                <w:lang w:val="es-es" w:eastAsia="zh-cn" w:bidi="ar-sa"/>
+              </w:rPr>
+            </w:pPr>
+            <w:r>
+              <w:rPr>
+                <w:rFonts w:ascii="Basic Sans" w:hAnsi="Basic Sans" w:eastAsia="Basic Sans" w:cs="Basic Sans"/>
+                <w:color w:val="000000"/>
+                <w:lang w:val="es-es" w:eastAsia="zh-cn" w:bidi="ar-sa"/>
+              </w:rPr>
+              <w:t>metodo : addNode</w:t>
+            </w:r>
+          </w:p>
+        </w:tc>
+      </w:tr>
+      <w:tr>
+        <w:trPr>
+          <w:trHeight w:val="0" w:hRule="auto"/>
+        </w:trPr>
+        <w:tc>
+          <w:tcPr>
+            <w:tcW w:w="4350" w:type="dxa"/>
+            <w:gridSpan w:val="2"/>
+            <w:vMerge/>
+            <w:vAlign w:val="bottom"/>
+            <w:tcMar>
+              <w:top w:w="0" w:type="dxa"/>
+              <w:left w:w="20" w:type="dxa"/>
+              <w:bottom w:w="0" w:type="dxa"/>
+              <w:right w:w="20" w:type="dxa"/>
+            </w:tcMar>
+            <w:tcBorders>
+              <w:top w:val="single" w:sz="8" w:space="0" w:color="000000" tmln="20, 20, 20, 0, 0"/>
+              <w:left w:val="single" w:sz="8" w:space="0" w:color="000000" tmln="20, 20, 20, 0, 0"/>
+              <w:bottom w:val="single" w:sz="8" w:space="0" w:color="000000" tmln="20, 20, 20, 0, 0"/>
+              <w:right w:val="single" w:sz="8" w:space="0" w:color="000000" tmln="20, 20, 20, 0, 0"/>
+              <w:tl2br w:val="nil" w:sz="0" w:space="0" w:color="000000" tmln="20, 20, 20, 0, 0"/>
+              <w:tr2bl w:val="nil" w:sz="0" w:space="0" w:color="000000" tmln="20, 20, 20, 0, 0"/>
+            </w:tcBorders>
+            <w:tmTcPr id="1540443774" protected="0"/>
+          </w:tcPr>
+          <w:p/>
+        </w:tc>
+        <w:tc>
+          <w:tcPr>
+            <w:tcW w:w="4320" w:type="dxa"/>
+            <w:gridSpan w:val="2"/>
+            <w:vMerge/>
+            <w:vAlign w:val="center"/>
+            <w:tcMar>
+              <w:top w:w="0" w:type="dxa"/>
+              <w:left w:w="20" w:type="dxa"/>
+              <w:bottom w:w="0" w:type="dxa"/>
+              <w:right w:w="20" w:type="dxa"/>
+            </w:tcMar>
+            <w:tcBorders>
+              <w:top w:val="single" w:sz="8" w:space="0" w:color="000000" tmln="20, 20, 20, 0, 0"/>
+              <w:left w:val="single" w:sz="8" w:space="0" w:color="000000" tmln="20, 20, 20, 0, 0"/>
+              <w:bottom w:val="single" w:sz="8" w:space="0" w:color="000000" tmln="20, 20, 20, 0, 0"/>
+              <w:right w:val="single" w:sz="8" w:space="0" w:color="000000" tmln="20, 20, 20, 0, 0"/>
+              <w:tl2br w:val="nil" w:sz="0" w:space="0" w:color="000000" tmln="20, 20, 20, 0, 0"/>
+              <w:tr2bl w:val="nil" w:sz="0" w:space="0" w:color="000000" tmln="20, 20, 20, 0, 0"/>
+            </w:tcBorders>
+            <w:tmTcPr id="1540443774" protected="0"/>
+          </w:tcPr>
+          <w:p/>
+        </w:tc>
+      </w:tr>
+      <w:tr>
+        <w:trPr>
+          <w:trHeight w:val="534" w:hRule="atLeast"/>
+        </w:trPr>
+        <w:tc>
+          <w:tcPr>
+            <w:tcW w:w="2190" w:type="dxa"/>
+            <w:vAlign w:val="bottom"/>
+            <w:tcMar>
+              <w:top w:w="0" w:type="dxa"/>
+              <w:left w:w="20" w:type="dxa"/>
+              <w:bottom w:w="0" w:type="dxa"/>
+              <w:right w:w="20" w:type="dxa"/>
+            </w:tcMar>
+            <w:tcBorders>
+              <w:top w:val="single" w:sz="8" w:space="0" w:color="000000" tmln="20, 20, 20, 0, 0"/>
+              <w:left w:val="single" w:sz="8" w:space="0" w:color="000000" tmln="20, 20, 20, 0, 0"/>
+              <w:bottom w:val="single" w:sz="8" w:space="0" w:color="000000" tmln="20, 20, 20, 0, 0"/>
+              <w:right w:val="single" w:sz="8" w:space="0" w:color="000000" tmln="20, 20, 20, 0, 0"/>
+              <w:tl2br w:val="nil" w:sz="0" w:space="0" w:color="000000" tmln="20, 20, 20, 0, 0"/>
+              <w:tr2bl w:val="nil" w:sz="0" w:space="0" w:color="000000" tmln="20, 20, 20, 0, 0"/>
+            </w:tcBorders>
+            <w:tmTcPr id="1540443774" protected="0"/>
+          </w:tcPr>
+          <w:p>
+            <w:pPr>
+              <w:suppressAutoHyphens/>
+              <w:hyphenationLines w:val="0"/>
+              <w:outlineLvl w:val="0"/>
+              <w:pBdr>
+                <w:top w:val="nil" w:sz="0" w:space="0" w:color="000000" tmln="20, 20, 20, 0, 0"/>
+                <w:left w:val="nil" w:sz="0" w:space="0" w:color="000000" tmln="20, 20, 20, 0, 0"/>
+                <w:bottom w:val="nil" w:sz="0" w:space="0" w:color="000000" tmln="20, 20, 20, 0, 0"/>
+                <w:right w:val="nil" w:sz="0" w:space="0" w:color="000000" tmln="20, 20, 20, 0, 0"/>
+                <w:between w:val="nil" w:sz="0" w:space="0" w:color="000000" tmln="20, 20, 20, 0, 0"/>
+              </w:pBdr>
+              <w:shd w:val="none"/>
+              <w:rPr>
+                <w:rFonts w:ascii="Basic Sans" w:hAnsi="Basic Sans" w:eastAsia="Basic Sans" w:cs="Basic Sans"/>
+                <w:color w:val="000000"/>
+                <w:lang w:val="es-es" w:eastAsia="zh-cn" w:bidi="ar-sa"/>
+              </w:rPr>
+            </w:pPr>
+            <w:r>
+              <w:rPr>
+                <w:rFonts w:ascii="Basic Sans" w:hAnsi="Basic Sans" w:eastAsia="Basic Sans" w:cs="Basic Sans"/>
+                <w:color w:val="000000"/>
+                <w:lang w:val="es-es" w:eastAsia="zh-cn" w:bidi="ar-sa"/>
+              </w:rPr>
+              <w:t>caso #</w:t>
+            </w:r>
+          </w:p>
+        </w:tc>
+        <w:tc>
+          <w:tcPr>
+            <w:tcW w:w="2160" w:type="dxa"/>
+            <w:vAlign w:val="bottom"/>
+            <w:tcMar>
+              <w:top w:w="0" w:type="dxa"/>
+              <w:left w:w="20" w:type="dxa"/>
+              <w:bottom w:w="0" w:type="dxa"/>
+              <w:right w:w="20" w:type="dxa"/>
+            </w:tcMar>
+            <w:tcBorders>
+              <w:top w:val="single" w:sz="8" w:space="0" w:color="000000" tmln="20, 20, 20, 0, 0"/>
+              <w:left w:val="single" w:sz="8" w:space="0" w:color="000000" tmln="20, 20, 20, 0, 0"/>
+              <w:bottom w:val="single" w:sz="8" w:space="0" w:color="000000" tmln="20, 20, 20, 0, 0"/>
+              <w:right w:val="single" w:sz="8" w:space="0" w:color="000000" tmln="20, 20, 20, 0, 0"/>
+              <w:tl2br w:val="nil" w:sz="0" w:space="0" w:color="000000" tmln="20, 20, 20, 0, 0"/>
+              <w:tr2bl w:val="nil" w:sz="0" w:space="0" w:color="000000" tmln="20, 20, 20, 0, 0"/>
+            </w:tcBorders>
+            <w:tmTcPr id="1540443774" protected="0"/>
+          </w:tcPr>
+          <w:p>
+            <w:pPr>
+              <w:suppressAutoHyphens/>
+              <w:hyphenationLines w:val="0"/>
+              <w:outlineLvl w:val="0"/>
+              <w:pBdr>
+                <w:top w:val="nil" w:sz="0" w:space="0" w:color="000000" tmln="20, 20, 20, 0, 0"/>
+                <w:left w:val="nil" w:sz="0" w:space="0" w:color="000000" tmln="20, 20, 20, 0, 0"/>
+                <w:bottom w:val="nil" w:sz="0" w:space="0" w:color="000000" tmln="20, 20, 20, 0, 0"/>
+                <w:right w:val="nil" w:sz="0" w:space="0" w:color="000000" tmln="20, 20, 20, 0, 0"/>
+                <w:between w:val="nil" w:sz="0" w:space="0" w:color="000000" tmln="20, 20, 20, 0, 0"/>
+              </w:pBdr>
+              <w:shd w:val="none"/>
+              <w:rPr>
+                <w:rFonts w:ascii="Basic Sans" w:hAnsi="Basic Sans" w:eastAsia="Basic Sans" w:cs="Basic Sans"/>
+                <w:color w:val="000000"/>
+                <w:lang w:val="es-es" w:eastAsia="zh-cn" w:bidi="ar-sa"/>
+              </w:rPr>
+            </w:pPr>
+            <w:r>
+              <w:rPr>
+                <w:rFonts w:ascii="Basic Sans" w:hAnsi="Basic Sans" w:eastAsia="Basic Sans" w:cs="Basic Sans"/>
+                <w:color w:val="000000"/>
+                <w:lang w:val="es-es" w:eastAsia="zh-cn" w:bidi="ar-sa"/>
+              </w:rPr>
+              <w:t>Descripción</w:t>
+            </w:r>
+          </w:p>
+        </w:tc>
+        <w:tc>
+          <w:tcPr>
+            <w:tcW w:w="2130" w:type="dxa"/>
+            <w:vAlign w:val="bottom"/>
+            <w:tcMar>
+              <w:top w:w="0" w:type="dxa"/>
+              <w:left w:w="20" w:type="dxa"/>
+              <w:bottom w:w="0" w:type="dxa"/>
+              <w:right w:w="20" w:type="dxa"/>
+            </w:tcMar>
+            <w:tcBorders>
+              <w:top w:val="single" w:sz="8" w:space="0" w:color="000000" tmln="20, 20, 20, 0, 0"/>
+              <w:left w:val="single" w:sz="8" w:space="0" w:color="000000" tmln="20, 20, 20, 0, 0"/>
+              <w:bottom w:val="single" w:sz="8" w:space="0" w:color="000000" tmln="20, 20, 20, 0, 0"/>
+              <w:right w:val="single" w:sz="8" w:space="0" w:color="000000" tmln="20, 20, 20, 0, 0"/>
+              <w:tl2br w:val="nil" w:sz="0" w:space="0" w:color="000000" tmln="20, 20, 20, 0, 0"/>
+              <w:tr2bl w:val="nil" w:sz="0" w:space="0" w:color="000000" tmln="20, 20, 20, 0, 0"/>
+            </w:tcBorders>
+            <w:tmTcPr id="1540443774" protected="0"/>
+          </w:tcPr>
+          <w:p>
+            <w:pPr>
+              <w:suppressAutoHyphens/>
+              <w:hyphenationLines w:val="0"/>
+              <w:outlineLvl w:val="0"/>
+              <w:pBdr>
+                <w:top w:val="nil" w:sz="0" w:space="0" w:color="000000" tmln="20, 20, 20, 0, 0"/>
+                <w:left w:val="nil" w:sz="0" w:space="0" w:color="000000" tmln="20, 20, 20, 0, 0"/>
+                <w:bottom w:val="nil" w:sz="0" w:space="0" w:color="000000" tmln="20, 20, 20, 0, 0"/>
+                <w:right w:val="nil" w:sz="0" w:space="0" w:color="000000" tmln="20, 20, 20, 0, 0"/>
+                <w:between w:val="nil" w:sz="0" w:space="0" w:color="000000" tmln="20, 20, 20, 0, 0"/>
+              </w:pBdr>
+              <w:shd w:val="none"/>
+              <w:rPr>
+                <w:rFonts w:ascii="Basic Sans" w:hAnsi="Basic Sans" w:eastAsia="Basic Sans" w:cs="Basic Sans"/>
+                <w:color w:val="000000"/>
+                <w:lang w:val="es-es" w:eastAsia="zh-cn" w:bidi="ar-sa"/>
+              </w:rPr>
+            </w:pPr>
+            <w:r>
+              <w:rPr>
+                <w:rFonts w:ascii="Basic Sans" w:hAnsi="Basic Sans" w:eastAsia="Basic Sans" w:cs="Basic Sans"/>
+                <w:color w:val="000000"/>
+                <w:lang w:val="es-es" w:eastAsia="zh-cn" w:bidi="ar-sa"/>
+              </w:rPr>
+              <w:t>estado inicial</w:t>
+            </w:r>
+          </w:p>
+        </w:tc>
+        <w:tc>
+          <w:tcPr>
+            <w:tcW w:w="2190" w:type="dxa"/>
+            <w:vAlign w:val="bottom"/>
+            <w:tcMar>
+              <w:top w:w="0" w:type="dxa"/>
+              <w:left w:w="20" w:type="dxa"/>
+              <w:bottom w:w="0" w:type="dxa"/>
+              <w:right w:w="20" w:type="dxa"/>
+            </w:tcMar>
+            <w:tcBorders>
+              <w:top w:val="single" w:sz="8" w:space="0" w:color="000000" tmln="20, 20, 20, 0, 0"/>
+              <w:left w:val="single" w:sz="8" w:space="0" w:color="000000" tmln="20, 20, 20, 0, 0"/>
+              <w:bottom w:val="single" w:sz="8" w:space="0" w:color="000000" tmln="20, 20, 20, 0, 0"/>
+              <w:right w:val="single" w:sz="8" w:space="0" w:color="000000" tmln="20, 20, 20, 0, 0"/>
+              <w:tl2br w:val="nil" w:sz="0" w:space="0" w:color="000000" tmln="20, 20, 20, 0, 0"/>
+              <w:tr2bl w:val="nil" w:sz="0" w:space="0" w:color="000000" tmln="20, 20, 20, 0, 0"/>
+            </w:tcBorders>
+            <w:tmTcPr id="1540443774" protected="0"/>
+          </w:tcPr>
+          <w:p>
+            <w:pPr>
+              <w:suppressAutoHyphens/>
+              <w:hyphenationLines w:val="0"/>
+              <w:outlineLvl w:val="0"/>
+              <w:pBdr>
+                <w:top w:val="nil" w:sz="0" w:space="0" w:color="000000" tmln="20, 20, 20, 0, 0"/>
+                <w:left w:val="nil" w:sz="0" w:space="0" w:color="000000" tmln="20, 20, 20, 0, 0"/>
+                <w:bottom w:val="nil" w:sz="0" w:space="0" w:color="000000" tmln="20, 20, 20, 0, 0"/>
+                <w:right w:val="nil" w:sz="0" w:space="0" w:color="000000" tmln="20, 20, 20, 0, 0"/>
+                <w:between w:val="nil" w:sz="0" w:space="0" w:color="000000" tmln="20, 20, 20, 0, 0"/>
+              </w:pBdr>
+              <w:shd w:val="none"/>
+              <w:rPr>
+                <w:rFonts w:ascii="Basic Sans" w:hAnsi="Basic Sans" w:eastAsia="Basic Sans" w:cs="Basic Sans"/>
+                <w:color w:val="000000"/>
+                <w:lang w:val="es-es" w:eastAsia="zh-cn" w:bidi="ar-sa"/>
+              </w:rPr>
+            </w:pPr>
+            <w:r>
+              <w:rPr>
+                <w:rFonts w:ascii="Basic Sans" w:hAnsi="Basic Sans" w:eastAsia="Basic Sans" w:cs="Basic Sans"/>
+                <w:color w:val="000000"/>
+                <w:lang w:val="es-es" w:eastAsia="zh-cn" w:bidi="ar-sa"/>
+              </w:rPr>
+              <w:t>resultado</w:t>
+            </w:r>
+          </w:p>
+        </w:tc>
+      </w:tr>
+      <w:tr>
+        <w:trPr>
+          <w:trHeight w:val="1089" w:hRule="atLeast"/>
+        </w:trPr>
+        <w:tc>
+          <w:tcPr>
+            <w:tcW w:w="2190" w:type="dxa"/>
+            <w:vAlign w:val="bottom"/>
+            <w:tcMar>
+              <w:top w:w="0" w:type="dxa"/>
+              <w:left w:w="20" w:type="dxa"/>
+              <w:bottom w:w="0" w:type="dxa"/>
+              <w:right w:w="20" w:type="dxa"/>
+            </w:tcMar>
+            <w:tcBorders>
+              <w:top w:val="single" w:sz="8" w:space="0" w:color="000000" tmln="20, 20, 20, 0, 0"/>
+              <w:left w:val="single" w:sz="8" w:space="0" w:color="000000" tmln="20, 20, 20, 0, 0"/>
+              <w:bottom w:val="single" w:sz="8" w:space="0" w:color="000000" tmln="20, 20, 20, 0, 0"/>
+              <w:right w:val="single" w:sz="8" w:space="0" w:color="000000" tmln="20, 20, 20, 0, 0"/>
+              <w:tl2br w:val="nil" w:sz="0" w:space="0" w:color="000000" tmln="20, 20, 20, 0, 0"/>
+              <w:tr2bl w:val="nil" w:sz="0" w:space="0" w:color="000000" tmln="20, 20, 20, 0, 0"/>
+            </w:tcBorders>
+            <w:tmTcPr id="1540443774" protected="0"/>
+          </w:tcPr>
+          <w:p>
+            <w:pPr>
+              <w:spacing/>
+              <w:jc w:val="right"/>
+              <w:suppressAutoHyphens/>
+              <w:hyphenationLines w:val="0"/>
+              <w:outlineLvl w:val="0"/>
+              <w:pBdr>
+                <w:top w:val="nil" w:sz="0" w:space="0" w:color="000000" tmln="20, 20, 20, 0, 0"/>
+                <w:left w:val="nil" w:sz="0" w:space="0" w:color="000000" tmln="20, 20, 20, 0, 0"/>
+                <w:bottom w:val="nil" w:sz="0" w:space="0" w:color="000000" tmln="20, 20, 20, 0, 0"/>
+                <w:right w:val="nil" w:sz="0" w:space="0" w:color="000000" tmln="20, 20, 20, 0, 0"/>
+                <w:between w:val="nil" w:sz="0" w:space="0" w:color="000000" tmln="20, 20, 20, 0, 0"/>
+              </w:pBdr>
+              <w:shd w:val="none"/>
+              <w:rPr>
+                <w:rFonts w:ascii="Basic Sans" w:hAnsi="Basic Sans" w:eastAsia="Basic Sans" w:cs="Basic Sans"/>
+                <w:color w:val="000000"/>
+                <w:lang w:val="es-es" w:eastAsia="zh-cn" w:bidi="ar-sa"/>
+              </w:rPr>
+            </w:pPr>
+            <w:r>
+              <w:rPr>
+                <w:rFonts w:ascii="Basic Sans" w:hAnsi="Basic Sans" w:eastAsia="Basic Sans" w:cs="Basic Sans"/>
+                <w:color w:val="000000"/>
+                <w:lang w:val="es-es" w:eastAsia="zh-cn" w:bidi="ar-sa"/>
+              </w:rPr>
+              <w:t>1</w:t>
+            </w:r>
+          </w:p>
+        </w:tc>
+        <w:tc>
+          <w:tcPr>
+            <w:tcW w:w="2160" w:type="dxa"/>
+            <w:tcMar>
+              <w:top w:w="0" w:type="dxa"/>
+              <w:left w:w="20" w:type="dxa"/>
+              <w:bottom w:w="0" w:type="dxa"/>
+              <w:right w:w="20" w:type="dxa"/>
+            </w:tcMar>
+            <w:tcBorders>
+              <w:top w:val="single" w:sz="8" w:space="0" w:color="000000" tmln="20, 20, 20, 0, 0"/>
+              <w:left w:val="single" w:sz="8" w:space="0" w:color="000000" tmln="20, 20, 20, 0, 0"/>
+              <w:bottom w:val="single" w:sz="8" w:space="0" w:color="000000" tmln="20, 20, 20, 0, 0"/>
+              <w:right w:val="single" w:sz="8" w:space="0" w:color="000000" tmln="20, 20, 20, 0, 0"/>
+              <w:tl2br w:val="nil" w:sz="0" w:space="0" w:color="000000" tmln="20, 20, 20, 0, 0"/>
+              <w:tr2bl w:val="nil" w:sz="0" w:space="0" w:color="000000" tmln="20, 20, 20, 0, 0"/>
+            </w:tcBorders>
+            <w:tmTcPr id="1540443774" protected="0"/>
+          </w:tcPr>
+          <w:p>
+            <w:pPr>
+              <w:suppressAutoHyphens/>
+              <w:hyphenationLines w:val="0"/>
+              <w:outlineLvl w:val="0"/>
+              <w:pBdr>
+                <w:top w:val="nil" w:sz="0" w:space="0" w:color="000000" tmln="20, 20, 20, 0, 0"/>
+                <w:left w:val="nil" w:sz="0" w:space="0" w:color="000000" tmln="20, 20, 20, 0, 0"/>
+                <w:bottom w:val="nil" w:sz="0" w:space="0" w:color="000000" tmln="20, 20, 20, 0, 0"/>
+                <w:right w:val="nil" w:sz="0" w:space="0" w:color="000000" tmln="20, 20, 20, 0, 0"/>
+                <w:between w:val="nil" w:sz="0" w:space="0" w:color="000000" tmln="20, 20, 20, 0, 0"/>
+              </w:pBdr>
+              <w:shd w:val="none"/>
+              <w:rPr>
+                <w:rFonts w:ascii="Basic Sans" w:hAnsi="Basic Sans" w:eastAsia="Basic Sans" w:cs="Basic Sans"/>
+                <w:color w:val="000000"/>
+                <w:lang w:val="es-es" w:eastAsia="zh-cn" w:bidi="ar-sa"/>
+              </w:rPr>
+            </w:pPr>
+            <w:r>
+              <w:rPr>
+                <w:rFonts w:ascii="Basic Sans" w:hAnsi="Basic Sans" w:eastAsia="Basic Sans" w:cs="Basic Sans"/>
+                <w:color w:val="000000"/>
+                <w:lang w:val="es-es" w:eastAsia="zh-cn" w:bidi="ar-sa"/>
+              </w:rPr>
+              <w:t>se agrega un nuevo nodo al arbol vacio este nodo pasa a ser la raíz</w:t>
+            </w:r>
+          </w:p>
+        </w:tc>
+        <w:tc>
+          <w:tcPr>
+            <w:tcW w:w="2130" w:type="dxa"/>
+            <w:tcMar>
+              <w:top w:w="0" w:type="dxa"/>
+              <w:left w:w="20" w:type="dxa"/>
+              <w:bottom w:w="0" w:type="dxa"/>
+              <w:right w:w="20" w:type="dxa"/>
+            </w:tcMar>
+            <w:tcBorders>
+              <w:top w:val="single" w:sz="8" w:space="0" w:color="000000" tmln="20, 20, 20, 0, 0"/>
+              <w:left w:val="single" w:sz="8" w:space="0" w:color="000000" tmln="20, 20, 20, 0, 0"/>
+              <w:bottom w:val="single" w:sz="8" w:space="0" w:color="000000" tmln="20, 20, 20, 0, 0"/>
+              <w:right w:val="single" w:sz="8" w:space="0" w:color="000000" tmln="20, 20, 20, 0, 0"/>
+              <w:tl2br w:val="nil" w:sz="0" w:space="0" w:color="000000" tmln="20, 20, 20, 0, 0"/>
+              <w:tr2bl w:val="nil" w:sz="0" w:space="0" w:color="000000" tmln="20, 20, 20, 0, 0"/>
+            </w:tcBorders>
+            <w:tmTcPr id="1540443774" protected="0"/>
+          </w:tcPr>
+          <w:p>
+            <w:pPr>
+              <w:suppressAutoHyphens/>
+              <w:hyphenationLines w:val="0"/>
+              <w:outlineLvl w:val="0"/>
+              <w:pBdr>
+                <w:top w:val="nil" w:sz="0" w:space="0" w:color="000000" tmln="20, 20, 20, 0, 0"/>
+                <w:left w:val="nil" w:sz="0" w:space="0" w:color="000000" tmln="20, 20, 20, 0, 0"/>
+                <w:bottom w:val="nil" w:sz="0" w:space="0" w:color="000000" tmln="20, 20, 20, 0, 0"/>
+                <w:right w:val="nil" w:sz="0" w:space="0" w:color="000000" tmln="20, 20, 20, 0, 0"/>
+                <w:between w:val="nil" w:sz="0" w:space="0" w:color="000000" tmln="20, 20, 20, 0, 0"/>
+              </w:pBdr>
+              <w:shd w:val="none"/>
+              <w:rPr>
+                <w:rFonts w:ascii="Basic Sans" w:hAnsi="Basic Sans" w:eastAsia="Basic Sans" w:cs="Basic Sans"/>
+                <w:color w:val="000000"/>
+                <w:lang w:val="es-es" w:eastAsia="zh-cn" w:bidi="ar-sa"/>
+              </w:rPr>
+            </w:pPr>
+            <w:r>
+              <w:rPr>
+                <w:rFonts w:ascii="Basic Sans" w:hAnsi="Basic Sans" w:eastAsia="Basic Sans" w:cs="Basic Sans"/>
+                <w:color w:val="000000"/>
+                <w:lang w:val="es-es" w:eastAsia="zh-cn" w:bidi="ar-sa"/>
+              </w:rPr>
+              <w:t xml:space="preserve">el arbol esta vacio </w:t>
+            </w:r>
+          </w:p>
+        </w:tc>
+        <w:tc>
+          <w:tcPr>
+            <w:tcW w:w="2190" w:type="dxa"/>
+            <w:tcMar>
+              <w:top w:w="0" w:type="dxa"/>
+              <w:left w:w="20" w:type="dxa"/>
+              <w:bottom w:w="0" w:type="dxa"/>
+              <w:right w:w="20" w:type="dxa"/>
+            </w:tcMar>
+            <w:tcBorders>
+              <w:top w:val="single" w:sz="8" w:space="0" w:color="000000" tmln="20, 20, 20, 0, 0"/>
+              <w:left w:val="single" w:sz="8" w:space="0" w:color="000000" tmln="20, 20, 20, 0, 0"/>
+              <w:bottom w:val="single" w:sz="8" w:space="0" w:color="000000" tmln="20, 20, 20, 0, 0"/>
+              <w:right w:val="single" w:sz="8" w:space="0" w:color="000000" tmln="20, 20, 20, 0, 0"/>
+              <w:tl2br w:val="nil" w:sz="0" w:space="0" w:color="000000" tmln="20, 20, 20, 0, 0"/>
+              <w:tr2bl w:val="nil" w:sz="0" w:space="0" w:color="000000" tmln="20, 20, 20, 0, 0"/>
+            </w:tcBorders>
+            <w:tmTcPr id="1540443774" protected="0"/>
+          </w:tcPr>
+          <w:p>
+            <w:pPr>
+              <w:suppressAutoHyphens/>
+              <w:hyphenationLines w:val="0"/>
+              <w:outlineLvl w:val="0"/>
+              <w:pBdr>
+                <w:top w:val="nil" w:sz="0" w:space="0" w:color="000000" tmln="20, 20, 20, 0, 0"/>
+                <w:left w:val="nil" w:sz="0" w:space="0" w:color="000000" tmln="20, 20, 20, 0, 0"/>
+                <w:bottom w:val="nil" w:sz="0" w:space="0" w:color="000000" tmln="20, 20, 20, 0, 0"/>
+                <w:right w:val="nil" w:sz="0" w:space="0" w:color="000000" tmln="20, 20, 20, 0, 0"/>
+                <w:between w:val="nil" w:sz="0" w:space="0" w:color="000000" tmln="20, 20, 20, 0, 0"/>
+              </w:pBdr>
+              <w:shd w:val="none"/>
+              <w:rPr>
+                <w:rFonts w:ascii="Basic Sans" w:hAnsi="Basic Sans" w:eastAsia="Basic Sans" w:cs="Basic Sans"/>
+                <w:color w:val="000000"/>
+                <w:lang w:val="es-es" w:eastAsia="zh-cn" w:bidi="ar-sa"/>
+              </w:rPr>
+            </w:pPr>
+            <w:r>
+              <w:rPr>
+                <w:rFonts w:ascii="Basic Sans" w:hAnsi="Basic Sans" w:eastAsia="Basic Sans" w:cs="Basic Sans"/>
+                <w:color w:val="000000"/>
+                <w:lang w:val="es-es" w:eastAsia="zh-cn" w:bidi="ar-sa"/>
+              </w:rPr>
+              <w:t xml:space="preserve">el arbol tiene un nuevo nodo y solamente tiene uno </w:t>
+            </w:r>
+          </w:p>
+        </w:tc>
+      </w:tr>
+      <w:tr>
+        <w:trPr>
+          <w:trHeight w:val="1236" w:hRule="atLeast"/>
+        </w:trPr>
+        <w:tc>
+          <w:tcPr>
+            <w:tcW w:w="2190" w:type="dxa"/>
+            <w:vAlign w:val="bottom"/>
+            <w:tcMar>
+              <w:top w:w="0" w:type="dxa"/>
+              <w:left w:w="20" w:type="dxa"/>
+              <w:bottom w:w="0" w:type="dxa"/>
+              <w:right w:w="20" w:type="dxa"/>
+            </w:tcMar>
+            <w:tcBorders>
+              <w:top w:val="single" w:sz="8" w:space="0" w:color="000000" tmln="20, 20, 20, 0, 0"/>
+              <w:left w:val="single" w:sz="8" w:space="0" w:color="000000" tmln="20, 20, 20, 0, 0"/>
+              <w:bottom w:val="single" w:sz="8" w:space="0" w:color="000000" tmln="20, 20, 20, 0, 0"/>
+              <w:right w:val="single" w:sz="8" w:space="0" w:color="000000" tmln="20, 20, 20, 0, 0"/>
+              <w:tl2br w:val="nil" w:sz="0" w:space="0" w:color="000000" tmln="20, 20, 20, 0, 0"/>
+              <w:tr2bl w:val="nil" w:sz="0" w:space="0" w:color="000000" tmln="20, 20, 20, 0, 0"/>
+            </w:tcBorders>
+            <w:tmTcPr id="1540443774" protected="0"/>
+          </w:tcPr>
+          <w:p>
+            <w:pPr>
+              <w:spacing/>
+              <w:jc w:val="right"/>
+              <w:suppressAutoHyphens/>
+              <w:hyphenationLines w:val="0"/>
+              <w:outlineLvl w:val="0"/>
+              <w:pBdr>
+                <w:top w:val="nil" w:sz="0" w:space="0" w:color="000000" tmln="20, 20, 20, 0, 0"/>
+                <w:left w:val="nil" w:sz="0" w:space="0" w:color="000000" tmln="20, 20, 20, 0, 0"/>
+                <w:bottom w:val="nil" w:sz="0" w:space="0" w:color="000000" tmln="20, 20, 20, 0, 0"/>
+                <w:right w:val="nil" w:sz="0" w:space="0" w:color="000000" tmln="20, 20, 20, 0, 0"/>
+                <w:between w:val="nil" w:sz="0" w:space="0" w:color="000000" tmln="20, 20, 20, 0, 0"/>
+              </w:pBdr>
+              <w:shd w:val="none"/>
+              <w:rPr>
+                <w:rFonts w:ascii="Basic Sans" w:hAnsi="Basic Sans" w:eastAsia="Basic Sans" w:cs="Basic Sans"/>
+                <w:color w:val="000000"/>
+                <w:lang w:val="es-es" w:eastAsia="zh-cn" w:bidi="ar-sa"/>
+              </w:rPr>
+            </w:pPr>
+            <w:r>
+              <w:rPr>
+                <w:rFonts w:ascii="Basic Sans" w:hAnsi="Basic Sans" w:eastAsia="Basic Sans" w:cs="Basic Sans"/>
+                <w:color w:val="000000"/>
+                <w:lang w:val="es-es" w:eastAsia="zh-cn" w:bidi="ar-sa"/>
+              </w:rPr>
+              <w:t>2</w:t>
+            </w:r>
+          </w:p>
+        </w:tc>
+        <w:tc>
+          <w:tcPr>
+            <w:tcW w:w="2160" w:type="dxa"/>
+            <w:tcMar>
+              <w:top w:w="0" w:type="dxa"/>
+              <w:left w:w="20" w:type="dxa"/>
+              <w:bottom w:w="0" w:type="dxa"/>
+              <w:right w:w="20" w:type="dxa"/>
+            </w:tcMar>
+            <w:tcBorders>
+              <w:top w:val="single" w:sz="8" w:space="0" w:color="000000" tmln="20, 20, 20, 0, 0"/>
+              <w:left w:val="single" w:sz="8" w:space="0" w:color="000000" tmln="20, 20, 20, 0, 0"/>
+              <w:bottom w:val="single" w:sz="8" w:space="0" w:color="000000" tmln="20, 20, 20, 0, 0"/>
+              <w:right w:val="single" w:sz="8" w:space="0" w:color="000000" tmln="20, 20, 20, 0, 0"/>
+              <w:tl2br w:val="nil" w:sz="0" w:space="0" w:color="000000" tmln="20, 20, 20, 0, 0"/>
+              <w:tr2bl w:val="nil" w:sz="0" w:space="0" w:color="000000" tmln="20, 20, 20, 0, 0"/>
+            </w:tcBorders>
+            <w:tmTcPr id="1540443774" protected="0"/>
+          </w:tcPr>
+          <w:p>
+            <w:pPr>
+              <w:suppressAutoHyphens/>
+              <w:hyphenationLines w:val="0"/>
+              <w:outlineLvl w:val="0"/>
+              <w:pBdr>
+                <w:top w:val="nil" w:sz="0" w:space="0" w:color="000000" tmln="20, 20, 20, 0, 0"/>
+                <w:left w:val="nil" w:sz="0" w:space="0" w:color="000000" tmln="20, 20, 20, 0, 0"/>
+                <w:bottom w:val="nil" w:sz="0" w:space="0" w:color="000000" tmln="20, 20, 20, 0, 0"/>
+                <w:right w:val="nil" w:sz="0" w:space="0" w:color="000000" tmln="20, 20, 20, 0, 0"/>
+                <w:between w:val="nil" w:sz="0" w:space="0" w:color="000000" tmln="20, 20, 20, 0, 0"/>
+              </w:pBdr>
+              <w:shd w:val="none"/>
+              <w:rPr>
+                <w:rFonts w:ascii="Basic Sans" w:hAnsi="Basic Sans" w:eastAsia="Basic Sans" w:cs="Basic Sans"/>
+                <w:color w:val="000000"/>
+                <w:lang w:val="es-es" w:eastAsia="zh-cn" w:bidi="ar-sa"/>
+              </w:rPr>
+            </w:pPr>
+            <w:r>
+              <w:rPr>
+                <w:rFonts w:ascii="Basic Sans" w:hAnsi="Basic Sans" w:eastAsia="Basic Sans" w:cs="Basic Sans"/>
+                <w:color w:val="000000"/>
+                <w:lang w:val="es-es" w:eastAsia="zh-cn" w:bidi="ar-sa"/>
+              </w:rPr>
+              <w:t>se agregaun conjunto de nodos con diferentes llaves cuyos valores son: 5,3,7,2,4</w:t>
+            </w:r>
+          </w:p>
+        </w:tc>
+        <w:tc>
+          <w:tcPr>
+            <w:tcW w:w="2130" w:type="dxa"/>
+            <w:tcMar>
+              <w:top w:w="0" w:type="dxa"/>
+              <w:left w:w="20" w:type="dxa"/>
+              <w:bottom w:w="0" w:type="dxa"/>
+              <w:right w:w="20" w:type="dxa"/>
+            </w:tcMar>
+            <w:tcBorders>
+              <w:top w:val="single" w:sz="8" w:space="0" w:color="000000" tmln="20, 20, 20, 0, 0"/>
+              <w:left w:val="single" w:sz="8" w:space="0" w:color="000000" tmln="20, 20, 20, 0, 0"/>
+              <w:bottom w:val="single" w:sz="8" w:space="0" w:color="000000" tmln="20, 20, 20, 0, 0"/>
+              <w:right w:val="single" w:sz="8" w:space="0" w:color="000000" tmln="20, 20, 20, 0, 0"/>
+              <w:tl2br w:val="nil" w:sz="0" w:space="0" w:color="000000" tmln="20, 20, 20, 0, 0"/>
+              <w:tr2bl w:val="nil" w:sz="0" w:space="0" w:color="000000" tmln="20, 20, 20, 0, 0"/>
+            </w:tcBorders>
+            <w:tmTcPr id="1540443774" protected="0"/>
+          </w:tcPr>
+          <w:p>
+            <w:pPr>
+              <w:suppressAutoHyphens/>
+              <w:hyphenationLines w:val="0"/>
+              <w:outlineLvl w:val="0"/>
+              <w:pBdr>
+                <w:top w:val="nil" w:sz="0" w:space="0" w:color="000000" tmln="20, 20, 20, 0, 0"/>
+                <w:left w:val="nil" w:sz="0" w:space="0" w:color="000000" tmln="20, 20, 20, 0, 0"/>
+                <w:bottom w:val="nil" w:sz="0" w:space="0" w:color="000000" tmln="20, 20, 20, 0, 0"/>
+                <w:right w:val="nil" w:sz="0" w:space="0" w:color="000000" tmln="20, 20, 20, 0, 0"/>
+                <w:between w:val="nil" w:sz="0" w:space="0" w:color="000000" tmln="20, 20, 20, 0, 0"/>
+              </w:pBdr>
+              <w:shd w:val="none"/>
+              <w:rPr>
+                <w:rFonts w:ascii="Basic Sans" w:hAnsi="Basic Sans" w:eastAsia="Basic Sans" w:cs="Basic Sans"/>
+                <w:color w:val="000000"/>
+                <w:lang w:val="es-es" w:eastAsia="zh-cn" w:bidi="ar-sa"/>
+              </w:rPr>
+            </w:pPr>
+            <w:r>
+              <w:rPr>
+                <w:rFonts w:ascii="Basic Sans" w:hAnsi="Basic Sans" w:eastAsia="Basic Sans" w:cs="Basic Sans"/>
+                <w:color w:val="000000"/>
+                <w:lang w:val="es-es" w:eastAsia="zh-cn" w:bidi="ar-sa"/>
+              </w:rPr>
+              <w:t xml:space="preserve">el arbol esta vacio </w:t>
+            </w:r>
+          </w:p>
+        </w:tc>
+        <w:tc>
+          <w:tcPr>
+            <w:tcW w:w="2190" w:type="dxa"/>
+            <w:tcMar>
+              <w:top w:w="0" w:type="dxa"/>
+              <w:left w:w="20" w:type="dxa"/>
+              <w:bottom w:w="0" w:type="dxa"/>
+              <w:right w:w="20" w:type="dxa"/>
+            </w:tcMar>
+            <w:tcBorders>
+              <w:top w:val="single" w:sz="8" w:space="0" w:color="000000" tmln="20, 20, 20, 0, 0"/>
+              <w:left w:val="single" w:sz="8" w:space="0" w:color="000000" tmln="20, 20, 20, 0, 0"/>
+              <w:bottom w:val="single" w:sz="8" w:space="0" w:color="000000" tmln="20, 20, 20, 0, 0"/>
+              <w:right w:val="single" w:sz="8" w:space="0" w:color="000000" tmln="20, 20, 20, 0, 0"/>
+              <w:tl2br w:val="nil" w:sz="0" w:space="0" w:color="000000" tmln="20, 20, 20, 0, 0"/>
+              <w:tr2bl w:val="nil" w:sz="0" w:space="0" w:color="000000" tmln="20, 20, 20, 0, 0"/>
+            </w:tcBorders>
+            <w:tmTcPr id="1540443774" protected="0"/>
+          </w:tcPr>
+          <w:p>
+            <w:pPr>
+              <w:suppressAutoHyphens/>
+              <w:hyphenationLines w:val="0"/>
+              <w:outlineLvl w:val="0"/>
+              <w:pBdr>
+                <w:top w:val="nil" w:sz="0" w:space="0" w:color="000000" tmln="20, 20, 20, 0, 0"/>
+                <w:left w:val="nil" w:sz="0" w:space="0" w:color="000000" tmln="20, 20, 20, 0, 0"/>
+                <w:bottom w:val="nil" w:sz="0" w:space="0" w:color="000000" tmln="20, 20, 20, 0, 0"/>
+                <w:right w:val="nil" w:sz="0" w:space="0" w:color="000000" tmln="20, 20, 20, 0, 0"/>
+                <w:between w:val="nil" w:sz="0" w:space="0" w:color="000000" tmln="20, 20, 20, 0, 0"/>
+              </w:pBdr>
+              <w:shd w:val="none"/>
+              <w:rPr>
+                <w:rFonts w:ascii="Basic Sans" w:hAnsi="Basic Sans" w:eastAsia="Basic Sans" w:cs="Basic Sans"/>
+                <w:color w:val="000000"/>
+                <w:lang w:val="es-es" w:eastAsia="zh-cn" w:bidi="ar-sa"/>
+              </w:rPr>
+            </w:pPr>
+            <w:r>
+              <w:rPr>
+                <w:rFonts w:ascii="Basic Sans" w:hAnsi="Basic Sans" w:eastAsia="Basic Sans" w:cs="Basic Sans"/>
+                <w:color w:val="000000"/>
+                <w:lang w:val="es-es" w:eastAsia="zh-cn" w:bidi="ar-sa"/>
+              </w:rPr>
+              <w:t xml:space="preserve">el arbol ahoar tiene los nodos indicados </w:t>
+            </w:r>
+          </w:p>
+        </w:tc>
+      </w:tr>
+      <w:tr>
+        <w:trPr>
+          <w:trHeight w:val="0" w:hRule="auto"/>
+        </w:trPr>
+        <w:tc>
+          <w:tcPr>
+            <w:tcW w:w="2190" w:type="dxa"/>
+            <w:vAlign w:val="bottom"/>
+            <w:tcMar>
+              <w:top w:w="0" w:type="dxa"/>
+              <w:left w:w="20" w:type="dxa"/>
+              <w:bottom w:w="0" w:type="dxa"/>
+              <w:right w:w="20" w:type="dxa"/>
+            </w:tcMar>
+            <w:tcBorders>
+              <w:top w:val="single" w:sz="8" w:space="0" w:color="000000" tmln="20, 20, 20, 0, 0"/>
+              <w:left w:val="single" w:sz="8" w:space="0" w:color="000000" tmln="20, 20, 20, 0, 0"/>
+              <w:bottom w:val="single" w:sz="8" w:space="0" w:color="000000" tmln="20, 20, 20, 0, 0"/>
+              <w:right w:val="single" w:sz="8" w:space="0" w:color="000000" tmln="20, 20, 20, 0, 0"/>
+              <w:tl2br w:val="nil" w:sz="0" w:space="0" w:color="000000" tmln="20, 20, 20, 0, 0"/>
+              <w:tr2bl w:val="nil" w:sz="0" w:space="0" w:color="000000" tmln="20, 20, 20, 0, 0"/>
+            </w:tcBorders>
+            <w:tmTcPr id="1540443774" protected="0"/>
+          </w:tcPr>
+          <w:p>
+            <w:pPr>
+              <w:spacing/>
+              <w:jc w:val="right"/>
+              <w:suppressAutoHyphens/>
+              <w:hyphenationLines w:val="0"/>
+              <w:outlineLvl w:val="0"/>
+              <w:pBdr>
+                <w:top w:val="nil" w:sz="0" w:space="0" w:color="000000" tmln="20, 20, 20, 0, 0"/>
+                <w:left w:val="nil" w:sz="0" w:space="0" w:color="000000" tmln="20, 20, 20, 0, 0"/>
+                <w:bottom w:val="nil" w:sz="0" w:space="0" w:color="000000" tmln="20, 20, 20, 0, 0"/>
+                <w:right w:val="nil" w:sz="0" w:space="0" w:color="000000" tmln="20, 20, 20, 0, 0"/>
+                <w:between w:val="nil" w:sz="0" w:space="0" w:color="000000" tmln="20, 20, 20, 0, 0"/>
+              </w:pBdr>
+              <w:shd w:val="none"/>
+              <w:rPr>
+                <w:rFonts w:ascii="Basic Sans" w:hAnsi="Basic Sans" w:eastAsia="Basic Sans" w:cs="Basic Sans"/>
+                <w:color w:val="000000"/>
+                <w:lang w:val="es-es" w:eastAsia="zh-cn" w:bidi="ar-sa"/>
+              </w:rPr>
+            </w:pPr>
+            <w:r>
+              <w:rPr>
+                <w:rFonts w:ascii="Basic Sans" w:hAnsi="Basic Sans" w:eastAsia="Basic Sans" w:cs="Basic Sans"/>
+                <w:color w:val="000000"/>
+                <w:lang w:val="es-es" w:eastAsia="zh-cn" w:bidi="ar-sa"/>
+              </w:rPr>
+              <w:t>3</w:t>
+            </w:r>
+          </w:p>
+        </w:tc>
+        <w:tc>
+          <w:tcPr>
+            <w:tcW w:w="2160" w:type="dxa"/>
+            <w:tcMar>
+              <w:top w:w="0" w:type="dxa"/>
+              <w:left w:w="20" w:type="dxa"/>
+              <w:bottom w:w="0" w:type="dxa"/>
+              <w:right w:w="20" w:type="dxa"/>
+            </w:tcMar>
+            <w:tcBorders>
+              <w:top w:val="single" w:sz="8" w:space="0" w:color="000000" tmln="20, 20, 20, 0, 0"/>
+              <w:left w:val="single" w:sz="8" w:space="0" w:color="000000" tmln="20, 20, 20, 0, 0"/>
+              <w:bottom w:val="single" w:sz="8" w:space="0" w:color="000000" tmln="20, 20, 20, 0, 0"/>
+              <w:right w:val="single" w:sz="8" w:space="0" w:color="000000" tmln="20, 20, 20, 0, 0"/>
+              <w:tl2br w:val="nil" w:sz="0" w:space="0" w:color="000000" tmln="20, 20, 20, 0, 0"/>
+              <w:tr2bl w:val="nil" w:sz="0" w:space="0" w:color="000000" tmln="20, 20, 20, 0, 0"/>
+            </w:tcBorders>
+            <w:tmTcPr id="1540443774" protected="0"/>
+          </w:tcPr>
+          <w:p>
+            <w:pPr>
+              <w:suppressAutoHyphens/>
+              <w:hyphenationLines w:val="0"/>
+              <w:outlineLvl w:val="0"/>
+              <w:pBdr>
+                <w:top w:val="nil" w:sz="0" w:space="0" w:color="000000" tmln="20, 20, 20, 0, 0"/>
+                <w:left w:val="nil" w:sz="0" w:space="0" w:color="000000" tmln="20, 20, 20, 0, 0"/>
+                <w:bottom w:val="nil" w:sz="0" w:space="0" w:color="000000" tmln="20, 20, 20, 0, 0"/>
+                <w:right w:val="nil" w:sz="0" w:space="0" w:color="000000" tmln="20, 20, 20, 0, 0"/>
+                <w:between w:val="nil" w:sz="0" w:space="0" w:color="000000" tmln="20, 20, 20, 0, 0"/>
+              </w:pBdr>
+              <w:shd w:val="none"/>
+              <w:rPr>
+                <w:rFonts w:ascii="Basic Sans" w:hAnsi="Basic Sans" w:eastAsia="Basic Sans" w:cs="Basic Sans"/>
+                <w:color w:val="000000"/>
+                <w:lang w:val="es-es" w:eastAsia="zh-cn" w:bidi="ar-sa"/>
+              </w:rPr>
+            </w:pPr>
+            <w:r>
+              <w:rPr>
+                <w:rFonts w:ascii="Basic Sans" w:hAnsi="Basic Sans" w:eastAsia="Basic Sans" w:cs="Basic Sans"/>
+                <w:color w:val="000000"/>
+                <w:lang w:val="es-es" w:eastAsia="zh-cn" w:bidi="ar-sa"/>
+              </w:rPr>
+              <w:t xml:space="preserve">se agrega un conjunto de nodos y se comprueba que aquellos que tengan el mismo valor se guardan en una lista </w:t>
+            </w:r>
+          </w:p>
+        </w:tc>
+        <w:tc>
+          <w:tcPr>
+            <w:tcW w:w="2130" w:type="dxa"/>
+            <w:tcMar>
+              <w:top w:w="0" w:type="dxa"/>
+              <w:left w:w="20" w:type="dxa"/>
+              <w:bottom w:w="0" w:type="dxa"/>
+              <w:right w:w="20" w:type="dxa"/>
+            </w:tcMar>
+            <w:tcBorders>
+              <w:top w:val="single" w:sz="8" w:space="0" w:color="000000" tmln="20, 20, 20, 0, 0"/>
+              <w:left w:val="single" w:sz="8" w:space="0" w:color="000000" tmln="20, 20, 20, 0, 0"/>
+              <w:bottom w:val="single" w:sz="8" w:space="0" w:color="000000" tmln="20, 20, 20, 0, 0"/>
+              <w:right w:val="single" w:sz="8" w:space="0" w:color="000000" tmln="20, 20, 20, 0, 0"/>
+              <w:tl2br w:val="nil" w:sz="0" w:space="0" w:color="000000" tmln="20, 20, 20, 0, 0"/>
+              <w:tr2bl w:val="nil" w:sz="0" w:space="0" w:color="000000" tmln="20, 20, 20, 0, 0"/>
+            </w:tcBorders>
+            <w:tmTcPr id="1540443774" protected="0"/>
+          </w:tcPr>
+          <w:p>
+            <w:pPr>
+              <w:suppressAutoHyphens/>
+              <w:hyphenationLines w:val="0"/>
+              <w:outlineLvl w:val="0"/>
+              <w:pBdr>
+                <w:top w:val="nil" w:sz="0" w:space="0" w:color="000000" tmln="20, 20, 20, 0, 0"/>
+                <w:left w:val="nil" w:sz="0" w:space="0" w:color="000000" tmln="20, 20, 20, 0, 0"/>
+                <w:bottom w:val="nil" w:sz="0" w:space="0" w:color="000000" tmln="20, 20, 20, 0, 0"/>
+                <w:right w:val="nil" w:sz="0" w:space="0" w:color="000000" tmln="20, 20, 20, 0, 0"/>
+                <w:between w:val="nil" w:sz="0" w:space="0" w:color="000000" tmln="20, 20, 20, 0, 0"/>
+              </w:pBdr>
+              <w:shd w:val="none"/>
+              <w:rPr>
+                <w:rFonts w:ascii="Basic Sans" w:hAnsi="Basic Sans" w:eastAsia="Basic Sans" w:cs="Basic Sans"/>
+                <w:color w:val="000000"/>
+                <w:lang w:val="es-es" w:eastAsia="zh-cn" w:bidi="ar-sa"/>
+              </w:rPr>
+            </w:pPr>
+            <w:r>
+              <w:rPr>
+                <w:rFonts w:ascii="Basic Sans" w:hAnsi="Basic Sans" w:eastAsia="Basic Sans" w:cs="Basic Sans"/>
+                <w:color w:val="000000"/>
+                <w:lang w:val="es-es" w:eastAsia="zh-cn" w:bidi="ar-sa"/>
+              </w:rPr>
+              <w:t xml:space="preserve">el arbol esta vacio </w:t>
+            </w:r>
+          </w:p>
+        </w:tc>
+        <w:tc>
+          <w:tcPr>
+            <w:tcW w:w="2190" w:type="dxa"/>
+            <w:tcMar>
+              <w:top w:w="0" w:type="dxa"/>
+              <w:left w:w="20" w:type="dxa"/>
+              <w:bottom w:w="0" w:type="dxa"/>
+              <w:right w:w="20" w:type="dxa"/>
+            </w:tcMar>
+            <w:tcBorders>
+              <w:top w:val="single" w:sz="8" w:space="0" w:color="000000" tmln="20, 20, 20, 0, 0"/>
+              <w:left w:val="single" w:sz="8" w:space="0" w:color="000000" tmln="20, 20, 20, 0, 0"/>
+              <w:bottom w:val="single" w:sz="8" w:space="0" w:color="000000" tmln="20, 20, 20, 0, 0"/>
+              <w:right w:val="single" w:sz="8" w:space="0" w:color="000000" tmln="20, 20, 20, 0, 0"/>
+              <w:tl2br w:val="nil" w:sz="0" w:space="0" w:color="000000" tmln="20, 20, 20, 0, 0"/>
+              <w:tr2bl w:val="nil" w:sz="0" w:space="0" w:color="000000" tmln="20, 20, 20, 0, 0"/>
+            </w:tcBorders>
+            <w:tmTcPr id="1540443774" protected="0"/>
+          </w:tcPr>
+          <w:p>
+            <w:pPr>
+              <w:suppressAutoHyphens/>
+              <w:hyphenationLines w:val="0"/>
+              <w:outlineLvl w:val="0"/>
+              <w:pBdr>
+                <w:top w:val="nil" w:sz="0" w:space="0" w:color="000000" tmln="20, 20, 20, 0, 0"/>
+                <w:left w:val="nil" w:sz="0" w:space="0" w:color="000000" tmln="20, 20, 20, 0, 0"/>
+                <w:bottom w:val="nil" w:sz="0" w:space="0" w:color="000000" tmln="20, 20, 20, 0, 0"/>
+                <w:right w:val="nil" w:sz="0" w:space="0" w:color="000000" tmln="20, 20, 20, 0, 0"/>
+                <w:between w:val="nil" w:sz="0" w:space="0" w:color="000000" tmln="20, 20, 20, 0, 0"/>
+              </w:pBdr>
+              <w:shd w:val="none"/>
+              <w:rPr>
+                <w:rFonts w:ascii="Basic Sans" w:hAnsi="Basic Sans" w:eastAsia="Basic Sans" w:cs="Basic Sans"/>
+                <w:color w:val="000000"/>
+                <w:lang w:val="es-es" w:eastAsia="zh-cn" w:bidi="ar-sa"/>
+              </w:rPr>
+            </w:pPr>
+            <w:r>
+              <w:rPr>
+                <w:rFonts w:ascii="Basic Sans" w:hAnsi="Basic Sans" w:eastAsia="Basic Sans" w:cs="Basic Sans"/>
+                <w:color w:val="000000"/>
+                <w:lang w:val="es-es" w:eastAsia="zh-cn" w:bidi="ar-sa"/>
+              </w:rPr>
+              <w:t>se agregan los nuevos nodo y se crea una lista con tres elementos cuya llave es igual a cuatro</w:t>
+            </w:r>
+          </w:p>
+        </w:tc>
+      </w:tr>
+    </w:tbl>
+    <w:p>
+      <w:pPr>
+        <w:suppressAutoHyphens/>
+        <w:hyphenationLines w:val="0"/>
+        <w:rPr>
+          <w:rFonts w:ascii="Basic Sans" w:hAnsi="Basic Sans" w:eastAsia="Basic Sans" w:cs="Basic Sans"/>
+          <w:color w:val="000000"/>
+          <w:lang w:val="es-es" w:eastAsia="zh-cn" w:bidi="ar-sa"/>
+        </w:rPr>
+      </w:pPr>
+      <w:r>
+        <w:rPr>
+          <w:rFonts w:ascii="Basic Sans" w:hAnsi="Basic Sans" w:eastAsia="Basic Sans" w:cs="Basic Sans"/>
+          <w:color w:val="000000"/>
+          <w:lang w:val="es-es" w:eastAsia="zh-cn" w:bidi="ar-sa"/>
+        </w:rPr>
+      </w:r>
+    </w:p>
+    <w:p>
+      <w:pPr>
+        <w:suppressAutoHyphens/>
+        <w:hyphenationLines w:val="0"/>
+        <w:rPr>
+          <w:rFonts w:ascii="Basic Sans" w:hAnsi="Basic Sans" w:eastAsia="Basic Sans" w:cs="Basic Sans"/>
+          <w:color w:val="000000"/>
+          <w:lang w:val="es-es" w:eastAsia="zh-cn" w:bidi="ar-sa"/>
+        </w:rPr>
+      </w:pPr>
+      <w:r>
+        <w:rPr>
+          <w:rFonts w:ascii="Basic Sans" w:hAnsi="Basic Sans" w:eastAsia="Basic Sans" w:cs="Basic Sans"/>
+          <w:color w:val="000000"/>
+          <w:lang w:val="es-es" w:eastAsia="zh-cn" w:bidi="ar-sa"/>
+        </w:rPr>
+      </w:r>
+    </w:p>
+    <w:tbl>
+      <w:tblPr>
+        <w:name w:val="Tabla18"/>
+        <w:tabOrder w:val="0"/>
+        <w:jc w:val="left"/>
+        <w:tblInd w:w="0" w:type="dxa"/>
+        <w:tblW w:w="8670" w:type="dxa"/>
+      </w:tblPr>
+      <w:tblGrid>
+        <w:gridCol w:w="2190"/>
+        <w:gridCol w:w="2160"/>
+        <w:gridCol w:w="2130"/>
+        <w:gridCol w:w="2190"/>
+      </w:tblGrid>
+      <w:tr>
+        <w:trPr>
+          <w:trHeight w:val="0" w:hRule="auto"/>
+        </w:trPr>
+        <w:tc>
+          <w:tcPr>
+            <w:tcW w:w="4350" w:type="dxa"/>
+            <w:gridSpan w:val="2"/>
+            <w:vMerge w:val="restart"/>
+            <w:vAlign w:val="bottom"/>
+            <w:tcMar>
+              <w:top w:w="0" w:type="dxa"/>
+              <w:left w:w="20" w:type="dxa"/>
+              <w:bottom w:w="0" w:type="dxa"/>
+              <w:right w:w="20" w:type="dxa"/>
+            </w:tcMar>
+            <w:tcBorders>
+              <w:top w:val="single" w:sz="8" w:space="0" w:color="000000" tmln="20, 20, 20, 0, 0"/>
+              <w:left w:val="single" w:sz="8" w:space="0" w:color="000000" tmln="20, 20, 20, 0, 0"/>
+              <w:bottom w:val="single" w:sz="8" w:space="0" w:color="000000" tmln="20, 20, 20, 0, 0"/>
+              <w:right w:val="single" w:sz="8" w:space="0" w:color="000000" tmln="20, 20, 20, 0, 0"/>
+              <w:tl2br w:val="nil" w:sz="0" w:space="0" w:color="000000" tmln="20, 20, 20, 0, 0"/>
+              <w:tr2bl w:val="nil" w:sz="0" w:space="0" w:color="000000" tmln="20, 20, 20, 0, 0"/>
+            </w:tcBorders>
+            <w:tmTcPr id="1540443774" protected="0"/>
+          </w:tcPr>
+          <w:p>
+            <w:pPr>
+              <w:spacing/>
+              <w:jc w:val="center"/>
+              <w:suppressAutoHyphens/>
+              <w:hyphenationLines w:val="0"/>
+              <w:outlineLvl w:val="0"/>
+              <w:pBdr>
+                <w:top w:val="nil" w:sz="0" w:space="0" w:color="000000" tmln="20, 20, 20, 0, 0"/>
+                <w:left w:val="nil" w:sz="0" w:space="0" w:color="000000" tmln="20, 20, 20, 0, 0"/>
+                <w:bottom w:val="nil" w:sz="0" w:space="0" w:color="000000" tmln="20, 20, 20, 0, 0"/>
+                <w:right w:val="nil" w:sz="0" w:space="0" w:color="000000" tmln="20, 20, 20, 0, 0"/>
+                <w:between w:val="nil" w:sz="0" w:space="0" w:color="000000" tmln="20, 20, 20, 0, 0"/>
+              </w:pBdr>
+              <w:shd w:val="none"/>
+              <w:rPr>
+                <w:rFonts w:ascii="Basic Sans" w:hAnsi="Basic Sans" w:eastAsia="Basic Sans" w:cs="Basic Sans"/>
+                <w:color w:val="000000"/>
+                <w:lang w:val="es-es" w:eastAsia="zh-cn" w:bidi="ar-sa"/>
+              </w:rPr>
+            </w:pPr>
+            <w:r>
+              <w:rPr>
+                <w:rFonts w:ascii="Basic Sans" w:hAnsi="Basic Sans" w:eastAsia="Basic Sans" w:cs="Basic Sans"/>
+                <w:color w:val="000000"/>
+                <w:lang w:val="es-es" w:eastAsia="zh-cn" w:bidi="ar-sa"/>
+              </w:rPr>
+              <w:t>clase : ABBTree</w:t>
+            </w:r>
+          </w:p>
+        </w:tc>
+        <w:tc>
+          <w:tcPr>
+            <w:tcW w:w="4320" w:type="dxa"/>
+            <w:gridSpan w:val="2"/>
+            <w:vMerge w:val="restart"/>
+            <w:vAlign w:val="center"/>
+            <w:tcMar>
+              <w:top w:w="0" w:type="dxa"/>
+              <w:left w:w="20" w:type="dxa"/>
+              <w:bottom w:w="0" w:type="dxa"/>
+              <w:right w:w="20" w:type="dxa"/>
+            </w:tcMar>
+            <w:tcBorders>
+              <w:top w:val="single" w:sz="8" w:space="0" w:color="000000" tmln="20, 20, 20, 0, 0"/>
+              <w:left w:val="single" w:sz="8" w:space="0" w:color="000000" tmln="20, 20, 20, 0, 0"/>
+              <w:bottom w:val="single" w:sz="8" w:space="0" w:color="000000" tmln="20, 20, 20, 0, 0"/>
+              <w:right w:val="single" w:sz="8" w:space="0" w:color="000000" tmln="20, 20, 20, 0, 0"/>
+              <w:tl2br w:val="nil" w:sz="0" w:space="0" w:color="000000" tmln="20, 20, 20, 0, 0"/>
+              <w:tr2bl w:val="nil" w:sz="0" w:space="0" w:color="000000" tmln="20, 20, 20, 0, 0"/>
+            </w:tcBorders>
+            <w:tmTcPr id="1540443774" protected="0"/>
+          </w:tcPr>
+          <w:p>
+            <w:pPr>
+              <w:spacing/>
+              <w:jc w:val="center"/>
+              <w:suppressAutoHyphens/>
+              <w:hyphenationLines w:val="0"/>
+              <w:outlineLvl w:val="0"/>
+              <w:pBdr>
+                <w:top w:val="nil" w:sz="0" w:space="0" w:color="000000" tmln="20, 20, 20, 0, 0"/>
+                <w:left w:val="nil" w:sz="0" w:space="0" w:color="000000" tmln="20, 20, 20, 0, 0"/>
+                <w:bottom w:val="nil" w:sz="0" w:space="0" w:color="000000" tmln="20, 20, 20, 0, 0"/>
+                <w:right w:val="nil" w:sz="0" w:space="0" w:color="000000" tmln="20, 20, 20, 0, 0"/>
+                <w:between w:val="nil" w:sz="0" w:space="0" w:color="000000" tmln="20, 20, 20, 0, 0"/>
+              </w:pBdr>
+              <w:shd w:val="none"/>
+              <w:rPr>
+                <w:rFonts w:ascii="Basic Sans" w:hAnsi="Basic Sans" w:eastAsia="Basic Sans" w:cs="Basic Sans"/>
+                <w:color w:val="000000"/>
+                <w:lang w:val="es-es" w:eastAsia="zh-cn" w:bidi="ar-sa"/>
+              </w:rPr>
+            </w:pPr>
+            <w:r>
+              <w:rPr>
+                <w:rFonts w:ascii="Basic Sans" w:hAnsi="Basic Sans" w:eastAsia="Basic Sans" w:cs="Basic Sans"/>
+                <w:color w:val="000000"/>
+                <w:lang w:val="es-es" w:eastAsia="zh-cn" w:bidi="ar-sa"/>
+              </w:rPr>
+              <w:t>metodo : Search</w:t>
+            </w:r>
+          </w:p>
+        </w:tc>
+      </w:tr>
+      <w:tr>
+        <w:trPr>
+          <w:trHeight w:val="0" w:hRule="auto"/>
+        </w:trPr>
+        <w:tc>
+          <w:tcPr>
+            <w:tcW w:w="4350" w:type="dxa"/>
+            <w:gridSpan w:val="2"/>
+            <w:vMerge/>
+            <w:vAlign w:val="bottom"/>
+            <w:tcMar>
+              <w:top w:w="0" w:type="dxa"/>
+              <w:left w:w="20" w:type="dxa"/>
+              <w:bottom w:w="0" w:type="dxa"/>
+              <w:right w:w="20" w:type="dxa"/>
+            </w:tcMar>
+            <w:tcBorders>
+              <w:top w:val="single" w:sz="8" w:space="0" w:color="000000" tmln="20, 20, 20, 0, 0"/>
+              <w:left w:val="single" w:sz="8" w:space="0" w:color="000000" tmln="20, 20, 20, 0, 0"/>
+              <w:bottom w:val="single" w:sz="8" w:space="0" w:color="000000" tmln="20, 20, 20, 0, 0"/>
+              <w:right w:val="single" w:sz="8" w:space="0" w:color="000000" tmln="20, 20, 20, 0, 0"/>
+              <w:tl2br w:val="nil" w:sz="0" w:space="0" w:color="000000" tmln="20, 20, 20, 0, 0"/>
+              <w:tr2bl w:val="nil" w:sz="0" w:space="0" w:color="000000" tmln="20, 20, 20, 0, 0"/>
+            </w:tcBorders>
+            <w:tmTcPr id="1540443774" protected="0"/>
+          </w:tcPr>
+          <w:p/>
+        </w:tc>
+        <w:tc>
+          <w:tcPr>
+            <w:tcW w:w="4320" w:type="dxa"/>
+            <w:gridSpan w:val="2"/>
+            <w:vMerge/>
+            <w:vAlign w:val="center"/>
+            <w:tcMar>
+              <w:top w:w="0" w:type="dxa"/>
+              <w:left w:w="20" w:type="dxa"/>
+              <w:bottom w:w="0" w:type="dxa"/>
+              <w:right w:w="20" w:type="dxa"/>
+            </w:tcMar>
+            <w:tcBorders>
+              <w:top w:val="single" w:sz="8" w:space="0" w:color="000000" tmln="20, 20, 20, 0, 0"/>
+              <w:left w:val="single" w:sz="8" w:space="0" w:color="000000" tmln="20, 20, 20, 0, 0"/>
+              <w:bottom w:val="single" w:sz="8" w:space="0" w:color="000000" tmln="20, 20, 20, 0, 0"/>
+              <w:right w:val="single" w:sz="8" w:space="0" w:color="000000" tmln="20, 20, 20, 0, 0"/>
+              <w:tl2br w:val="nil" w:sz="0" w:space="0" w:color="000000" tmln="20, 20, 20, 0, 0"/>
+              <w:tr2bl w:val="nil" w:sz="0" w:space="0" w:color="000000" tmln="20, 20, 20, 0, 0"/>
+            </w:tcBorders>
+            <w:tmTcPr id="1540443774" protected="0"/>
+          </w:tcPr>
+          <w:p/>
+        </w:tc>
+      </w:tr>
+      <w:tr>
+        <w:trPr>
+          <w:trHeight w:val="534" w:hRule="atLeast"/>
+        </w:trPr>
+        <w:tc>
+          <w:tcPr>
+            <w:tcW w:w="2190" w:type="dxa"/>
+            <w:vAlign w:val="bottom"/>
+            <w:tcMar>
+              <w:top w:w="0" w:type="dxa"/>
+              <w:left w:w="20" w:type="dxa"/>
+              <w:bottom w:w="0" w:type="dxa"/>
+              <w:right w:w="20" w:type="dxa"/>
+            </w:tcMar>
+            <w:tcBorders>
+              <w:top w:val="single" w:sz="8" w:space="0" w:color="000000" tmln="20, 20, 20, 0, 0"/>
+              <w:left w:val="single" w:sz="8" w:space="0" w:color="000000" tmln="20, 20, 20, 0, 0"/>
+              <w:bottom w:val="single" w:sz="8" w:space="0" w:color="000000" tmln="20, 20, 20, 0, 0"/>
+              <w:right w:val="single" w:sz="8" w:space="0" w:color="000000" tmln="20, 20, 20, 0, 0"/>
+              <w:tl2br w:val="nil" w:sz="0" w:space="0" w:color="000000" tmln="20, 20, 20, 0, 0"/>
+              <w:tr2bl w:val="nil" w:sz="0" w:space="0" w:color="000000" tmln="20, 20, 20, 0, 0"/>
+            </w:tcBorders>
+            <w:tmTcPr id="1540443774" protected="0"/>
+          </w:tcPr>
+          <w:p>
+            <w:pPr>
+              <w:suppressAutoHyphens/>
+              <w:hyphenationLines w:val="0"/>
+              <w:outlineLvl w:val="0"/>
+              <w:pBdr>
+                <w:top w:val="nil" w:sz="0" w:space="0" w:color="000000" tmln="20, 20, 20, 0, 0"/>
+                <w:left w:val="nil" w:sz="0" w:space="0" w:color="000000" tmln="20, 20, 20, 0, 0"/>
+                <w:bottom w:val="nil" w:sz="0" w:space="0" w:color="000000" tmln="20, 20, 20, 0, 0"/>
+                <w:right w:val="nil" w:sz="0" w:space="0" w:color="000000" tmln="20, 20, 20, 0, 0"/>
+                <w:between w:val="nil" w:sz="0" w:space="0" w:color="000000" tmln="20, 20, 20, 0, 0"/>
+              </w:pBdr>
+              <w:shd w:val="none"/>
+              <w:rPr>
+                <w:rFonts w:ascii="Basic Sans" w:hAnsi="Basic Sans" w:eastAsia="Basic Sans" w:cs="Basic Sans"/>
+                <w:color w:val="000000"/>
+                <w:lang w:val="es-es" w:eastAsia="zh-cn" w:bidi="ar-sa"/>
+              </w:rPr>
+            </w:pPr>
+            <w:r>
+              <w:rPr>
+                <w:rFonts w:ascii="Basic Sans" w:hAnsi="Basic Sans" w:eastAsia="Basic Sans" w:cs="Basic Sans"/>
+                <w:color w:val="000000"/>
+                <w:lang w:val="es-es" w:eastAsia="zh-cn" w:bidi="ar-sa"/>
+              </w:rPr>
+              <w:t>caso #</w:t>
+            </w:r>
+          </w:p>
+        </w:tc>
+        <w:tc>
+          <w:tcPr>
+            <w:tcW w:w="2160" w:type="dxa"/>
+            <w:vAlign w:val="bottom"/>
+            <w:tcMar>
+              <w:top w:w="0" w:type="dxa"/>
+              <w:left w:w="20" w:type="dxa"/>
+              <w:bottom w:w="0" w:type="dxa"/>
+              <w:right w:w="20" w:type="dxa"/>
+            </w:tcMar>
+            <w:tcBorders>
+              <w:top w:val="single" w:sz="8" w:space="0" w:color="000000" tmln="20, 20, 20, 0, 0"/>
+              <w:left w:val="single" w:sz="8" w:space="0" w:color="000000" tmln="20, 20, 20, 0, 0"/>
+              <w:bottom w:val="single" w:sz="8" w:space="0" w:color="000000" tmln="20, 20, 20, 0, 0"/>
+              <w:right w:val="single" w:sz="8" w:space="0" w:color="000000" tmln="20, 20, 20, 0, 0"/>
+              <w:tl2br w:val="nil" w:sz="0" w:space="0" w:color="000000" tmln="20, 20, 20, 0, 0"/>
+              <w:tr2bl w:val="nil" w:sz="0" w:space="0" w:color="000000" tmln="20, 20, 20, 0, 0"/>
+            </w:tcBorders>
+            <w:tmTcPr id="1540443774" protected="0"/>
+          </w:tcPr>
+          <w:p>
+            <w:pPr>
+              <w:suppressAutoHyphens/>
+              <w:hyphenationLines w:val="0"/>
+              <w:outlineLvl w:val="0"/>
+              <w:pBdr>
+                <w:top w:val="nil" w:sz="0" w:space="0" w:color="000000" tmln="20, 20, 20, 0, 0"/>
+                <w:left w:val="nil" w:sz="0" w:space="0" w:color="000000" tmln="20, 20, 20, 0, 0"/>
+                <w:bottom w:val="nil" w:sz="0" w:space="0" w:color="000000" tmln="20, 20, 20, 0, 0"/>
+                <w:right w:val="nil" w:sz="0" w:space="0" w:color="000000" tmln="20, 20, 20, 0, 0"/>
+                <w:between w:val="nil" w:sz="0" w:space="0" w:color="000000" tmln="20, 20, 20, 0, 0"/>
+              </w:pBdr>
+              <w:shd w:val="none"/>
+              <w:rPr>
+                <w:rFonts w:ascii="Basic Sans" w:hAnsi="Basic Sans" w:eastAsia="Basic Sans" w:cs="Basic Sans"/>
+                <w:color w:val="000000"/>
+                <w:lang w:val="es-es" w:eastAsia="zh-cn" w:bidi="ar-sa"/>
+              </w:rPr>
+            </w:pPr>
+            <w:r>
+              <w:rPr>
+                <w:rFonts w:ascii="Basic Sans" w:hAnsi="Basic Sans" w:eastAsia="Basic Sans" w:cs="Basic Sans"/>
+                <w:color w:val="000000"/>
+                <w:lang w:val="es-es" w:eastAsia="zh-cn" w:bidi="ar-sa"/>
+              </w:rPr>
+              <w:t>Descripción</w:t>
+            </w:r>
+          </w:p>
+        </w:tc>
+        <w:tc>
+          <w:tcPr>
+            <w:tcW w:w="2130" w:type="dxa"/>
+            <w:vAlign w:val="bottom"/>
+            <w:tcMar>
+              <w:top w:w="0" w:type="dxa"/>
+              <w:left w:w="20" w:type="dxa"/>
+              <w:bottom w:w="0" w:type="dxa"/>
+              <w:right w:w="20" w:type="dxa"/>
+            </w:tcMar>
+            <w:tcBorders>
+              <w:top w:val="single" w:sz="8" w:space="0" w:color="000000" tmln="20, 20, 20, 0, 0"/>
+              <w:left w:val="single" w:sz="8" w:space="0" w:color="000000" tmln="20, 20, 20, 0, 0"/>
+              <w:bottom w:val="single" w:sz="8" w:space="0" w:color="000000" tmln="20, 20, 20, 0, 0"/>
+              <w:right w:val="single" w:sz="8" w:space="0" w:color="000000" tmln="20, 20, 20, 0, 0"/>
+              <w:tl2br w:val="nil" w:sz="0" w:space="0" w:color="000000" tmln="20, 20, 20, 0, 0"/>
+              <w:tr2bl w:val="nil" w:sz="0" w:space="0" w:color="000000" tmln="20, 20, 20, 0, 0"/>
+            </w:tcBorders>
+            <w:tmTcPr id="1540443774" protected="0"/>
+          </w:tcPr>
+          <w:p>
+            <w:pPr>
+              <w:suppressAutoHyphens/>
+              <w:hyphenationLines w:val="0"/>
+              <w:outlineLvl w:val="0"/>
+              <w:pBdr>
+                <w:top w:val="nil" w:sz="0" w:space="0" w:color="000000" tmln="20, 20, 20, 0, 0"/>
+                <w:left w:val="nil" w:sz="0" w:space="0" w:color="000000" tmln="20, 20, 20, 0, 0"/>
+                <w:bottom w:val="nil" w:sz="0" w:space="0" w:color="000000" tmln="20, 20, 20, 0, 0"/>
+                <w:right w:val="nil" w:sz="0" w:space="0" w:color="000000" tmln="20, 20, 20, 0, 0"/>
+                <w:between w:val="nil" w:sz="0" w:space="0" w:color="000000" tmln="20, 20, 20, 0, 0"/>
+              </w:pBdr>
+              <w:shd w:val="none"/>
+              <w:rPr>
+                <w:rFonts w:ascii="Basic Sans" w:hAnsi="Basic Sans" w:eastAsia="Basic Sans" w:cs="Basic Sans"/>
+                <w:color w:val="000000"/>
+                <w:lang w:val="es-es" w:eastAsia="zh-cn" w:bidi="ar-sa"/>
+              </w:rPr>
+            </w:pPr>
+            <w:r>
+              <w:rPr>
+                <w:rFonts w:ascii="Basic Sans" w:hAnsi="Basic Sans" w:eastAsia="Basic Sans" w:cs="Basic Sans"/>
+                <w:color w:val="000000"/>
+                <w:lang w:val="es-es" w:eastAsia="zh-cn" w:bidi="ar-sa"/>
+              </w:rPr>
+              <w:t>estado inicial</w:t>
+            </w:r>
+          </w:p>
+        </w:tc>
+        <w:tc>
+          <w:tcPr>
+            <w:tcW w:w="2190" w:type="dxa"/>
+            <w:vAlign w:val="bottom"/>
+            <w:tcMar>
+              <w:top w:w="0" w:type="dxa"/>
+              <w:left w:w="20" w:type="dxa"/>
+              <w:bottom w:w="0" w:type="dxa"/>
+              <w:right w:w="20" w:type="dxa"/>
+            </w:tcMar>
+            <w:tcBorders>
+              <w:top w:val="single" w:sz="8" w:space="0" w:color="000000" tmln="20, 20, 20, 0, 0"/>
+              <w:left w:val="single" w:sz="8" w:space="0" w:color="000000" tmln="20, 20, 20, 0, 0"/>
+              <w:bottom w:val="single" w:sz="8" w:space="0" w:color="000000" tmln="20, 20, 20, 0, 0"/>
+              <w:right w:val="single" w:sz="8" w:space="0" w:color="000000" tmln="20, 20, 20, 0, 0"/>
+              <w:tl2br w:val="nil" w:sz="0" w:space="0" w:color="000000" tmln="20, 20, 20, 0, 0"/>
+              <w:tr2bl w:val="nil" w:sz="0" w:space="0" w:color="000000" tmln="20, 20, 20, 0, 0"/>
+            </w:tcBorders>
+            <w:tmTcPr id="1540443774" protected="0"/>
+          </w:tcPr>
+          <w:p>
+            <w:pPr>
+              <w:suppressAutoHyphens/>
+              <w:hyphenationLines w:val="0"/>
+              <w:outlineLvl w:val="0"/>
+              <w:pBdr>
+                <w:top w:val="nil" w:sz="0" w:space="0" w:color="000000" tmln="20, 20, 20, 0, 0"/>
+                <w:left w:val="nil" w:sz="0" w:space="0" w:color="000000" tmln="20, 20, 20, 0, 0"/>
+                <w:bottom w:val="nil" w:sz="0" w:space="0" w:color="000000" tmln="20, 20, 20, 0, 0"/>
+                <w:right w:val="nil" w:sz="0" w:space="0" w:color="000000" tmln="20, 20, 20, 0, 0"/>
+                <w:between w:val="nil" w:sz="0" w:space="0" w:color="000000" tmln="20, 20, 20, 0, 0"/>
+              </w:pBdr>
+              <w:shd w:val="none"/>
+              <w:rPr>
+                <w:rFonts w:ascii="Basic Sans" w:hAnsi="Basic Sans" w:eastAsia="Basic Sans" w:cs="Basic Sans"/>
+                <w:color w:val="000000"/>
+                <w:lang w:val="es-es" w:eastAsia="zh-cn" w:bidi="ar-sa"/>
+              </w:rPr>
+            </w:pPr>
+            <w:r>
+              <w:rPr>
+                <w:rFonts w:ascii="Basic Sans" w:hAnsi="Basic Sans" w:eastAsia="Basic Sans" w:cs="Basic Sans"/>
+                <w:color w:val="000000"/>
+                <w:lang w:val="es-es" w:eastAsia="zh-cn" w:bidi="ar-sa"/>
+              </w:rPr>
+              <w:t>resultado</w:t>
+            </w:r>
+          </w:p>
+        </w:tc>
+      </w:tr>
+      <w:tr>
+        <w:trPr>
+          <w:trHeight w:val="1089" w:hRule="atLeast"/>
+        </w:trPr>
+        <w:tc>
+          <w:tcPr>
+            <w:tcW w:w="2190" w:type="dxa"/>
+            <w:vAlign w:val="bottom"/>
+            <w:tcMar>
+              <w:top w:w="0" w:type="dxa"/>
+              <w:left w:w="20" w:type="dxa"/>
+              <w:bottom w:w="0" w:type="dxa"/>
+              <w:right w:w="20" w:type="dxa"/>
+            </w:tcMar>
+            <w:tcBorders>
+              <w:top w:val="single" w:sz="8" w:space="0" w:color="000000" tmln="20, 20, 20, 0, 0"/>
+              <w:left w:val="single" w:sz="8" w:space="0" w:color="000000" tmln="20, 20, 20, 0, 0"/>
+              <w:bottom w:val="single" w:sz="8" w:space="0" w:color="000000" tmln="20, 20, 20, 0, 0"/>
+              <w:right w:val="single" w:sz="8" w:space="0" w:color="000000" tmln="20, 20, 20, 0, 0"/>
+              <w:tl2br w:val="nil" w:sz="0" w:space="0" w:color="000000" tmln="20, 20, 20, 0, 0"/>
+              <w:tr2bl w:val="nil" w:sz="0" w:space="0" w:color="000000" tmln="20, 20, 20, 0, 0"/>
+            </w:tcBorders>
+            <w:tmTcPr id="1540443774" protected="0"/>
+          </w:tcPr>
+          <w:p>
+            <w:pPr>
+              <w:spacing/>
+              <w:jc w:val="right"/>
+              <w:suppressAutoHyphens/>
+              <w:hyphenationLines w:val="0"/>
+              <w:outlineLvl w:val="0"/>
+              <w:pBdr>
+                <w:top w:val="nil" w:sz="0" w:space="0" w:color="000000" tmln="20, 20, 20, 0, 0"/>
+                <w:left w:val="nil" w:sz="0" w:space="0" w:color="000000" tmln="20, 20, 20, 0, 0"/>
+                <w:bottom w:val="nil" w:sz="0" w:space="0" w:color="000000" tmln="20, 20, 20, 0, 0"/>
+                <w:right w:val="nil" w:sz="0" w:space="0" w:color="000000" tmln="20, 20, 20, 0, 0"/>
+                <w:between w:val="nil" w:sz="0" w:space="0" w:color="000000" tmln="20, 20, 20, 0, 0"/>
+              </w:pBdr>
+              <w:shd w:val="none"/>
+              <w:rPr>
+                <w:rFonts w:ascii="Basic Sans" w:hAnsi="Basic Sans" w:eastAsia="Basic Sans" w:cs="Basic Sans"/>
+                <w:color w:val="000000"/>
+                <w:lang w:val="es-es" w:eastAsia="zh-cn" w:bidi="ar-sa"/>
+              </w:rPr>
+            </w:pPr>
+            <w:r>
+              <w:rPr>
+                <w:rFonts w:ascii="Basic Sans" w:hAnsi="Basic Sans" w:eastAsia="Basic Sans" w:cs="Basic Sans"/>
+                <w:color w:val="000000"/>
+                <w:lang w:val="es-es" w:eastAsia="zh-cn" w:bidi="ar-sa"/>
+              </w:rPr>
+              <w:t>1</w:t>
+            </w:r>
+          </w:p>
+        </w:tc>
+        <w:tc>
+          <w:tcPr>
+            <w:tcW w:w="2160" w:type="dxa"/>
+            <w:tcMar>
+              <w:top w:w="0" w:type="dxa"/>
+              <w:left w:w="20" w:type="dxa"/>
+              <w:bottom w:w="0" w:type="dxa"/>
+              <w:right w:w="20" w:type="dxa"/>
+            </w:tcMar>
+            <w:tcBorders>
+              <w:top w:val="single" w:sz="8" w:space="0" w:color="000000" tmln="20, 20, 20, 0, 0"/>
+              <w:left w:val="single" w:sz="8" w:space="0" w:color="000000" tmln="20, 20, 20, 0, 0"/>
+              <w:bottom w:val="single" w:sz="8" w:space="0" w:color="000000" tmln="20, 20, 20, 0, 0"/>
+              <w:right w:val="single" w:sz="8" w:space="0" w:color="000000" tmln="20, 20, 20, 0, 0"/>
+              <w:tl2br w:val="nil" w:sz="0" w:space="0" w:color="000000" tmln="20, 20, 20, 0, 0"/>
+              <w:tr2bl w:val="nil" w:sz="0" w:space="0" w:color="000000" tmln="20, 20, 20, 0, 0"/>
+            </w:tcBorders>
+            <w:tmTcPr id="1540443774" protected="0"/>
+          </w:tcPr>
+          <w:p>
+            <w:pPr>
+              <w:suppressAutoHyphens/>
+              <w:hyphenationLines w:val="0"/>
+              <w:outlineLvl w:val="0"/>
+              <w:pBdr>
+                <w:top w:val="nil" w:sz="0" w:space="0" w:color="000000" tmln="20, 20, 20, 0, 0"/>
+                <w:left w:val="nil" w:sz="0" w:space="0" w:color="000000" tmln="20, 20, 20, 0, 0"/>
+                <w:bottom w:val="nil" w:sz="0" w:space="0" w:color="000000" tmln="20, 20, 20, 0, 0"/>
+                <w:right w:val="nil" w:sz="0" w:space="0" w:color="000000" tmln="20, 20, 20, 0, 0"/>
+                <w:between w:val="nil" w:sz="0" w:space="0" w:color="000000" tmln="20, 20, 20, 0, 0"/>
+              </w:pBdr>
+              <w:shd w:val="none"/>
+              <w:rPr>
+                <w:rFonts w:ascii="Basic Sans" w:hAnsi="Basic Sans" w:eastAsia="Basic Sans" w:cs="Basic Sans"/>
+                <w:color w:val="000000"/>
+                <w:lang w:val="es-es" w:eastAsia="zh-cn" w:bidi="ar-sa"/>
+              </w:rPr>
+            </w:pPr>
+            <w:r>
+              <w:rPr>
+                <w:rFonts w:ascii="Basic Sans" w:hAnsi="Basic Sans" w:eastAsia="Basic Sans" w:cs="Basic Sans"/>
+                <w:color w:val="000000"/>
+                <w:lang w:val="es-es" w:eastAsia="zh-cn" w:bidi="ar-sa"/>
+              </w:rPr>
+              <w:t>buscar la cantidad de elementos exixtentes en un arbol</w:t>
+            </w:r>
+          </w:p>
+        </w:tc>
+        <w:tc>
+          <w:tcPr>
+            <w:tcW w:w="2130" w:type="dxa"/>
+            <w:tcMar>
+              <w:top w:w="0" w:type="dxa"/>
+              <w:left w:w="20" w:type="dxa"/>
+              <w:bottom w:w="0" w:type="dxa"/>
+              <w:right w:w="20" w:type="dxa"/>
+            </w:tcMar>
+            <w:tcBorders>
+              <w:top w:val="single" w:sz="8" w:space="0" w:color="000000" tmln="20, 20, 20, 0, 0"/>
+              <w:left w:val="single" w:sz="8" w:space="0" w:color="000000" tmln="20, 20, 20, 0, 0"/>
+              <w:bottom w:val="single" w:sz="8" w:space="0" w:color="000000" tmln="20, 20, 20, 0, 0"/>
+              <w:right w:val="single" w:sz="8" w:space="0" w:color="000000" tmln="20, 20, 20, 0, 0"/>
+              <w:tl2br w:val="nil" w:sz="0" w:space="0" w:color="000000" tmln="20, 20, 20, 0, 0"/>
+              <w:tr2bl w:val="nil" w:sz="0" w:space="0" w:color="000000" tmln="20, 20, 20, 0, 0"/>
+            </w:tcBorders>
+            <w:tmTcPr id="1540443774" protected="0"/>
+          </w:tcPr>
+          <w:p>
+            <w:pPr>
+              <w:suppressAutoHyphens/>
+              <w:hyphenationLines w:val="0"/>
+              <w:outlineLvl w:val="0"/>
+              <w:pBdr>
+                <w:top w:val="nil" w:sz="0" w:space="0" w:color="000000" tmln="20, 20, 20, 0, 0"/>
+                <w:left w:val="nil" w:sz="0" w:space="0" w:color="000000" tmln="20, 20, 20, 0, 0"/>
+                <w:bottom w:val="nil" w:sz="0" w:space="0" w:color="000000" tmln="20, 20, 20, 0, 0"/>
+                <w:right w:val="nil" w:sz="0" w:space="0" w:color="000000" tmln="20, 20, 20, 0, 0"/>
+                <w:between w:val="nil" w:sz="0" w:space="0" w:color="000000" tmln="20, 20, 20, 0, 0"/>
+              </w:pBdr>
+              <w:shd w:val="none"/>
+              <w:rPr>
+                <w:rFonts w:ascii="Basic Sans" w:hAnsi="Basic Sans" w:eastAsia="Basic Sans" w:cs="Basic Sans"/>
+                <w:color w:val="000000"/>
+                <w:lang w:val="es-es" w:eastAsia="zh-cn" w:bidi="ar-sa"/>
+              </w:rPr>
+            </w:pPr>
+            <w:r>
+              <w:rPr>
+                <w:rFonts w:ascii="Basic Sans" w:hAnsi="Basic Sans" w:eastAsia="Basic Sans" w:cs="Basic Sans"/>
+                <w:color w:val="000000"/>
+                <w:lang w:val="es-es" w:eastAsia="zh-cn" w:bidi="ar-sa"/>
+              </w:rPr>
+              <w:t xml:space="preserve">el arbol esta lleno </w:t>
+            </w:r>
+          </w:p>
+        </w:tc>
+        <w:tc>
+          <w:tcPr>
+            <w:tcW w:w="2190" w:type="dxa"/>
+            <w:tcMar>
+              <w:top w:w="0" w:type="dxa"/>
+              <w:left w:w="20" w:type="dxa"/>
+              <w:bottom w:w="0" w:type="dxa"/>
+              <w:right w:w="20" w:type="dxa"/>
+            </w:tcMar>
+            <w:tcBorders>
+              <w:top w:val="single" w:sz="8" w:space="0" w:color="000000" tmln="20, 20, 20, 0, 0"/>
+              <w:left w:val="single" w:sz="8" w:space="0" w:color="000000" tmln="20, 20, 20, 0, 0"/>
+              <w:bottom w:val="single" w:sz="8" w:space="0" w:color="000000" tmln="20, 20, 20, 0, 0"/>
+              <w:right w:val="single" w:sz="8" w:space="0" w:color="000000" tmln="20, 20, 20, 0, 0"/>
+              <w:tl2br w:val="nil" w:sz="0" w:space="0" w:color="000000" tmln="20, 20, 20, 0, 0"/>
+              <w:tr2bl w:val="nil" w:sz="0" w:space="0" w:color="000000" tmln="20, 20, 20, 0, 0"/>
+            </w:tcBorders>
+            <w:tmTcPr id="1540443774" protected="0"/>
+          </w:tcPr>
+          <w:p>
+            <w:pPr>
+              <w:suppressAutoHyphens/>
+              <w:hyphenationLines w:val="0"/>
+              <w:outlineLvl w:val="0"/>
+              <w:pBdr>
+                <w:top w:val="nil" w:sz="0" w:space="0" w:color="000000" tmln="20, 20, 20, 0, 0"/>
+                <w:left w:val="nil" w:sz="0" w:space="0" w:color="000000" tmln="20, 20, 20, 0, 0"/>
+                <w:bottom w:val="nil" w:sz="0" w:space="0" w:color="000000" tmln="20, 20, 20, 0, 0"/>
+                <w:right w:val="nil" w:sz="0" w:space="0" w:color="000000" tmln="20, 20, 20, 0, 0"/>
+                <w:between w:val="nil" w:sz="0" w:space="0" w:color="000000" tmln="20, 20, 20, 0, 0"/>
+              </w:pBdr>
+              <w:shd w:val="none"/>
+              <w:rPr>
+                <w:rFonts w:ascii="Basic Sans" w:hAnsi="Basic Sans" w:eastAsia="Basic Sans" w:cs="Basic Sans"/>
+                <w:color w:val="000000"/>
+                <w:lang w:val="es-es" w:eastAsia="zh-cn" w:bidi="ar-sa"/>
+              </w:rPr>
+            </w:pPr>
+            <w:r>
+              <w:rPr>
+                <w:rFonts w:ascii="Basic Sans" w:hAnsi="Basic Sans" w:eastAsia="Basic Sans" w:cs="Basic Sans"/>
+                <w:color w:val="000000"/>
+                <w:lang w:val="es-es" w:eastAsia="zh-cn" w:bidi="ar-sa"/>
+              </w:rPr>
+              <w:t>todos los elementos del arbol han sido buscados y encontrados</w:t>
+            </w:r>
+          </w:p>
+        </w:tc>
+      </w:tr>
+    </w:tbl>
+    <w:p>
+      <w:pPr>
+        <w:suppressAutoHyphens/>
+        <w:hyphenationLines w:val="0"/>
+        <w:rPr>
+          <w:rFonts w:ascii="Basic Sans" w:hAnsi="Basic Sans" w:eastAsia="Basic Sans" w:cs="Basic Sans"/>
+          <w:color w:val="000000"/>
+          <w:lang w:val="es-es" w:eastAsia="zh-cn" w:bidi="ar-sa"/>
+        </w:rPr>
+      </w:pPr>
+      <w:r>
+        <w:rPr>
+          <w:rFonts w:ascii="Basic Sans" w:hAnsi="Basic Sans" w:eastAsia="Basic Sans" w:cs="Basic Sans"/>
+          <w:color w:val="000000"/>
+          <w:lang w:val="es-es" w:eastAsia="zh-cn" w:bidi="ar-sa"/>
+        </w:rPr>
+      </w:r>
+    </w:p>
+    <w:p>
+      <w:pPr>
+        <w:suppressAutoHyphens/>
+        <w:hyphenationLines w:val="0"/>
+        <w:rPr>
+          <w:rFonts w:ascii="Basic Sans" w:hAnsi="Basic Sans" w:eastAsia="Basic Sans" w:cs="Basic Sans"/>
+          <w:color w:val="000000"/>
+          <w:lang w:val="es-es" w:eastAsia="zh-cn" w:bidi="ar-sa"/>
+        </w:rPr>
+      </w:pPr>
+      <w:r>
+        <w:rPr>
+          <w:rFonts w:ascii="Basic Sans" w:hAnsi="Basic Sans" w:eastAsia="Basic Sans" w:cs="Basic Sans"/>
+          <w:color w:val="000000"/>
+          <w:lang w:val="es-es" w:eastAsia="zh-cn" w:bidi="ar-sa"/>
+        </w:rPr>
+      </w:r>
+    </w:p>
+    <w:p>
+      <w:pPr>
+        <w:suppressAutoHyphens/>
+        <w:hyphenationLines w:val="0"/>
+        <w:rPr>
+          <w:rFonts w:ascii="Basic Sans" w:hAnsi="Basic Sans" w:eastAsia="Basic Sans" w:cs="Basic Sans"/>
+          <w:color w:val="000000"/>
+          <w:lang w:val="es-es" w:eastAsia="zh-cn" w:bidi="ar-sa"/>
+        </w:rPr>
+      </w:pPr>
+      <w:r>
+        <w:rPr>
+          <w:rFonts w:ascii="Basic Sans" w:hAnsi="Basic Sans" w:eastAsia="Basic Sans" w:cs="Basic Sans"/>
+          <w:color w:val="000000"/>
+          <w:lang w:val="es-es" w:eastAsia="zh-cn" w:bidi="ar-sa"/>
+        </w:rPr>
+      </w:r>
+    </w:p>
+    <w:p>
+      <w:pPr>
+        <w:suppressAutoHyphens/>
+        <w:hyphenationLines w:val="0"/>
+        <w:rPr>
+          <w:rFonts w:ascii="Basic Sans" w:hAnsi="Basic Sans" w:eastAsia="Basic Sans" w:cs="Basic Sans"/>
+          <w:color w:val="000000"/>
+          <w:lang w:val="es-es" w:eastAsia="zh-cn" w:bidi="ar-sa"/>
+        </w:rPr>
+      </w:pPr>
+      <w:r>
+        <w:rPr>
+          <w:rFonts w:ascii="Basic Sans" w:hAnsi="Basic Sans" w:eastAsia="Basic Sans" w:cs="Basic Sans"/>
+          <w:color w:val="000000"/>
+          <w:lang w:val="es-es" w:eastAsia="zh-cn" w:bidi="ar-sa"/>
+        </w:rPr>
+      </w:r>
+    </w:p>
+    <w:p>
+      <w:pPr>
+        <w:suppressAutoHyphens/>
+        <w:hyphenationLines w:val="0"/>
+        <w:rPr>
+          <w:rFonts w:ascii="Basic Sans" w:hAnsi="Basic Sans" w:eastAsia="Basic Sans" w:cs="Basic Sans"/>
+          <w:color w:val="000000"/>
+          <w:lang w:val="es-es" w:eastAsia="zh-cn" w:bidi="ar-sa"/>
+        </w:rPr>
+      </w:pPr>
+      <w:r>
+        <w:rPr>
+          <w:rFonts w:ascii="Basic Sans" w:hAnsi="Basic Sans" w:eastAsia="Basic Sans" w:cs="Basic Sans"/>
+          <w:color w:val="000000"/>
+          <w:lang w:val="es-es" w:eastAsia="zh-cn" w:bidi="ar-sa"/>
+        </w:rPr>
+      </w:r>
+    </w:p>
+    <w:p>
+      <w:pPr>
+        <w:suppressAutoHyphens/>
+        <w:hyphenationLines w:val="0"/>
+        <w:rPr>
+          <w:rFonts w:ascii="Basic Sans" w:hAnsi="Basic Sans" w:eastAsia="Basic Sans" w:cs="Basic Sans"/>
+          <w:color w:val="000000"/>
+          <w:lang w:val="es-es" w:eastAsia="zh-cn" w:bidi="ar-sa"/>
+        </w:rPr>
+      </w:pPr>
+      <w:r>
+        <w:rPr>
+          <w:rFonts w:ascii="Basic Sans" w:hAnsi="Basic Sans" w:eastAsia="Basic Sans" w:cs="Basic Sans"/>
+          <w:color w:val="000000"/>
+          <w:lang w:val="es-es" w:eastAsia="zh-cn" w:bidi="ar-sa"/>
+        </w:rPr>
+      </w:r>
+    </w:p>
+    <w:p>
+      <w:pPr>
+        <w:suppressAutoHyphens/>
+        <w:hyphenationLines w:val="0"/>
+        <w:rPr>
+          <w:rFonts w:ascii="Basic Sans" w:hAnsi="Basic Sans" w:eastAsia="Basic Sans" w:cs="Basic Sans"/>
+          <w:color w:val="000000"/>
+          <w:lang w:val="es-es" w:eastAsia="zh-cn" w:bidi="ar-sa"/>
+        </w:rPr>
+      </w:pPr>
+      <w:r>
+        <w:rPr>
+          <w:rFonts w:ascii="Basic Sans" w:hAnsi="Basic Sans" w:eastAsia="Basic Sans" w:cs="Basic Sans"/>
+          <w:color w:val="000000"/>
+          <w:lang w:val="es-es" w:eastAsia="zh-cn" w:bidi="ar-sa"/>
+        </w:rPr>
+      </w:r>
+    </w:p>
+    <w:p>
+      <w:pPr>
+        <w:suppressAutoHyphens/>
+        <w:hyphenationLines w:val="0"/>
+        <w:rPr>
+          <w:rFonts w:ascii="Basic Sans" w:hAnsi="Basic Sans" w:eastAsia="Basic Sans" w:cs="Basic Sans"/>
+          <w:color w:val="000000"/>
+          <w:lang w:val="es-es" w:eastAsia="zh-cn" w:bidi="ar-sa"/>
+        </w:rPr>
+      </w:pPr>
+      <w:r>
+        <w:rPr>
+          <w:rFonts w:ascii="Basic Sans" w:hAnsi="Basic Sans" w:eastAsia="Basic Sans" w:cs="Basic Sans"/>
+          <w:color w:val="000000"/>
+          <w:lang w:val="es-es" w:eastAsia="zh-cn" w:bidi="ar-sa"/>
+        </w:rPr>
+      </w:r>
+    </w:p>
+    <w:tbl>
+      <w:tblPr>
+        <w:name w:val="Tabla19"/>
+        <w:tabOrder w:val="0"/>
+        <w:jc w:val="left"/>
+        <w:tblInd w:w="0" w:type="dxa"/>
+        <w:tblW w:w="8670" w:type="dxa"/>
+      </w:tblPr>
+      <w:tblGrid>
+        <w:gridCol w:w="2190"/>
+        <w:gridCol w:w="2160"/>
+        <w:gridCol w:w="2130"/>
+        <w:gridCol w:w="2190"/>
+      </w:tblGrid>
+      <w:tr>
+        <w:trPr>
+          <w:trHeight w:val="0" w:hRule="auto"/>
+        </w:trPr>
+        <w:tc>
+          <w:tcPr>
+            <w:tcW w:w="4350" w:type="dxa"/>
+            <w:gridSpan w:val="2"/>
+            <w:vMerge w:val="restart"/>
+            <w:vAlign w:val="bottom"/>
+            <w:tcMar>
+              <w:top w:w="0" w:type="dxa"/>
+              <w:left w:w="20" w:type="dxa"/>
+              <w:bottom w:w="0" w:type="dxa"/>
+              <w:right w:w="20" w:type="dxa"/>
+            </w:tcMar>
+            <w:tcBorders>
+              <w:top w:val="single" w:sz="8" w:space="0" w:color="000000" tmln="20, 20, 20, 0, 0"/>
+              <w:left w:val="single" w:sz="8" w:space="0" w:color="000000" tmln="20, 20, 20, 0, 0"/>
+              <w:bottom w:val="single" w:sz="8" w:space="0" w:color="000000" tmln="20, 20, 20, 0, 0"/>
+              <w:right w:val="single" w:sz="8" w:space="0" w:color="000000" tmln="20, 20, 20, 0, 0"/>
+              <w:tl2br w:val="nil" w:sz="0" w:space="0" w:color="000000" tmln="20, 20, 20, 0, 0"/>
+              <w:tr2bl w:val="nil" w:sz="0" w:space="0" w:color="000000" tmln="20, 20, 20, 0, 0"/>
+            </w:tcBorders>
+            <w:tmTcPr id="1540443774" protected="0"/>
+          </w:tcPr>
+          <w:p>
+            <w:pPr>
+              <w:spacing/>
+              <w:jc w:val="center"/>
+              <w:suppressAutoHyphens/>
+              <w:hyphenationLines w:val="0"/>
+              <w:outlineLvl w:val="0"/>
+              <w:pBdr>
+                <w:top w:val="nil" w:sz="0" w:space="0" w:color="000000" tmln="20, 20, 20, 0, 0"/>
+                <w:left w:val="nil" w:sz="0" w:space="0" w:color="000000" tmln="20, 20, 20, 0, 0"/>
+                <w:bottom w:val="nil" w:sz="0" w:space="0" w:color="000000" tmln="20, 20, 20, 0, 0"/>
+                <w:right w:val="nil" w:sz="0" w:space="0" w:color="000000" tmln="20, 20, 20, 0, 0"/>
+                <w:between w:val="nil" w:sz="0" w:space="0" w:color="000000" tmln="20, 20, 20, 0, 0"/>
+              </w:pBdr>
+              <w:shd w:val="none"/>
+              <w:rPr>
+                <w:rFonts w:ascii="Basic Sans" w:hAnsi="Basic Sans" w:eastAsia="Basic Sans" w:cs="Basic Sans"/>
+                <w:color w:val="000000"/>
+                <w:lang w:val="es-es" w:eastAsia="zh-cn" w:bidi="ar-sa"/>
+              </w:rPr>
+            </w:pPr>
+            <w:r>
+              <w:rPr>
+                <w:rFonts w:ascii="Basic Sans" w:hAnsi="Basic Sans" w:eastAsia="Basic Sans" w:cs="Basic Sans"/>
+                <w:color w:val="000000"/>
+                <w:lang w:val="es-es" w:eastAsia="zh-cn" w:bidi="ar-sa"/>
+              </w:rPr>
+              <w:t>clase : AVLTree</w:t>
+            </w:r>
+          </w:p>
+        </w:tc>
+        <w:tc>
+          <w:tcPr>
+            <w:tcW w:w="4320" w:type="dxa"/>
+            <w:gridSpan w:val="2"/>
+            <w:vMerge w:val="restart"/>
+            <w:vAlign w:val="center"/>
+            <w:tcMar>
+              <w:top w:w="0" w:type="dxa"/>
+              <w:left w:w="20" w:type="dxa"/>
+              <w:bottom w:w="0" w:type="dxa"/>
+              <w:right w:w="20" w:type="dxa"/>
+            </w:tcMar>
+            <w:tcBorders>
+              <w:top w:val="single" w:sz="8" w:space="0" w:color="000000" tmln="20, 20, 20, 0, 0"/>
+              <w:left w:val="single" w:sz="8" w:space="0" w:color="000000" tmln="20, 20, 20, 0, 0"/>
+              <w:bottom w:val="single" w:sz="8" w:space="0" w:color="000000" tmln="20, 20, 20, 0, 0"/>
+              <w:right w:val="single" w:sz="8" w:space="0" w:color="000000" tmln="20, 20, 20, 0, 0"/>
+              <w:tl2br w:val="nil" w:sz="0" w:space="0" w:color="000000" tmln="20, 20, 20, 0, 0"/>
+              <w:tr2bl w:val="nil" w:sz="0" w:space="0" w:color="000000" tmln="20, 20, 20, 0, 0"/>
+            </w:tcBorders>
+            <w:tmTcPr id="1540443774" protected="0"/>
+          </w:tcPr>
+          <w:p>
+            <w:pPr>
+              <w:spacing/>
+              <w:jc w:val="center"/>
+              <w:suppressAutoHyphens/>
+              <w:hyphenationLines w:val="0"/>
+              <w:outlineLvl w:val="0"/>
+              <w:pBdr>
+                <w:top w:val="nil" w:sz="0" w:space="0" w:color="000000" tmln="20, 20, 20, 0, 0"/>
+                <w:left w:val="nil" w:sz="0" w:space="0" w:color="000000" tmln="20, 20, 20, 0, 0"/>
+                <w:bottom w:val="nil" w:sz="0" w:space="0" w:color="000000" tmln="20, 20, 20, 0, 0"/>
+                <w:right w:val="nil" w:sz="0" w:space="0" w:color="000000" tmln="20, 20, 20, 0, 0"/>
+                <w:between w:val="nil" w:sz="0" w:space="0" w:color="000000" tmln="20, 20, 20, 0, 0"/>
+              </w:pBdr>
+              <w:shd w:val="none"/>
+              <w:rPr>
+                <w:rFonts w:ascii="Basic Sans" w:hAnsi="Basic Sans" w:eastAsia="Basic Sans" w:cs="Basic Sans"/>
+                <w:color w:val="000000"/>
+                <w:lang w:val="es-es" w:eastAsia="zh-cn" w:bidi="ar-sa"/>
+              </w:rPr>
+            </w:pPr>
+            <w:r>
+              <w:rPr>
+                <w:rFonts w:ascii="Basic Sans" w:hAnsi="Basic Sans" w:eastAsia="Basic Sans" w:cs="Basic Sans"/>
+                <w:color w:val="000000"/>
+                <w:lang w:val="es-es" w:eastAsia="zh-cn" w:bidi="ar-sa"/>
+              </w:rPr>
+              <w:t>metodo : testBalancedFactor</w:t>
+            </w:r>
+          </w:p>
+        </w:tc>
+      </w:tr>
+      <w:tr>
+        <w:trPr>
+          <w:trHeight w:val="0" w:hRule="auto"/>
+        </w:trPr>
+        <w:tc>
+          <w:tcPr>
+            <w:tcW w:w="4350" w:type="dxa"/>
+            <w:gridSpan w:val="2"/>
+            <w:vMerge/>
+            <w:vAlign w:val="bottom"/>
+            <w:tcMar>
+              <w:top w:w="0" w:type="dxa"/>
+              <w:left w:w="20" w:type="dxa"/>
+              <w:bottom w:w="0" w:type="dxa"/>
+              <w:right w:w="20" w:type="dxa"/>
+            </w:tcMar>
+            <w:tcBorders>
+              <w:top w:val="single" w:sz="8" w:space="0" w:color="000000" tmln="20, 20, 20, 0, 0"/>
+              <w:left w:val="single" w:sz="8" w:space="0" w:color="000000" tmln="20, 20, 20, 0, 0"/>
+              <w:bottom w:val="single" w:sz="8" w:space="0" w:color="000000" tmln="20, 20, 20, 0, 0"/>
+              <w:right w:val="single" w:sz="8" w:space="0" w:color="000000" tmln="20, 20, 20, 0, 0"/>
+              <w:tl2br w:val="nil" w:sz="0" w:space="0" w:color="000000" tmln="20, 20, 20, 0, 0"/>
+              <w:tr2bl w:val="nil" w:sz="0" w:space="0" w:color="000000" tmln="20, 20, 20, 0, 0"/>
+            </w:tcBorders>
+            <w:tmTcPr id="1540443774" protected="0"/>
+          </w:tcPr>
+          <w:p/>
+        </w:tc>
+        <w:tc>
+          <w:tcPr>
+            <w:tcW w:w="4320" w:type="dxa"/>
+            <w:gridSpan w:val="2"/>
+            <w:vMerge/>
+            <w:vAlign w:val="center"/>
+            <w:tcMar>
+              <w:top w:w="0" w:type="dxa"/>
+              <w:left w:w="20" w:type="dxa"/>
+              <w:bottom w:w="0" w:type="dxa"/>
+              <w:right w:w="20" w:type="dxa"/>
+            </w:tcMar>
+            <w:tcBorders>
+              <w:top w:val="single" w:sz="8" w:space="0" w:color="000000" tmln="20, 20, 20, 0, 0"/>
+              <w:left w:val="single" w:sz="8" w:space="0" w:color="000000" tmln="20, 20, 20, 0, 0"/>
+              <w:bottom w:val="single" w:sz="8" w:space="0" w:color="000000" tmln="20, 20, 20, 0, 0"/>
+              <w:right w:val="single" w:sz="8" w:space="0" w:color="000000" tmln="20, 20, 20, 0, 0"/>
+              <w:tl2br w:val="nil" w:sz="0" w:space="0" w:color="000000" tmln="20, 20, 20, 0, 0"/>
+              <w:tr2bl w:val="nil" w:sz="0" w:space="0" w:color="000000" tmln="20, 20, 20, 0, 0"/>
+            </w:tcBorders>
+            <w:tmTcPr id="1540443774" protected="0"/>
+          </w:tcPr>
+          <w:p/>
+        </w:tc>
+      </w:tr>
+      <w:tr>
+        <w:trPr>
+          <w:trHeight w:val="534" w:hRule="atLeast"/>
+        </w:trPr>
+        <w:tc>
+          <w:tcPr>
+            <w:tcW w:w="2190" w:type="dxa"/>
+            <w:vAlign w:val="bottom"/>
+            <w:tcMar>
+              <w:top w:w="0" w:type="dxa"/>
+              <w:left w:w="20" w:type="dxa"/>
+              <w:bottom w:w="0" w:type="dxa"/>
+              <w:right w:w="20" w:type="dxa"/>
+            </w:tcMar>
+            <w:tcBorders>
+              <w:top w:val="single" w:sz="8" w:space="0" w:color="000000" tmln="20, 20, 20, 0, 0"/>
+              <w:left w:val="single" w:sz="8" w:space="0" w:color="000000" tmln="20, 20, 20, 0, 0"/>
+              <w:bottom w:val="single" w:sz="8" w:space="0" w:color="000000" tmln="20, 20, 20, 0, 0"/>
+              <w:right w:val="single" w:sz="8" w:space="0" w:color="000000" tmln="20, 20, 20, 0, 0"/>
+              <w:tl2br w:val="nil" w:sz="0" w:space="0" w:color="000000" tmln="20, 20, 20, 0, 0"/>
+              <w:tr2bl w:val="nil" w:sz="0" w:space="0" w:color="000000" tmln="20, 20, 20, 0, 0"/>
+            </w:tcBorders>
+            <w:tmTcPr id="1540443774" protected="0"/>
+          </w:tcPr>
+          <w:p>
+            <w:pPr>
+              <w:suppressAutoHyphens/>
+              <w:hyphenationLines w:val="0"/>
+              <w:outlineLvl w:val="0"/>
+              <w:pBdr>
+                <w:top w:val="nil" w:sz="0" w:space="0" w:color="000000" tmln="20, 20, 20, 0, 0"/>
+                <w:left w:val="nil" w:sz="0" w:space="0" w:color="000000" tmln="20, 20, 20, 0, 0"/>
+                <w:bottom w:val="nil" w:sz="0" w:space="0" w:color="000000" tmln="20, 20, 20, 0, 0"/>
+                <w:right w:val="nil" w:sz="0" w:space="0" w:color="000000" tmln="20, 20, 20, 0, 0"/>
+                <w:between w:val="nil" w:sz="0" w:space="0" w:color="000000" tmln="20, 20, 20, 0, 0"/>
+              </w:pBdr>
+              <w:shd w:val="none"/>
+              <w:rPr>
+                <w:rFonts w:ascii="Basic Sans" w:hAnsi="Basic Sans" w:eastAsia="Basic Sans" w:cs="Basic Sans"/>
+                <w:color w:val="000000"/>
+                <w:lang w:val="es-es" w:eastAsia="zh-cn" w:bidi="ar-sa"/>
+              </w:rPr>
+            </w:pPr>
+            <w:r>
+              <w:rPr>
+                <w:rFonts w:ascii="Basic Sans" w:hAnsi="Basic Sans" w:eastAsia="Basic Sans" w:cs="Basic Sans"/>
+                <w:color w:val="000000"/>
+                <w:lang w:val="es-es" w:eastAsia="zh-cn" w:bidi="ar-sa"/>
+              </w:rPr>
+              <w:t>caso #</w:t>
+            </w:r>
+          </w:p>
+        </w:tc>
+        <w:tc>
+          <w:tcPr>
+            <w:tcW w:w="2160" w:type="dxa"/>
+            <w:vAlign w:val="bottom"/>
+            <w:tcMar>
+              <w:top w:w="0" w:type="dxa"/>
+              <w:left w:w="20" w:type="dxa"/>
+              <w:bottom w:w="0" w:type="dxa"/>
+              <w:right w:w="20" w:type="dxa"/>
+            </w:tcMar>
+            <w:tcBorders>
+              <w:top w:val="single" w:sz="8" w:space="0" w:color="000000" tmln="20, 20, 20, 0, 0"/>
+              <w:left w:val="single" w:sz="8" w:space="0" w:color="000000" tmln="20, 20, 20, 0, 0"/>
+              <w:bottom w:val="single" w:sz="8" w:space="0" w:color="000000" tmln="20, 20, 20, 0, 0"/>
+              <w:right w:val="single" w:sz="8" w:space="0" w:color="000000" tmln="20, 20, 20, 0, 0"/>
+              <w:tl2br w:val="nil" w:sz="0" w:space="0" w:color="000000" tmln="20, 20, 20, 0, 0"/>
+              <w:tr2bl w:val="nil" w:sz="0" w:space="0" w:color="000000" tmln="20, 20, 20, 0, 0"/>
+            </w:tcBorders>
+            <w:tmTcPr id="1540443774" protected="0"/>
+          </w:tcPr>
+          <w:p>
+            <w:pPr>
+              <w:suppressAutoHyphens/>
+              <w:hyphenationLines w:val="0"/>
+              <w:outlineLvl w:val="0"/>
+              <w:pBdr>
+                <w:top w:val="nil" w:sz="0" w:space="0" w:color="000000" tmln="20, 20, 20, 0, 0"/>
+                <w:left w:val="nil" w:sz="0" w:space="0" w:color="000000" tmln="20, 20, 20, 0, 0"/>
+                <w:bottom w:val="nil" w:sz="0" w:space="0" w:color="000000" tmln="20, 20, 20, 0, 0"/>
+                <w:right w:val="nil" w:sz="0" w:space="0" w:color="000000" tmln="20, 20, 20, 0, 0"/>
+                <w:between w:val="nil" w:sz="0" w:space="0" w:color="000000" tmln="20, 20, 20, 0, 0"/>
+              </w:pBdr>
+              <w:shd w:val="none"/>
+              <w:rPr>
+                <w:rFonts w:ascii="Basic Sans" w:hAnsi="Basic Sans" w:eastAsia="Basic Sans" w:cs="Basic Sans"/>
+                <w:color w:val="000000"/>
+                <w:lang w:val="es-es" w:eastAsia="zh-cn" w:bidi="ar-sa"/>
+              </w:rPr>
+            </w:pPr>
+            <w:r>
+              <w:rPr>
+                <w:rFonts w:ascii="Basic Sans" w:hAnsi="Basic Sans" w:eastAsia="Basic Sans" w:cs="Basic Sans"/>
+                <w:color w:val="000000"/>
+                <w:lang w:val="es-es" w:eastAsia="zh-cn" w:bidi="ar-sa"/>
+              </w:rPr>
+              <w:t>Descripción</w:t>
+            </w:r>
+          </w:p>
+        </w:tc>
+        <w:tc>
+          <w:tcPr>
+            <w:tcW w:w="2130" w:type="dxa"/>
+            <w:vAlign w:val="bottom"/>
+            <w:tcMar>
+              <w:top w:w="0" w:type="dxa"/>
+              <w:left w:w="20" w:type="dxa"/>
+              <w:bottom w:w="0" w:type="dxa"/>
+              <w:right w:w="20" w:type="dxa"/>
+            </w:tcMar>
+            <w:tcBorders>
+              <w:top w:val="single" w:sz="8" w:space="0" w:color="000000" tmln="20, 20, 20, 0, 0"/>
+              <w:left w:val="single" w:sz="8" w:space="0" w:color="000000" tmln="20, 20, 20, 0, 0"/>
+              <w:bottom w:val="single" w:sz="8" w:space="0" w:color="000000" tmln="20, 20, 20, 0, 0"/>
+              <w:right w:val="single" w:sz="8" w:space="0" w:color="000000" tmln="20, 20, 20, 0, 0"/>
+              <w:tl2br w:val="nil" w:sz="0" w:space="0" w:color="000000" tmln="20, 20, 20, 0, 0"/>
+              <w:tr2bl w:val="nil" w:sz="0" w:space="0" w:color="000000" tmln="20, 20, 20, 0, 0"/>
+            </w:tcBorders>
+            <w:tmTcPr id="1540443774" protected="0"/>
+          </w:tcPr>
+          <w:p>
+            <w:pPr>
+              <w:suppressAutoHyphens/>
+              <w:hyphenationLines w:val="0"/>
+              <w:outlineLvl w:val="0"/>
+              <w:pBdr>
+                <w:top w:val="nil" w:sz="0" w:space="0" w:color="000000" tmln="20, 20, 20, 0, 0"/>
+                <w:left w:val="nil" w:sz="0" w:space="0" w:color="000000" tmln="20, 20, 20, 0, 0"/>
+                <w:bottom w:val="nil" w:sz="0" w:space="0" w:color="000000" tmln="20, 20, 20, 0, 0"/>
+                <w:right w:val="nil" w:sz="0" w:space="0" w:color="000000" tmln="20, 20, 20, 0, 0"/>
+                <w:between w:val="nil" w:sz="0" w:space="0" w:color="000000" tmln="20, 20, 20, 0, 0"/>
+              </w:pBdr>
+              <w:shd w:val="none"/>
+              <w:rPr>
+                <w:rFonts w:ascii="Basic Sans" w:hAnsi="Basic Sans" w:eastAsia="Basic Sans" w:cs="Basic Sans"/>
+                <w:color w:val="000000"/>
+                <w:lang w:val="es-es" w:eastAsia="zh-cn" w:bidi="ar-sa"/>
+              </w:rPr>
+            </w:pPr>
+            <w:r>
+              <w:rPr>
+                <w:rFonts w:ascii="Basic Sans" w:hAnsi="Basic Sans" w:eastAsia="Basic Sans" w:cs="Basic Sans"/>
+                <w:color w:val="000000"/>
+                <w:lang w:val="es-es" w:eastAsia="zh-cn" w:bidi="ar-sa"/>
+              </w:rPr>
+              <w:t>estado inicial</w:t>
+            </w:r>
+          </w:p>
+        </w:tc>
+        <w:tc>
+          <w:tcPr>
+            <w:tcW w:w="2190" w:type="dxa"/>
+            <w:vAlign w:val="bottom"/>
+            <w:tcMar>
+              <w:top w:w="0" w:type="dxa"/>
+              <w:left w:w="20" w:type="dxa"/>
+              <w:bottom w:w="0" w:type="dxa"/>
+              <w:right w:w="20" w:type="dxa"/>
+            </w:tcMar>
+            <w:tcBorders>
+              <w:top w:val="single" w:sz="8" w:space="0" w:color="000000" tmln="20, 20, 20, 0, 0"/>
+              <w:left w:val="single" w:sz="8" w:space="0" w:color="000000" tmln="20, 20, 20, 0, 0"/>
+              <w:bottom w:val="single" w:sz="8" w:space="0" w:color="000000" tmln="20, 20, 20, 0, 0"/>
+              <w:right w:val="single" w:sz="8" w:space="0" w:color="000000" tmln="20, 20, 20, 0, 0"/>
+              <w:tl2br w:val="nil" w:sz="0" w:space="0" w:color="000000" tmln="20, 20, 20, 0, 0"/>
+              <w:tr2bl w:val="nil" w:sz="0" w:space="0" w:color="000000" tmln="20, 20, 20, 0, 0"/>
+            </w:tcBorders>
+            <w:tmTcPr id="1540443774" protected="0"/>
+          </w:tcPr>
+          <w:p>
+            <w:pPr>
+              <w:suppressAutoHyphens/>
+              <w:hyphenationLines w:val="0"/>
+              <w:outlineLvl w:val="0"/>
+              <w:pBdr>
+                <w:top w:val="nil" w:sz="0" w:space="0" w:color="000000" tmln="20, 20, 20, 0, 0"/>
+                <w:left w:val="nil" w:sz="0" w:space="0" w:color="000000" tmln="20, 20, 20, 0, 0"/>
+                <w:bottom w:val="nil" w:sz="0" w:space="0" w:color="000000" tmln="20, 20, 20, 0, 0"/>
+                <w:right w:val="nil" w:sz="0" w:space="0" w:color="000000" tmln="20, 20, 20, 0, 0"/>
+                <w:between w:val="nil" w:sz="0" w:space="0" w:color="000000" tmln="20, 20, 20, 0, 0"/>
+              </w:pBdr>
+              <w:shd w:val="none"/>
+              <w:rPr>
+                <w:rFonts w:ascii="Basic Sans" w:hAnsi="Basic Sans" w:eastAsia="Basic Sans" w:cs="Basic Sans"/>
+                <w:color w:val="000000"/>
+                <w:lang w:val="es-es" w:eastAsia="zh-cn" w:bidi="ar-sa"/>
+              </w:rPr>
+            </w:pPr>
+            <w:r>
+              <w:rPr>
+                <w:rFonts w:ascii="Basic Sans" w:hAnsi="Basic Sans" w:eastAsia="Basic Sans" w:cs="Basic Sans"/>
+                <w:color w:val="000000"/>
+                <w:lang w:val="es-es" w:eastAsia="zh-cn" w:bidi="ar-sa"/>
+              </w:rPr>
+              <w:t>resultado</w:t>
+            </w:r>
+          </w:p>
+        </w:tc>
+      </w:tr>
+      <w:tr>
+        <w:trPr>
+          <w:trHeight w:val="1089" w:hRule="atLeast"/>
+        </w:trPr>
+        <w:tc>
+          <w:tcPr>
+            <w:tcW w:w="2190" w:type="dxa"/>
+            <w:vAlign w:val="bottom"/>
+            <w:tcMar>
+              <w:top w:w="0" w:type="dxa"/>
+              <w:left w:w="20" w:type="dxa"/>
+              <w:bottom w:w="0" w:type="dxa"/>
+              <w:right w:w="20" w:type="dxa"/>
+            </w:tcMar>
+            <w:tcBorders>
+              <w:top w:val="single" w:sz="8" w:space="0" w:color="000000" tmln="20, 20, 20, 0, 0"/>
+              <w:left w:val="single" w:sz="8" w:space="0" w:color="000000" tmln="20, 20, 20, 0, 0"/>
+              <w:bottom w:val="single" w:sz="8" w:space="0" w:color="000000" tmln="20, 20, 20, 0, 0"/>
+              <w:right w:val="single" w:sz="8" w:space="0" w:color="000000" tmln="20, 20, 20, 0, 0"/>
+              <w:tl2br w:val="nil" w:sz="0" w:space="0" w:color="000000" tmln="20, 20, 20, 0, 0"/>
+              <w:tr2bl w:val="nil" w:sz="0" w:space="0" w:color="000000" tmln="20, 20, 20, 0, 0"/>
+            </w:tcBorders>
+            <w:tmTcPr id="1540443774" protected="0"/>
+          </w:tcPr>
+          <w:p>
+            <w:pPr>
+              <w:spacing/>
+              <w:jc w:val="right"/>
+              <w:suppressAutoHyphens/>
+              <w:hyphenationLines w:val="0"/>
+              <w:outlineLvl w:val="0"/>
+              <w:pBdr>
+                <w:top w:val="nil" w:sz="0" w:space="0" w:color="000000" tmln="20, 20, 20, 0, 0"/>
+                <w:left w:val="nil" w:sz="0" w:space="0" w:color="000000" tmln="20, 20, 20, 0, 0"/>
+                <w:bottom w:val="nil" w:sz="0" w:space="0" w:color="000000" tmln="20, 20, 20, 0, 0"/>
+                <w:right w:val="nil" w:sz="0" w:space="0" w:color="000000" tmln="20, 20, 20, 0, 0"/>
+                <w:between w:val="nil" w:sz="0" w:space="0" w:color="000000" tmln="20, 20, 20, 0, 0"/>
+              </w:pBdr>
+              <w:shd w:val="none"/>
+              <w:rPr>
+                <w:rFonts w:ascii="Basic Sans" w:hAnsi="Basic Sans" w:eastAsia="Basic Sans" w:cs="Basic Sans"/>
+                <w:color w:val="000000"/>
+                <w:lang w:val="es-es" w:eastAsia="zh-cn" w:bidi="ar-sa"/>
+              </w:rPr>
+            </w:pPr>
+            <w:r>
+              <w:rPr>
+                <w:rFonts w:ascii="Basic Sans" w:hAnsi="Basic Sans" w:eastAsia="Basic Sans" w:cs="Basic Sans"/>
+                <w:color w:val="000000"/>
+                <w:lang w:val="es-es" w:eastAsia="zh-cn" w:bidi="ar-sa"/>
+              </w:rPr>
+              <w:t>1</w:t>
+            </w:r>
+          </w:p>
+        </w:tc>
+        <w:tc>
+          <w:tcPr>
+            <w:tcW w:w="2160" w:type="dxa"/>
+            <w:tcMar>
+              <w:top w:w="0" w:type="dxa"/>
+              <w:left w:w="20" w:type="dxa"/>
+              <w:bottom w:w="0" w:type="dxa"/>
+              <w:right w:w="20" w:type="dxa"/>
+            </w:tcMar>
+            <w:tcBorders>
+              <w:top w:val="single" w:sz="8" w:space="0" w:color="000000" tmln="20, 20, 20, 0, 0"/>
+              <w:left w:val="single" w:sz="8" w:space="0" w:color="000000" tmln="20, 20, 20, 0, 0"/>
+              <w:bottom w:val="single" w:sz="8" w:space="0" w:color="000000" tmln="20, 20, 20, 0, 0"/>
+              <w:right w:val="single" w:sz="8" w:space="0" w:color="000000" tmln="20, 20, 20, 0, 0"/>
+              <w:tl2br w:val="nil" w:sz="0" w:space="0" w:color="000000" tmln="20, 20, 20, 0, 0"/>
+              <w:tr2bl w:val="nil" w:sz="0" w:space="0" w:color="000000" tmln="20, 20, 20, 0, 0"/>
+            </w:tcBorders>
+            <w:tmTcPr id="1540443774" protected="0"/>
+          </w:tcPr>
+          <w:p>
+            <w:pPr>
+              <w:suppressAutoHyphens/>
+              <w:hyphenationLines w:val="0"/>
+              <w:outlineLvl w:val="0"/>
+              <w:pBdr>
+                <w:top w:val="nil" w:sz="0" w:space="0" w:color="000000" tmln="20, 20, 20, 0, 0"/>
+                <w:left w:val="nil" w:sz="0" w:space="0" w:color="000000" tmln="20, 20, 20, 0, 0"/>
+                <w:bottom w:val="nil" w:sz="0" w:space="0" w:color="000000" tmln="20, 20, 20, 0, 0"/>
+                <w:right w:val="nil" w:sz="0" w:space="0" w:color="000000" tmln="20, 20, 20, 0, 0"/>
+                <w:between w:val="nil" w:sz="0" w:space="0" w:color="000000" tmln="20, 20, 20, 0, 0"/>
+              </w:pBdr>
+              <w:shd w:val="none"/>
+              <w:rPr>
+                <w:rFonts w:ascii="Basic Sans" w:hAnsi="Basic Sans" w:eastAsia="Basic Sans" w:cs="Basic Sans"/>
+                <w:color w:val="000000"/>
+                <w:lang w:val="es-es" w:eastAsia="zh-cn" w:bidi="ar-sa"/>
+              </w:rPr>
+            </w:pPr>
+            <w:r>
+              <w:rPr>
+                <w:rFonts w:ascii="Basic Sans" w:hAnsi="Basic Sans" w:eastAsia="Basic Sans" w:cs="Basic Sans"/>
+                <w:color w:val="000000"/>
+                <w:lang w:val="es-es" w:eastAsia="zh-cn" w:bidi="ar-sa"/>
+              </w:rPr>
+              <w:t>determina el balance y rota los nods de la forma adecuada</w:t>
+            </w:r>
+          </w:p>
+        </w:tc>
+        <w:tc>
+          <w:tcPr>
+            <w:tcW w:w="2130" w:type="dxa"/>
+            <w:tcMar>
+              <w:top w:w="0" w:type="dxa"/>
+              <w:left w:w="20" w:type="dxa"/>
+              <w:bottom w:w="0" w:type="dxa"/>
+              <w:right w:w="20" w:type="dxa"/>
+            </w:tcMar>
+            <w:tcBorders>
+              <w:top w:val="single" w:sz="8" w:space="0" w:color="000000" tmln="20, 20, 20, 0, 0"/>
+              <w:left w:val="single" w:sz="8" w:space="0" w:color="000000" tmln="20, 20, 20, 0, 0"/>
+              <w:bottom w:val="single" w:sz="8" w:space="0" w:color="000000" tmln="20, 20, 20, 0, 0"/>
+              <w:right w:val="single" w:sz="8" w:space="0" w:color="000000" tmln="20, 20, 20, 0, 0"/>
+              <w:tl2br w:val="nil" w:sz="0" w:space="0" w:color="000000" tmln="20, 20, 20, 0, 0"/>
+              <w:tr2bl w:val="nil" w:sz="0" w:space="0" w:color="000000" tmln="20, 20, 20, 0, 0"/>
+            </w:tcBorders>
+            <w:tmTcPr id="1540443774" protected="0"/>
+          </w:tcPr>
+          <w:p>
+            <w:pPr>
+              <w:suppressAutoHyphens/>
+              <w:hyphenationLines w:val="0"/>
+              <w:outlineLvl w:val="0"/>
+              <w:pBdr>
+                <w:top w:val="nil" w:sz="0" w:space="0" w:color="000000" tmln="20, 20, 20, 0, 0"/>
+                <w:left w:val="nil" w:sz="0" w:space="0" w:color="000000" tmln="20, 20, 20, 0, 0"/>
+                <w:bottom w:val="nil" w:sz="0" w:space="0" w:color="000000" tmln="20, 20, 20, 0, 0"/>
+                <w:right w:val="nil" w:sz="0" w:space="0" w:color="000000" tmln="20, 20, 20, 0, 0"/>
+                <w:between w:val="nil" w:sz="0" w:space="0" w:color="000000" tmln="20, 20, 20, 0, 0"/>
+              </w:pBdr>
+              <w:shd w:val="none"/>
+              <w:rPr>
+                <w:rFonts w:ascii="Basic Sans" w:hAnsi="Basic Sans" w:eastAsia="Basic Sans" w:cs="Basic Sans"/>
+                <w:color w:val="000000"/>
+                <w:lang w:val="es-es" w:eastAsia="zh-cn" w:bidi="ar-sa"/>
+              </w:rPr>
+            </w:pPr>
+            <w:r>
+              <w:rPr>
+                <w:rFonts w:ascii="Basic Sans" w:hAnsi="Basic Sans" w:eastAsia="Basic Sans" w:cs="Basic Sans"/>
+                <w:color w:val="000000"/>
+                <w:lang w:val="es-es" w:eastAsia="zh-cn" w:bidi="ar-sa"/>
+              </w:rPr>
+              <w:t xml:space="preserve">el arbol esta desvalanceado a medida que se agregan nuevos nodos y poco a poco se va balanseando </w:t>
+            </w:r>
+          </w:p>
+        </w:tc>
+        <w:tc>
+          <w:tcPr>
+            <w:tcW w:w="2190" w:type="dxa"/>
+            <w:tcMar>
+              <w:top w:w="0" w:type="dxa"/>
+              <w:left w:w="20" w:type="dxa"/>
+              <w:bottom w:w="0" w:type="dxa"/>
+              <w:right w:w="20" w:type="dxa"/>
+            </w:tcMar>
+            <w:tcBorders>
+              <w:top w:val="single" w:sz="8" w:space="0" w:color="000000" tmln="20, 20, 20, 0, 0"/>
+              <w:left w:val="single" w:sz="8" w:space="0" w:color="000000" tmln="20, 20, 20, 0, 0"/>
+              <w:bottom w:val="single" w:sz="8" w:space="0" w:color="000000" tmln="20, 20, 20, 0, 0"/>
+              <w:right w:val="single" w:sz="8" w:space="0" w:color="000000" tmln="20, 20, 20, 0, 0"/>
+              <w:tl2br w:val="nil" w:sz="0" w:space="0" w:color="000000" tmln="20, 20, 20, 0, 0"/>
+              <w:tr2bl w:val="nil" w:sz="0" w:space="0" w:color="000000" tmln="20, 20, 20, 0, 0"/>
+            </w:tcBorders>
+            <w:tmTcPr id="1540443774" protected="0"/>
+          </w:tcPr>
+          <w:p>
+            <w:pPr>
+              <w:suppressAutoHyphens/>
+              <w:hyphenationLines w:val="0"/>
+              <w:outlineLvl w:val="0"/>
+              <w:pBdr>
+                <w:top w:val="nil" w:sz="0" w:space="0" w:color="000000" tmln="20, 20, 20, 0, 0"/>
+                <w:left w:val="nil" w:sz="0" w:space="0" w:color="000000" tmln="20, 20, 20, 0, 0"/>
+                <w:bottom w:val="nil" w:sz="0" w:space="0" w:color="000000" tmln="20, 20, 20, 0, 0"/>
+                <w:right w:val="nil" w:sz="0" w:space="0" w:color="000000" tmln="20, 20, 20, 0, 0"/>
+                <w:between w:val="nil" w:sz="0" w:space="0" w:color="000000" tmln="20, 20, 20, 0, 0"/>
+              </w:pBdr>
+              <w:shd w:val="none"/>
+              <w:rPr>
+                <w:rFonts w:ascii="Basic Sans" w:hAnsi="Basic Sans" w:eastAsia="Basic Sans" w:cs="Basic Sans"/>
+                <w:color w:val="000000"/>
+                <w:lang w:val="es-es" w:eastAsia="zh-cn" w:bidi="ar-sa"/>
+              </w:rPr>
+            </w:pPr>
+            <w:r>
+              <w:rPr>
+                <w:rFonts w:ascii="Basic Sans" w:hAnsi="Basic Sans" w:eastAsia="Basic Sans" w:cs="Basic Sans"/>
+                <w:color w:val="000000"/>
+                <w:lang w:val="es-es" w:eastAsia="zh-cn" w:bidi="ar-sa"/>
+              </w:rPr>
+              <w:t xml:space="preserve">el arbol esta lleno y completo por lo cual cumple con las normas para ser un AVL </w:t>
+            </w:r>
+          </w:p>
+        </w:tc>
+      </w:tr>
+    </w:tbl>
+    <w:p>
+      <w:pPr>
+        <w:suppressAutoHyphens/>
+        <w:hyphenationLines w:val="0"/>
+        <w:rPr>
+          <w:rFonts w:ascii="Basic Sans" w:hAnsi="Basic Sans" w:eastAsia="Basic Sans" w:cs="Basic Sans"/>
+          <w:color w:val="000000"/>
+          <w:lang w:val="es-es" w:eastAsia="zh-cn" w:bidi="ar-sa"/>
+        </w:rPr>
+      </w:pPr>
+      <w:r>
+        <w:rPr>
+          <w:rFonts w:ascii="Basic Sans" w:hAnsi="Basic Sans" w:eastAsia="Basic Sans" w:cs="Basic Sans"/>
+          <w:color w:val="000000"/>
+          <w:lang w:val="es-es" w:eastAsia="zh-cn" w:bidi="ar-sa"/>
+        </w:rPr>
+      </w:r>
+    </w:p>
+    <w:p>
+      <w:pPr>
+        <w:suppressAutoHyphens/>
+        <w:hyphenationLines w:val="0"/>
+        <w:rPr>
+          <w:rFonts w:ascii="Basic Sans" w:hAnsi="Basic Sans" w:eastAsia="Basic Sans" w:cs="Basic Sans"/>
+          <w:color w:val="000000"/>
+          <w:lang w:val="es-es" w:eastAsia="zh-cn" w:bidi="ar-sa"/>
+        </w:rPr>
+      </w:pPr>
+      <w:r>
+        <w:rPr>
+          <w:rFonts w:ascii="Basic Sans" w:hAnsi="Basic Sans" w:eastAsia="Basic Sans" w:cs="Basic Sans"/>
+          <w:color w:val="000000"/>
+          <w:lang w:val="es-es" w:eastAsia="zh-cn" w:bidi="ar-sa"/>
+        </w:rPr>
+      </w:r>
+    </w:p>
+    <w:tbl>
+      <w:tblPr>
+        <w:name w:val="Tabla20"/>
+        <w:tabOrder w:val="0"/>
+        <w:jc w:val="left"/>
+        <w:tblInd w:w="0" w:type="dxa"/>
+        <w:tblW w:w="8670" w:type="dxa"/>
+      </w:tblPr>
+      <w:tblGrid>
+        <w:gridCol w:w="2190"/>
+        <w:gridCol w:w="2160"/>
+        <w:gridCol w:w="2130"/>
+        <w:gridCol w:w="2190"/>
+      </w:tblGrid>
+      <w:tr>
+        <w:trPr>
+          <w:trHeight w:val="0" w:hRule="auto"/>
+        </w:trPr>
+        <w:tc>
+          <w:tcPr>
+            <w:tcW w:w="4350" w:type="dxa"/>
+            <w:gridSpan w:val="2"/>
+            <w:vMerge w:val="restart"/>
+            <w:vAlign w:val="bottom"/>
+            <w:tcMar>
+              <w:top w:w="0" w:type="dxa"/>
+              <w:left w:w="20" w:type="dxa"/>
+              <w:bottom w:w="0" w:type="dxa"/>
+              <w:right w:w="20" w:type="dxa"/>
+            </w:tcMar>
+            <w:tcBorders>
+              <w:top w:val="single" w:sz="8" w:space="0" w:color="000000" tmln="20, 20, 20, 0, 0"/>
+              <w:left w:val="single" w:sz="8" w:space="0" w:color="000000" tmln="20, 20, 20, 0, 0"/>
+              <w:bottom w:val="single" w:sz="8" w:space="0" w:color="000000" tmln="20, 20, 20, 0, 0"/>
+              <w:right w:val="single" w:sz="8" w:space="0" w:color="000000" tmln="20, 20, 20, 0, 0"/>
+              <w:tl2br w:val="nil" w:sz="0" w:space="0" w:color="000000" tmln="20, 20, 20, 0, 0"/>
+              <w:tr2bl w:val="nil" w:sz="0" w:space="0" w:color="000000" tmln="20, 20, 20, 0, 0"/>
+            </w:tcBorders>
+            <w:tmTcPr id="1540443774" protected="0"/>
+          </w:tcPr>
+          <w:p>
+            <w:pPr>
+              <w:spacing/>
+              <w:jc w:val="center"/>
+              <w:suppressAutoHyphens/>
+              <w:hyphenationLines w:val="0"/>
+              <w:outlineLvl w:val="0"/>
+              <w:pBdr>
+                <w:top w:val="nil" w:sz="0" w:space="0" w:color="000000" tmln="20, 20, 20, 0, 0"/>
+                <w:left w:val="nil" w:sz="0" w:space="0" w:color="000000" tmln="20, 20, 20, 0, 0"/>
+                <w:bottom w:val="nil" w:sz="0" w:space="0" w:color="000000" tmln="20, 20, 20, 0, 0"/>
+                <w:right w:val="nil" w:sz="0" w:space="0" w:color="000000" tmln="20, 20, 20, 0, 0"/>
+                <w:between w:val="nil" w:sz="0" w:space="0" w:color="000000" tmln="20, 20, 20, 0, 0"/>
+              </w:pBdr>
+              <w:shd w:val="none"/>
+              <w:rPr>
+                <w:rFonts w:ascii="Basic Sans" w:hAnsi="Basic Sans" w:eastAsia="Basic Sans" w:cs="Basic Sans"/>
+                <w:color w:val="000000"/>
+                <w:lang w:val="es-es" w:eastAsia="zh-cn" w:bidi="ar-sa"/>
+              </w:rPr>
+            </w:pPr>
+            <w:r>
+              <w:rPr>
+                <w:rFonts w:ascii="Basic Sans" w:hAnsi="Basic Sans" w:eastAsia="Basic Sans" w:cs="Basic Sans"/>
+                <w:color w:val="000000"/>
+                <w:lang w:val="es-es" w:eastAsia="zh-cn" w:bidi="ar-sa"/>
+              </w:rPr>
+              <w:t>clase : RedBlackTree</w:t>
+            </w:r>
+          </w:p>
+        </w:tc>
+        <w:tc>
+          <w:tcPr>
+            <w:tcW w:w="4320" w:type="dxa"/>
+            <w:gridSpan w:val="2"/>
+            <w:vMerge w:val="restart"/>
+            <w:vAlign w:val="center"/>
+            <w:tcMar>
+              <w:top w:w="0" w:type="dxa"/>
+              <w:left w:w="20" w:type="dxa"/>
+              <w:bottom w:w="0" w:type="dxa"/>
+              <w:right w:w="20" w:type="dxa"/>
+            </w:tcMar>
+            <w:tcBorders>
+              <w:top w:val="single" w:sz="8" w:space="0" w:color="000000" tmln="20, 20, 20, 0, 0"/>
+              <w:left w:val="single" w:sz="8" w:space="0" w:color="000000" tmln="20, 20, 20, 0, 0"/>
+              <w:bottom w:val="single" w:sz="8" w:space="0" w:color="000000" tmln="20, 20, 20, 0, 0"/>
+              <w:right w:val="single" w:sz="8" w:space="0" w:color="000000" tmln="20, 20, 20, 0, 0"/>
+              <w:tl2br w:val="nil" w:sz="0" w:space="0" w:color="000000" tmln="20, 20, 20, 0, 0"/>
+              <w:tr2bl w:val="nil" w:sz="0" w:space="0" w:color="000000" tmln="20, 20, 20, 0, 0"/>
+            </w:tcBorders>
+            <w:tmTcPr id="1540443774" protected="0"/>
+          </w:tcPr>
+          <w:p>
+            <w:pPr>
+              <w:spacing/>
+              <w:jc w:val="center"/>
+              <w:suppressAutoHyphens/>
+              <w:hyphenationLines w:val="0"/>
+              <w:outlineLvl w:val="0"/>
+              <w:pBdr>
+                <w:top w:val="nil" w:sz="0" w:space="0" w:color="000000" tmln="20, 20, 20, 0, 0"/>
+                <w:left w:val="nil" w:sz="0" w:space="0" w:color="000000" tmln="20, 20, 20, 0, 0"/>
+                <w:bottom w:val="nil" w:sz="0" w:space="0" w:color="000000" tmln="20, 20, 20, 0, 0"/>
+                <w:right w:val="nil" w:sz="0" w:space="0" w:color="000000" tmln="20, 20, 20, 0, 0"/>
+                <w:between w:val="nil" w:sz="0" w:space="0" w:color="000000" tmln="20, 20, 20, 0, 0"/>
+              </w:pBdr>
+              <w:shd w:val="none"/>
+              <w:rPr>
+                <w:rFonts w:ascii="Basic Sans" w:hAnsi="Basic Sans" w:eastAsia="Basic Sans" w:cs="Basic Sans"/>
+                <w:color w:val="000000"/>
+                <w:lang w:val="es-es" w:eastAsia="zh-cn" w:bidi="ar-sa"/>
+              </w:rPr>
+            </w:pPr>
+            <w:r>
+              <w:rPr>
+                <w:rFonts w:ascii="Basic Sans" w:hAnsi="Basic Sans" w:eastAsia="Basic Sans" w:cs="Basic Sans"/>
+                <w:color w:val="000000"/>
+                <w:lang w:val="es-es" w:eastAsia="zh-cn" w:bidi="ar-sa"/>
+              </w:rPr>
+              <w:t>metodo : testAdd</w:t>
+            </w:r>
+          </w:p>
+        </w:tc>
+      </w:tr>
+      <w:tr>
+        <w:trPr>
+          <w:trHeight w:val="0" w:hRule="auto"/>
+        </w:trPr>
+        <w:tc>
+          <w:tcPr>
+            <w:tcW w:w="4350" w:type="dxa"/>
+            <w:gridSpan w:val="2"/>
+            <w:vMerge/>
+            <w:vAlign w:val="bottom"/>
+            <w:tcMar>
+              <w:top w:w="0" w:type="dxa"/>
+              <w:left w:w="20" w:type="dxa"/>
+              <w:bottom w:w="0" w:type="dxa"/>
+              <w:right w:w="20" w:type="dxa"/>
+            </w:tcMar>
+            <w:tcBorders>
+              <w:top w:val="single" w:sz="8" w:space="0" w:color="000000" tmln="20, 20, 20, 0, 0"/>
+              <w:left w:val="single" w:sz="8" w:space="0" w:color="000000" tmln="20, 20, 20, 0, 0"/>
+              <w:bottom w:val="single" w:sz="8" w:space="0" w:color="000000" tmln="20, 20, 20, 0, 0"/>
+              <w:right w:val="single" w:sz="8" w:space="0" w:color="000000" tmln="20, 20, 20, 0, 0"/>
+              <w:tl2br w:val="nil" w:sz="0" w:space="0" w:color="000000" tmln="20, 20, 20, 0, 0"/>
+              <w:tr2bl w:val="nil" w:sz="0" w:space="0" w:color="000000" tmln="20, 20, 20, 0, 0"/>
+            </w:tcBorders>
+            <w:tmTcPr id="1540443774" protected="0"/>
+          </w:tcPr>
+          <w:p/>
+        </w:tc>
+        <w:tc>
+          <w:tcPr>
+            <w:tcW w:w="4320" w:type="dxa"/>
+            <w:gridSpan w:val="2"/>
+            <w:vMerge/>
+            <w:vAlign w:val="center"/>
+            <w:tcMar>
+              <w:top w:w="0" w:type="dxa"/>
+              <w:left w:w="20" w:type="dxa"/>
+              <w:bottom w:w="0" w:type="dxa"/>
+              <w:right w:w="20" w:type="dxa"/>
+            </w:tcMar>
+            <w:tcBorders>
+              <w:top w:val="single" w:sz="8" w:space="0" w:color="000000" tmln="20, 20, 20, 0, 0"/>
+              <w:left w:val="single" w:sz="8" w:space="0" w:color="000000" tmln="20, 20, 20, 0, 0"/>
+              <w:bottom w:val="single" w:sz="8" w:space="0" w:color="000000" tmln="20, 20, 20, 0, 0"/>
+              <w:right w:val="single" w:sz="8" w:space="0" w:color="000000" tmln="20, 20, 20, 0, 0"/>
+              <w:tl2br w:val="nil" w:sz="0" w:space="0" w:color="000000" tmln="20, 20, 20, 0, 0"/>
+              <w:tr2bl w:val="nil" w:sz="0" w:space="0" w:color="000000" tmln="20, 20, 20, 0, 0"/>
+            </w:tcBorders>
+            <w:tmTcPr id="1540443774" protected="0"/>
+          </w:tcPr>
+          <w:p/>
+        </w:tc>
+      </w:tr>
+      <w:tr>
+        <w:trPr>
+          <w:trHeight w:val="534" w:hRule="atLeast"/>
+        </w:trPr>
+        <w:tc>
+          <w:tcPr>
+            <w:tcW w:w="2190" w:type="dxa"/>
+            <w:vAlign w:val="bottom"/>
+            <w:tcMar>
+              <w:top w:w="0" w:type="dxa"/>
+              <w:left w:w="20" w:type="dxa"/>
+              <w:bottom w:w="0" w:type="dxa"/>
+              <w:right w:w="20" w:type="dxa"/>
+            </w:tcMar>
+            <w:tcBorders>
+              <w:top w:val="single" w:sz="8" w:space="0" w:color="000000" tmln="20, 20, 20, 0, 0"/>
+              <w:left w:val="single" w:sz="8" w:space="0" w:color="000000" tmln="20, 20, 20, 0, 0"/>
+              <w:bottom w:val="single" w:sz="8" w:space="0" w:color="000000" tmln="20, 20, 20, 0, 0"/>
+              <w:right w:val="single" w:sz="8" w:space="0" w:color="000000" tmln="20, 20, 20, 0, 0"/>
+              <w:tl2br w:val="nil" w:sz="0" w:space="0" w:color="000000" tmln="20, 20, 20, 0, 0"/>
+              <w:tr2bl w:val="nil" w:sz="0" w:space="0" w:color="000000" tmln="20, 20, 20, 0, 0"/>
+            </w:tcBorders>
+            <w:tmTcPr id="1540443774" protected="0"/>
+          </w:tcPr>
+          <w:p>
+            <w:pPr>
+              <w:suppressAutoHyphens/>
+              <w:hyphenationLines w:val="0"/>
+              <w:outlineLvl w:val="0"/>
+              <w:pBdr>
+                <w:top w:val="nil" w:sz="0" w:space="0" w:color="000000" tmln="20, 20, 20, 0, 0"/>
+                <w:left w:val="nil" w:sz="0" w:space="0" w:color="000000" tmln="20, 20, 20, 0, 0"/>
+                <w:bottom w:val="nil" w:sz="0" w:space="0" w:color="000000" tmln="20, 20, 20, 0, 0"/>
+                <w:right w:val="nil" w:sz="0" w:space="0" w:color="000000" tmln="20, 20, 20, 0, 0"/>
+                <w:between w:val="nil" w:sz="0" w:space="0" w:color="000000" tmln="20, 20, 20, 0, 0"/>
+              </w:pBdr>
+              <w:shd w:val="none"/>
+              <w:rPr>
+                <w:rFonts w:ascii="Basic Sans" w:hAnsi="Basic Sans" w:eastAsia="Basic Sans" w:cs="Basic Sans"/>
+                <w:color w:val="000000"/>
+                <w:lang w:val="es-es" w:eastAsia="zh-cn" w:bidi="ar-sa"/>
+              </w:rPr>
+            </w:pPr>
+            <w:r>
+              <w:rPr>
+                <w:rFonts w:ascii="Basic Sans" w:hAnsi="Basic Sans" w:eastAsia="Basic Sans" w:cs="Basic Sans"/>
+                <w:color w:val="000000"/>
+                <w:lang w:val="es-es" w:eastAsia="zh-cn" w:bidi="ar-sa"/>
+              </w:rPr>
+              <w:t>caso #</w:t>
+            </w:r>
+          </w:p>
+        </w:tc>
+        <w:tc>
+          <w:tcPr>
+            <w:tcW w:w="2160" w:type="dxa"/>
+            <w:vAlign w:val="bottom"/>
+            <w:tcMar>
+              <w:top w:w="0" w:type="dxa"/>
+              <w:left w:w="20" w:type="dxa"/>
+              <w:bottom w:w="0" w:type="dxa"/>
+              <w:right w:w="20" w:type="dxa"/>
+            </w:tcMar>
+            <w:tcBorders>
+              <w:top w:val="single" w:sz="8" w:space="0" w:color="000000" tmln="20, 20, 20, 0, 0"/>
+              <w:left w:val="single" w:sz="8" w:space="0" w:color="000000" tmln="20, 20, 20, 0, 0"/>
+              <w:bottom w:val="single" w:sz="8" w:space="0" w:color="000000" tmln="20, 20, 20, 0, 0"/>
+              <w:right w:val="single" w:sz="8" w:space="0" w:color="000000" tmln="20, 20, 20, 0, 0"/>
+              <w:tl2br w:val="nil" w:sz="0" w:space="0" w:color="000000" tmln="20, 20, 20, 0, 0"/>
+              <w:tr2bl w:val="nil" w:sz="0" w:space="0" w:color="000000" tmln="20, 20, 20, 0, 0"/>
+            </w:tcBorders>
+            <w:tmTcPr id="1540443774" protected="0"/>
+          </w:tcPr>
+          <w:p>
+            <w:pPr>
+              <w:suppressAutoHyphens/>
+              <w:hyphenationLines w:val="0"/>
+              <w:outlineLvl w:val="0"/>
+              <w:pBdr>
+                <w:top w:val="nil" w:sz="0" w:space="0" w:color="000000" tmln="20, 20, 20, 0, 0"/>
+                <w:left w:val="nil" w:sz="0" w:space="0" w:color="000000" tmln="20, 20, 20, 0, 0"/>
+                <w:bottom w:val="nil" w:sz="0" w:space="0" w:color="000000" tmln="20, 20, 20, 0, 0"/>
+                <w:right w:val="nil" w:sz="0" w:space="0" w:color="000000" tmln="20, 20, 20, 0, 0"/>
+                <w:between w:val="nil" w:sz="0" w:space="0" w:color="000000" tmln="20, 20, 20, 0, 0"/>
+              </w:pBdr>
+              <w:shd w:val="none"/>
+              <w:rPr>
+                <w:rFonts w:ascii="Basic Sans" w:hAnsi="Basic Sans" w:eastAsia="Basic Sans" w:cs="Basic Sans"/>
+                <w:color w:val="000000"/>
+                <w:lang w:val="es-es" w:eastAsia="zh-cn" w:bidi="ar-sa"/>
+              </w:rPr>
+            </w:pPr>
+            <w:r>
+              <w:rPr>
+                <w:rFonts w:ascii="Basic Sans" w:hAnsi="Basic Sans" w:eastAsia="Basic Sans" w:cs="Basic Sans"/>
+                <w:color w:val="000000"/>
+                <w:lang w:val="es-es" w:eastAsia="zh-cn" w:bidi="ar-sa"/>
+              </w:rPr>
+              <w:t>Descripción</w:t>
+            </w:r>
+          </w:p>
+        </w:tc>
+        <w:tc>
+          <w:tcPr>
+            <w:tcW w:w="2130" w:type="dxa"/>
+            <w:vAlign w:val="bottom"/>
+            <w:tcMar>
+              <w:top w:w="0" w:type="dxa"/>
+              <w:left w:w="20" w:type="dxa"/>
+              <w:bottom w:w="0" w:type="dxa"/>
+              <w:right w:w="20" w:type="dxa"/>
+            </w:tcMar>
+            <w:tcBorders>
+              <w:top w:val="single" w:sz="8" w:space="0" w:color="000000" tmln="20, 20, 20, 0, 0"/>
+              <w:left w:val="single" w:sz="8" w:space="0" w:color="000000" tmln="20, 20, 20, 0, 0"/>
+              <w:bottom w:val="single" w:sz="8" w:space="0" w:color="000000" tmln="20, 20, 20, 0, 0"/>
+              <w:right w:val="single" w:sz="8" w:space="0" w:color="000000" tmln="20, 20, 20, 0, 0"/>
+              <w:tl2br w:val="nil" w:sz="0" w:space="0" w:color="000000" tmln="20, 20, 20, 0, 0"/>
+              <w:tr2bl w:val="nil" w:sz="0" w:space="0" w:color="000000" tmln="20, 20, 20, 0, 0"/>
+            </w:tcBorders>
+            <w:tmTcPr id="1540443774" protected="0"/>
+          </w:tcPr>
+          <w:p>
+            <w:pPr>
+              <w:suppressAutoHyphens/>
+              <w:hyphenationLines w:val="0"/>
+              <w:outlineLvl w:val="0"/>
+              <w:pBdr>
+                <w:top w:val="nil" w:sz="0" w:space="0" w:color="000000" tmln="20, 20, 20, 0, 0"/>
+                <w:left w:val="nil" w:sz="0" w:space="0" w:color="000000" tmln="20, 20, 20, 0, 0"/>
+                <w:bottom w:val="nil" w:sz="0" w:space="0" w:color="000000" tmln="20, 20, 20, 0, 0"/>
+                <w:right w:val="nil" w:sz="0" w:space="0" w:color="000000" tmln="20, 20, 20, 0, 0"/>
+                <w:between w:val="nil" w:sz="0" w:space="0" w:color="000000" tmln="20, 20, 20, 0, 0"/>
+              </w:pBdr>
+              <w:shd w:val="none"/>
+              <w:rPr>
+                <w:rFonts w:ascii="Basic Sans" w:hAnsi="Basic Sans" w:eastAsia="Basic Sans" w:cs="Basic Sans"/>
+                <w:color w:val="000000"/>
+                <w:lang w:val="es-es" w:eastAsia="zh-cn" w:bidi="ar-sa"/>
+              </w:rPr>
+            </w:pPr>
+            <w:r>
+              <w:rPr>
+                <w:rFonts w:ascii="Basic Sans" w:hAnsi="Basic Sans" w:eastAsia="Basic Sans" w:cs="Basic Sans"/>
+                <w:color w:val="000000"/>
+                <w:lang w:val="es-es" w:eastAsia="zh-cn" w:bidi="ar-sa"/>
+              </w:rPr>
+              <w:t>estado inicial</w:t>
+            </w:r>
+          </w:p>
+        </w:tc>
+        <w:tc>
+          <w:tcPr>
+            <w:tcW w:w="2190" w:type="dxa"/>
+            <w:vAlign w:val="bottom"/>
+            <w:tcMar>
+              <w:top w:w="0" w:type="dxa"/>
+              <w:left w:w="20" w:type="dxa"/>
+              <w:bottom w:w="0" w:type="dxa"/>
+              <w:right w:w="20" w:type="dxa"/>
+            </w:tcMar>
+            <w:tcBorders>
+              <w:top w:val="single" w:sz="8" w:space="0" w:color="000000" tmln="20, 20, 20, 0, 0"/>
+              <w:left w:val="single" w:sz="8" w:space="0" w:color="000000" tmln="20, 20, 20, 0, 0"/>
+              <w:bottom w:val="single" w:sz="8" w:space="0" w:color="000000" tmln="20, 20, 20, 0, 0"/>
+              <w:right w:val="single" w:sz="8" w:space="0" w:color="000000" tmln="20, 20, 20, 0, 0"/>
+              <w:tl2br w:val="nil" w:sz="0" w:space="0" w:color="000000" tmln="20, 20, 20, 0, 0"/>
+              <w:tr2bl w:val="nil" w:sz="0" w:space="0" w:color="000000" tmln="20, 20, 20, 0, 0"/>
+            </w:tcBorders>
+            <w:tmTcPr id="1540443774" protected="0"/>
+          </w:tcPr>
+          <w:p>
+            <w:pPr>
+              <w:suppressAutoHyphens/>
+              <w:hyphenationLines w:val="0"/>
+              <w:outlineLvl w:val="0"/>
+              <w:pBdr>
+                <w:top w:val="nil" w:sz="0" w:space="0" w:color="000000" tmln="20, 20, 20, 0, 0"/>
+                <w:left w:val="nil" w:sz="0" w:space="0" w:color="000000" tmln="20, 20, 20, 0, 0"/>
+                <w:bottom w:val="nil" w:sz="0" w:space="0" w:color="000000" tmln="20, 20, 20, 0, 0"/>
+                <w:right w:val="nil" w:sz="0" w:space="0" w:color="000000" tmln="20, 20, 20, 0, 0"/>
+                <w:between w:val="nil" w:sz="0" w:space="0" w:color="000000" tmln="20, 20, 20, 0, 0"/>
+              </w:pBdr>
+              <w:shd w:val="none"/>
+              <w:rPr>
+                <w:rFonts w:ascii="Basic Sans" w:hAnsi="Basic Sans" w:eastAsia="Basic Sans" w:cs="Basic Sans"/>
+                <w:color w:val="000000"/>
+                <w:lang w:val="es-es" w:eastAsia="zh-cn" w:bidi="ar-sa"/>
+              </w:rPr>
+            </w:pPr>
+            <w:r>
+              <w:rPr>
+                <w:rFonts w:ascii="Basic Sans" w:hAnsi="Basic Sans" w:eastAsia="Basic Sans" w:cs="Basic Sans"/>
+                <w:color w:val="000000"/>
+                <w:lang w:val="es-es" w:eastAsia="zh-cn" w:bidi="ar-sa"/>
+              </w:rPr>
+              <w:t>resultado</w:t>
+            </w:r>
+          </w:p>
+        </w:tc>
+      </w:tr>
+      <w:tr>
+        <w:trPr>
+          <w:trHeight w:val="1089" w:hRule="atLeast"/>
+        </w:trPr>
+        <w:tc>
+          <w:tcPr>
+            <w:tcW w:w="2190" w:type="dxa"/>
+            <w:vAlign w:val="bottom"/>
+            <w:tcMar>
+              <w:top w:w="0" w:type="dxa"/>
+              <w:left w:w="20" w:type="dxa"/>
+              <w:bottom w:w="0" w:type="dxa"/>
+              <w:right w:w="20" w:type="dxa"/>
+            </w:tcMar>
+            <w:tcBorders>
+              <w:top w:val="single" w:sz="8" w:space="0" w:color="000000" tmln="20, 20, 20, 0, 0"/>
+              <w:left w:val="single" w:sz="8" w:space="0" w:color="000000" tmln="20, 20, 20, 0, 0"/>
+              <w:bottom w:val="single" w:sz="8" w:space="0" w:color="000000" tmln="20, 20, 20, 0, 0"/>
+              <w:right w:val="single" w:sz="8" w:space="0" w:color="000000" tmln="20, 20, 20, 0, 0"/>
+              <w:tl2br w:val="nil" w:sz="0" w:space="0" w:color="000000" tmln="20, 20, 20, 0, 0"/>
+              <w:tr2bl w:val="nil" w:sz="0" w:space="0" w:color="000000" tmln="20, 20, 20, 0, 0"/>
+            </w:tcBorders>
+            <w:tmTcPr id="1540443774" protected="0"/>
+          </w:tcPr>
+          <w:p>
+            <w:pPr>
+              <w:spacing/>
+              <w:jc w:val="right"/>
+              <w:suppressAutoHyphens/>
+              <w:hyphenationLines w:val="0"/>
+              <w:outlineLvl w:val="0"/>
+              <w:pBdr>
+                <w:top w:val="nil" w:sz="0" w:space="0" w:color="000000" tmln="20, 20, 20, 0, 0"/>
+                <w:left w:val="nil" w:sz="0" w:space="0" w:color="000000" tmln="20, 20, 20, 0, 0"/>
+                <w:bottom w:val="nil" w:sz="0" w:space="0" w:color="000000" tmln="20, 20, 20, 0, 0"/>
+                <w:right w:val="nil" w:sz="0" w:space="0" w:color="000000" tmln="20, 20, 20, 0, 0"/>
+                <w:between w:val="nil" w:sz="0" w:space="0" w:color="000000" tmln="20, 20, 20, 0, 0"/>
+              </w:pBdr>
+              <w:shd w:val="none"/>
+              <w:rPr>
+                <w:rFonts w:ascii="Basic Sans" w:hAnsi="Basic Sans" w:eastAsia="Basic Sans" w:cs="Basic Sans"/>
+                <w:color w:val="000000"/>
+                <w:lang w:val="es-es" w:eastAsia="zh-cn" w:bidi="ar-sa"/>
+              </w:rPr>
+            </w:pPr>
+            <w:r>
+              <w:rPr>
+                <w:rFonts w:ascii="Basic Sans" w:hAnsi="Basic Sans" w:eastAsia="Basic Sans" w:cs="Basic Sans"/>
+                <w:color w:val="000000"/>
+                <w:lang w:val="es-es" w:eastAsia="zh-cn" w:bidi="ar-sa"/>
+              </w:rPr>
+              <w:t>1</w:t>
+            </w:r>
+          </w:p>
+        </w:tc>
+        <w:tc>
+          <w:tcPr>
+            <w:tcW w:w="2160" w:type="dxa"/>
+            <w:tcMar>
+              <w:top w:w="0" w:type="dxa"/>
+              <w:left w:w="20" w:type="dxa"/>
+              <w:bottom w:w="0" w:type="dxa"/>
+              <w:right w:w="20" w:type="dxa"/>
+            </w:tcMar>
+            <w:tcBorders>
+              <w:top w:val="single" w:sz="8" w:space="0" w:color="000000" tmln="20, 20, 20, 0, 0"/>
+              <w:left w:val="single" w:sz="8" w:space="0" w:color="000000" tmln="20, 20, 20, 0, 0"/>
+              <w:bottom w:val="single" w:sz="8" w:space="0" w:color="000000" tmln="20, 20, 20, 0, 0"/>
+              <w:right w:val="single" w:sz="8" w:space="0" w:color="000000" tmln="20, 20, 20, 0, 0"/>
+              <w:tl2br w:val="nil" w:sz="0" w:space="0" w:color="000000" tmln="20, 20, 20, 0, 0"/>
+              <w:tr2bl w:val="nil" w:sz="0" w:space="0" w:color="000000" tmln="20, 20, 20, 0, 0"/>
+            </w:tcBorders>
+            <w:tmTcPr id="1540443774" protected="0"/>
+          </w:tcPr>
+          <w:p>
+            <w:pPr>
+              <w:suppressAutoHyphens/>
+              <w:hyphenationLines w:val="0"/>
+              <w:outlineLvl w:val="0"/>
+              <w:pBdr>
+                <w:top w:val="nil" w:sz="0" w:space="0" w:color="000000" tmln="20, 20, 20, 0, 0"/>
+                <w:left w:val="nil" w:sz="0" w:space="0" w:color="000000" tmln="20, 20, 20, 0, 0"/>
+                <w:bottom w:val="nil" w:sz="0" w:space="0" w:color="000000" tmln="20, 20, 20, 0, 0"/>
+                <w:right w:val="nil" w:sz="0" w:space="0" w:color="000000" tmln="20, 20, 20, 0, 0"/>
+                <w:between w:val="nil" w:sz="0" w:space="0" w:color="000000" tmln="20, 20, 20, 0, 0"/>
+              </w:pBdr>
+              <w:shd w:val="none"/>
+              <w:rPr>
+                <w:rFonts w:ascii="Basic Sans" w:hAnsi="Basic Sans" w:eastAsia="Basic Sans" w:cs="Basic Sans"/>
+                <w:color w:val="000000"/>
+                <w:lang w:val="es-es" w:eastAsia="zh-cn" w:bidi="ar-sa"/>
+              </w:rPr>
+            </w:pPr>
+            <w:r>
+              <w:rPr>
+                <w:rFonts w:ascii="Basic Sans" w:hAnsi="Basic Sans" w:eastAsia="Basic Sans" w:cs="Basic Sans"/>
+                <w:color w:val="000000"/>
+                <w:lang w:val="es-es" w:eastAsia="zh-cn" w:bidi="ar-sa"/>
+              </w:rPr>
+              <w:t>balancear el arbol rojo y negro</w:t>
+            </w:r>
+          </w:p>
+        </w:tc>
+        <w:tc>
+          <w:tcPr>
+            <w:tcW w:w="2130" w:type="dxa"/>
+            <w:tcMar>
+              <w:top w:w="0" w:type="dxa"/>
+              <w:left w:w="20" w:type="dxa"/>
+              <w:bottom w:w="0" w:type="dxa"/>
+              <w:right w:w="20" w:type="dxa"/>
+            </w:tcMar>
+            <w:tcBorders>
+              <w:top w:val="single" w:sz="8" w:space="0" w:color="000000" tmln="20, 20, 20, 0, 0"/>
+              <w:left w:val="single" w:sz="8" w:space="0" w:color="000000" tmln="20, 20, 20, 0, 0"/>
+              <w:bottom w:val="single" w:sz="8" w:space="0" w:color="000000" tmln="20, 20, 20, 0, 0"/>
+              <w:right w:val="single" w:sz="8" w:space="0" w:color="000000" tmln="20, 20, 20, 0, 0"/>
+              <w:tl2br w:val="nil" w:sz="0" w:space="0" w:color="000000" tmln="20, 20, 20, 0, 0"/>
+              <w:tr2bl w:val="nil" w:sz="0" w:space="0" w:color="000000" tmln="20, 20, 20, 0, 0"/>
+            </w:tcBorders>
+            <w:tmTcPr id="1540443774" protected="0"/>
+          </w:tcPr>
+          <w:p>
+            <w:pPr>
+              <w:suppressAutoHyphens/>
+              <w:hyphenationLines w:val="0"/>
+              <w:outlineLvl w:val="0"/>
+              <w:pBdr>
+                <w:top w:val="nil" w:sz="0" w:space="0" w:color="000000" tmln="20, 20, 20, 0, 0"/>
+                <w:left w:val="nil" w:sz="0" w:space="0" w:color="000000" tmln="20, 20, 20, 0, 0"/>
+                <w:bottom w:val="nil" w:sz="0" w:space="0" w:color="000000" tmln="20, 20, 20, 0, 0"/>
+                <w:right w:val="nil" w:sz="0" w:space="0" w:color="000000" tmln="20, 20, 20, 0, 0"/>
+                <w:between w:val="nil" w:sz="0" w:space="0" w:color="000000" tmln="20, 20, 20, 0, 0"/>
+              </w:pBdr>
+              <w:shd w:val="none"/>
+              <w:rPr>
+                <w:rFonts w:ascii="Basic Sans" w:hAnsi="Basic Sans" w:eastAsia="Basic Sans" w:cs="Basic Sans"/>
+                <w:color w:val="000000"/>
+                <w:lang w:val="es-es" w:eastAsia="zh-cn" w:bidi="ar-sa"/>
+              </w:rPr>
+            </w:pPr>
+            <w:r>
+              <w:rPr>
+                <w:rFonts w:ascii="Basic Sans" w:hAnsi="Basic Sans" w:eastAsia="Basic Sans" w:cs="Basic Sans"/>
+                <w:color w:val="000000"/>
+                <w:lang w:val="es-es" w:eastAsia="zh-cn" w:bidi="ar-sa"/>
+              </w:rPr>
+              <w:t xml:space="preserve">el arbol no se encuentra balanceado </w:t>
+            </w:r>
+          </w:p>
+        </w:tc>
+        <w:tc>
+          <w:tcPr>
+            <w:tcW w:w="2190" w:type="dxa"/>
+            <w:tcMar>
+              <w:top w:w="0" w:type="dxa"/>
+              <w:left w:w="20" w:type="dxa"/>
+              <w:bottom w:w="0" w:type="dxa"/>
+              <w:right w:w="20" w:type="dxa"/>
+            </w:tcMar>
+            <w:tcBorders>
+              <w:top w:val="single" w:sz="8" w:space="0" w:color="000000" tmln="20, 20, 20, 0, 0"/>
+              <w:left w:val="single" w:sz="8" w:space="0" w:color="000000" tmln="20, 20, 20, 0, 0"/>
+              <w:bottom w:val="single" w:sz="8" w:space="0" w:color="000000" tmln="20, 20, 20, 0, 0"/>
+              <w:right w:val="single" w:sz="8" w:space="0" w:color="000000" tmln="20, 20, 20, 0, 0"/>
+              <w:tl2br w:val="nil" w:sz="0" w:space="0" w:color="000000" tmln="20, 20, 20, 0, 0"/>
+              <w:tr2bl w:val="nil" w:sz="0" w:space="0" w:color="000000" tmln="20, 20, 20, 0, 0"/>
+            </w:tcBorders>
+            <w:tmTcPr id="1540443774" protected="0"/>
+          </w:tcPr>
+          <w:p>
+            <w:pPr>
+              <w:suppressAutoHyphens/>
+              <w:hyphenationLines w:val="0"/>
+              <w:outlineLvl w:val="0"/>
+              <w:pBdr>
+                <w:top w:val="nil" w:sz="0" w:space="0" w:color="000000" tmln="20, 20, 20, 0, 0"/>
+                <w:left w:val="nil" w:sz="0" w:space="0" w:color="000000" tmln="20, 20, 20, 0, 0"/>
+                <w:bottom w:val="nil" w:sz="0" w:space="0" w:color="000000" tmln="20, 20, 20, 0, 0"/>
+                <w:right w:val="nil" w:sz="0" w:space="0" w:color="000000" tmln="20, 20, 20, 0, 0"/>
+                <w:between w:val="nil" w:sz="0" w:space="0" w:color="000000" tmln="20, 20, 20, 0, 0"/>
+              </w:pBdr>
+              <w:shd w:val="none"/>
+              <w:rPr>
+                <w:rFonts w:ascii="Basic Sans" w:hAnsi="Basic Sans" w:eastAsia="Basic Sans" w:cs="Basic Sans"/>
+                <w:color w:val="000000"/>
+                <w:lang w:val="es-es" w:eastAsia="zh-cn" w:bidi="ar-sa"/>
+              </w:rPr>
+            </w:pPr>
+            <w:r>
+              <w:rPr>
+                <w:rFonts w:ascii="Basic Sans" w:hAnsi="Basic Sans" w:eastAsia="Basic Sans" w:cs="Basic Sans"/>
+                <w:color w:val="000000"/>
+                <w:lang w:val="es-es" w:eastAsia="zh-cn" w:bidi="ar-sa"/>
+              </w:rPr>
+              <w:t>el arbol ha sido balanceado a medida que vayan agregando los nodos</w:t>
+            </w:r>
+          </w:p>
+        </w:tc>
+      </w:tr>
+    </w:tbl>
+    <w:p>
+      <w:pPr>
+        <w:suppressAutoHyphens/>
+        <w:hyphenationLines w:val="0"/>
+        <w:rPr>
+          <w:rFonts w:ascii="Basic Sans" w:hAnsi="Basic Sans" w:eastAsia="Basic Sans" w:cs="Basic Sans"/>
+          <w:color w:val="000000"/>
+          <w:lang w:val="es-es" w:eastAsia="zh-cn" w:bidi="ar-sa"/>
+        </w:rPr>
+      </w:pPr>
+      <w:r>
+        <w:rPr>
+          <w:rFonts w:ascii="Basic Sans" w:hAnsi="Basic Sans" w:eastAsia="Basic Sans" w:cs="Basic Sans"/>
+          <w:color w:val="000000"/>
+          <w:lang w:val="es-es" w:eastAsia="zh-cn" w:bidi="ar-sa"/>
+        </w:rPr>
+      </w:r>
+    </w:p>
+    <w:p>
+      <w:pPr>
+        <w:suppressAutoHyphens/>
+        <w:hyphenationLines w:val="0"/>
+        <w:rPr>
+          <w:rFonts w:ascii="Basic Sans" w:hAnsi="Basic Sans" w:eastAsia="Basic Sans" w:cs="Basic Sans"/>
+          <w:color w:val="000000"/>
+          <w:lang w:val="es-es" w:eastAsia="zh-cn" w:bidi="ar-sa"/>
+        </w:rPr>
+      </w:pPr>
+      <w:r>
+        <w:rPr>
+          <w:rFonts w:ascii="Basic Sans" w:hAnsi="Basic Sans" w:eastAsia="Basic Sans" w:cs="Basic Sans"/>
+          <w:color w:val="000000"/>
+          <w:lang w:val="es-es" w:eastAsia="zh-cn" w:bidi="ar-sa"/>
         </w:rPr>
       </w:r>
     </w:p>

</xml_diff>

<commit_message>
delate bugs in the interface
</commit_message>
<xml_diff>
--- a/Basketball/Files/Report Lab 3.docx
+++ b/Basketball/Files/Report Lab 3.docx
@@ -1,6 +1,6 @@
 
 <file path=word/document.xml><?xml version="1.0" encoding="utf-8"?>
-<w:document xmlns:wpc="http://schemas.microsoft.com/office/word/2010/wordprocessingCanvas" xmlns:cx="http://schemas.microsoft.com/office/drawing/2014/chartex" xmlns:cx1="http://schemas.microsoft.com/office/drawing/2015/9/8/chartex" xmlns:cx2="http://schemas.microsoft.com/office/drawing/2015/10/21/chartex" xmlns:cx3="http://schemas.microsoft.com/office/drawing/2016/5/9/chartex" xmlns:cx4="http://schemas.microsoft.com/office/drawing/2016/5/10/chartex" xmlns:cx5="http://schemas.microsoft.com/office/drawing/2016/5/11/chartex" xmlns:cx6="http://schemas.microsoft.com/office/drawing/2016/5/12/chartex" xmlns:cx7="http://schemas.microsoft.com/office/drawing/2016/5/13/chartex" xmlns:cx8="http://schemas.microsoft.com/office/drawing/2016/5/14/chartex" xmlns:mc="http://schemas.openxmlformats.org/markup-compatibility/2006" xmlns:aink="http://schemas.microsoft.com/office/drawing/2016/ink" xmlns:am3d="http://schemas.microsoft.com/office/drawing/2017/model3d" xmlns:o="urn:schemas-microsoft-com:office:office" xmlns:r="http://schemas.openxmlformats.org/officeDocument/2006/relationships" xmlns:m="http://schemas.openxmlformats.org/officeDocument/2006/math" xmlns:v="urn:schemas-microsoft-com:vml" xmlns:wp14="http://schemas.microsoft.com/office/word/2010/wordprocessingDrawing" xmlns:wp="http://schemas.openxmlformats.org/drawingml/2006/wordprocessingDrawing" xmlns:w10="urn:schemas-microsoft-com:office:word" xmlns:w="http://schemas.openxmlformats.org/wordprocessingml/2006/main" xmlns:w14="http://schemas.microsoft.com/office/word/2010/wordml" xmlns:w15="http://schemas.microsoft.com/office/word/2012/wordml" xmlns:w16cid="http://schemas.microsoft.com/office/word/2016/wordml/cid" xmlns:w16se="http://schemas.microsoft.com/office/word/2015/wordml/symex" xmlns:wpg="http://schemas.microsoft.com/office/word/2010/wordprocessingGroup" xmlns:wpi="http://schemas.microsoft.com/office/word/2010/wordprocessingInk" xmlns:wne="http://schemas.microsoft.com/office/word/2006/wordml" xmlns:wps="http://schemas.microsoft.com/office/word/2010/wordprocessingShape" mc:Ignorable="w14 w15 w16se w16cid wp14">
+<w:document xmlns:wpc="http://schemas.microsoft.com/office/word/2010/wordprocessingCanvas" xmlns:cx="http://schemas.microsoft.com/office/drawing/2014/chartex" xmlns:mc="http://schemas.openxmlformats.org/markup-compatibility/2006" xmlns:o="urn:schemas-microsoft-com:office:office" xmlns:r="http://schemas.openxmlformats.org/officeDocument/2006/relationships" xmlns:m="http://schemas.openxmlformats.org/officeDocument/2006/math" xmlns:v="urn:schemas-microsoft-com:vml" xmlns:wp14="http://schemas.microsoft.com/office/word/2010/wordprocessingDrawing" xmlns:wp="http://schemas.openxmlformats.org/drawingml/2006/wordprocessingDrawing" xmlns:w10="urn:schemas-microsoft-com:office:word" xmlns:w="http://schemas.openxmlformats.org/wordprocessingml/2006/main" xmlns:w14="http://schemas.microsoft.com/office/word/2010/wordml" xmlns:w15="http://schemas.microsoft.com/office/word/2012/wordml" xmlns:w16se="http://schemas.microsoft.com/office/word/2015/wordml/symex" xmlns:wpg="http://schemas.microsoft.com/office/word/2010/wordprocessingGroup" xmlns:wpi="http://schemas.microsoft.com/office/word/2010/wordprocessingInk" xmlns:wne="http://schemas.microsoft.com/office/word/2006/wordml" xmlns:wps="http://schemas.microsoft.com/office/word/2010/wordprocessingShape" mc:Ignorable="w14 w15 w16se wp14">
   <w:body>
     <w:p>
       <w:pPr>
@@ -175,14 +175,7 @@
           <w:sz w:val="24"/>
           <w:szCs w:val="24"/>
         </w:rPr>
-        <w:t>Para la recopilación de</w:t>
-      </w:r>
-      <w:r>
-        <w:rPr>
-          <w:sz w:val="24"/>
-          <w:szCs w:val="24"/>
-        </w:rPr>
-        <w:t xml:space="preserve"> la información se han planteado las siguientes preguntas de </w:t>
+        <w:t xml:space="preserve">Para la recopilación de la información se han planteado las siguientes preguntas de </w:t>
       </w:r>
       <w:proofErr w:type="spellStart"/>
       <w:r>
@@ -364,14 +357,7 @@
           <w:sz w:val="24"/>
           <w:szCs w:val="24"/>
         </w:rPr>
-        <w:t>etadistic</w:t>
-      </w:r>
-      <w:r>
-        <w:rPr>
-          <w:sz w:val="24"/>
-          <w:szCs w:val="24"/>
-        </w:rPr>
-        <w:t>as</w:t>
+        <w:t>etadisticas</w:t>
       </w:r>
       <w:proofErr w:type="spellEnd"/>
       <w:r>
@@ -601,15 +587,7 @@
           <w:sz w:val="24"/>
           <w:szCs w:val="24"/>
         </w:rPr>
-        <w:t>inetrnacio</w:t>
-      </w:r>
-      <w:r>
-        <w:rPr>
-          <w:rFonts w:eastAsia="Times New Roman"/>
-          <w:sz w:val="24"/>
-          <w:szCs w:val="24"/>
-        </w:rPr>
-        <w:t>nal</w:t>
+        <w:t>inetrnacional</w:t>
       </w:r>
       <w:proofErr w:type="spellEnd"/>
       <w:r>
@@ -801,15 +779,7 @@
           <w:sz w:val="24"/>
           <w:szCs w:val="24"/>
         </w:rPr>
-        <w:t xml:space="preserve"> es un deporte de equipo en el cual hay dos bandos cada </w:t>
-      </w:r>
-      <w:r>
-        <w:rPr>
-          <w:rFonts w:eastAsia="Times New Roman"/>
-          <w:sz w:val="24"/>
-          <w:szCs w:val="24"/>
-        </w:rPr>
-        <w:t>uno con cinco jugado</w:t>
+        <w:t xml:space="preserve"> es un deporte de equipo en el cual hay dos bandos cada uno con cinco jugado</w:t>
       </w:r>
       <w:r>
         <w:rPr>
@@ -934,15 +904,7 @@
           <w:sz w:val="24"/>
           <w:szCs w:val="24"/>
         </w:rPr>
-        <w:t xml:space="preserve"> es ganar anotando la mayor cantidad de can</w:t>
-      </w:r>
-      <w:r>
-        <w:rPr>
-          <w:rFonts w:eastAsia="Times New Roman"/>
-          <w:sz w:val="24"/>
-          <w:szCs w:val="24"/>
-        </w:rPr>
-        <w:t xml:space="preserve">astas posibles (esto </w:t>
+        <w:t xml:space="preserve"> es ganar anotando la mayor cantidad de canastas posibles (esto </w:t>
       </w:r>
       <w:proofErr w:type="spellStart"/>
       <w:r>
@@ -1347,12 +1309,6 @@
         <w:gridCol w:w="9125"/>
       </w:tblGrid>
       <w:tr>
-        <w:tblPrEx>
-          <w:tblCellMar>
-            <w:top w:w="0" w:type="dxa"/>
-            <w:bottom w:w="0" w:type="dxa"/>
-          </w:tblCellMar>
-        </w:tblPrEx>
         <w:trPr>
           <w:trHeight w:val="500"/>
         </w:trPr>
@@ -1406,12 +1362,6 @@
         </w:tc>
       </w:tr>
       <w:tr>
-        <w:tblPrEx>
-          <w:tblCellMar>
-            <w:top w:w="0" w:type="dxa"/>
-            <w:bottom w:w="0" w:type="dxa"/>
-          </w:tblCellMar>
-        </w:tblPrEx>
         <w:trPr>
           <w:trHeight w:val="500"/>
         </w:trPr>
@@ -1555,12 +1505,6 @@
         </w:tc>
       </w:tr>
       <w:tr>
-        <w:tblPrEx>
-          <w:tblCellMar>
-            <w:top w:w="0" w:type="dxa"/>
-            <w:bottom w:w="0" w:type="dxa"/>
-          </w:tblCellMar>
-        </w:tblPrEx>
         <w:trPr>
           <w:trHeight w:val="709"/>
         </w:trPr>
@@ -1640,12 +1584,6 @@
         </w:tc>
       </w:tr>
       <w:tr>
-        <w:tblPrEx>
-          <w:tblCellMar>
-            <w:top w:w="0" w:type="dxa"/>
-            <w:bottom w:w="0" w:type="dxa"/>
-          </w:tblCellMar>
-        </w:tblPrEx>
         <w:trPr>
           <w:trHeight w:val="1577"/>
         </w:trPr>
@@ -1853,7 +1791,6 @@
               </w:rPr>
             </w:pPr>
             <w:proofErr w:type="spellStart"/>
-            <w:proofErr w:type="gramStart"/>
             <w:r>
               <w:rPr>
                 <w:color w:val="auto"/>
@@ -1868,7 +1805,6 @@
               <w:t>(</w:t>
             </w:r>
             <w:proofErr w:type="spellStart"/>
-            <w:proofErr w:type="gramEnd"/>
             <w:r>
               <w:rPr>
                 <w:color w:val="auto"/>
@@ -1926,12 +1862,6 @@
         <w:gridCol w:w="9204"/>
       </w:tblGrid>
       <w:tr>
-        <w:tblPrEx>
-          <w:tblCellMar>
-            <w:top w:w="0" w:type="dxa"/>
-            <w:bottom w:w="0" w:type="dxa"/>
-          </w:tblCellMar>
-        </w:tblPrEx>
         <w:trPr>
           <w:trHeight w:val="500"/>
         </w:trPr>
@@ -1981,12 +1911,6 @@
         </w:tc>
       </w:tr>
       <w:tr>
-        <w:tblPrEx>
-          <w:tblCellMar>
-            <w:top w:w="0" w:type="dxa"/>
-            <w:bottom w:w="0" w:type="dxa"/>
-          </w:tblCellMar>
-        </w:tblPrEx>
         <w:trPr>
           <w:trHeight w:val="1583"/>
         </w:trPr>
@@ -2244,29 +2168,7 @@
                 <w:szCs w:val="22"/>
                 <w:lang w:val="es-CO"/>
               </w:rPr>
-              <w:t xml:space="preserve"> </w:t>
-            </w:r>
-            <w:proofErr w:type="gramStart"/>
-            <w:r>
-              <w:rPr>
-                <w:rFonts w:ascii="Calibri" w:eastAsia="Calibri" w:hAnsi="Calibri" w:cs="Basic Roman"/>
-                <w:color w:val="00000A"/>
-                <w:sz w:val="22"/>
-                <w:szCs w:val="22"/>
-                <w:lang w:val="es-CO"/>
-              </w:rPr>
-              <w:t>retornado  (</w:t>
-            </w:r>
-            <w:proofErr w:type="gramEnd"/>
-            <w:r>
-              <w:rPr>
-                <w:rFonts w:ascii="Calibri" w:eastAsia="Calibri" w:hAnsi="Calibri" w:cs="Basic Roman"/>
-                <w:color w:val="00000A"/>
-                <w:sz w:val="22"/>
-                <w:szCs w:val="22"/>
-                <w:lang w:val="es-CO"/>
-              </w:rPr>
-              <w:t xml:space="preserve">en caso de ser </w:t>
+              <w:t xml:space="preserve"> retornado  (en caso de ser </w:t>
             </w:r>
             <w:proofErr w:type="spellStart"/>
             <w:r>
@@ -2315,12 +2217,6 @@
         <w:gridCol w:w="9204"/>
       </w:tblGrid>
       <w:tr>
-        <w:tblPrEx>
-          <w:tblCellMar>
-            <w:top w:w="0" w:type="dxa"/>
-            <w:bottom w:w="0" w:type="dxa"/>
-          </w:tblCellMar>
-        </w:tblPrEx>
         <w:trPr>
           <w:trHeight w:val="500"/>
         </w:trPr>
@@ -2357,7 +2253,6 @@
               </w:rPr>
             </w:pPr>
             <w:proofErr w:type="spellStart"/>
-            <w:proofErr w:type="gramStart"/>
             <w:r>
               <w:rPr>
                 <w:rFonts w:ascii="Calibri" w:eastAsia="Calibri" w:hAnsi="Calibri" w:cs="Basic Roman"/>
@@ -2377,29 +2272,12 @@
                 <w:szCs w:val="22"/>
                 <w:lang w:val="en-US"/>
               </w:rPr>
-              <w:t>(</w:t>
-            </w:r>
-            <w:proofErr w:type="gramEnd"/>
-            <w:r>
-              <w:rPr>
-                <w:rFonts w:ascii="Calibri" w:eastAsia="Calibri" w:hAnsi="Calibri" w:cs="Basic Roman"/>
-                <w:color w:val="00000A"/>
-                <w:sz w:val="22"/>
-                <w:szCs w:val="22"/>
-                <w:lang w:val="en-US"/>
-              </w:rPr>
-              <w:t>)</w:t>
+              <w:t>()</w:t>
             </w:r>
           </w:p>
         </w:tc>
       </w:tr>
       <w:tr>
-        <w:tblPrEx>
-          <w:tblCellMar>
-            <w:top w:w="0" w:type="dxa"/>
-            <w:bottom w:w="0" w:type="dxa"/>
-          </w:tblCellMar>
-        </w:tblPrEx>
         <w:trPr>
           <w:trHeight w:val="1583"/>
         </w:trPr>
@@ -2618,12 +2496,6 @@
         <w:gridCol w:w="9204"/>
       </w:tblGrid>
       <w:tr>
-        <w:tblPrEx>
-          <w:tblCellMar>
-            <w:top w:w="0" w:type="dxa"/>
-            <w:bottom w:w="0" w:type="dxa"/>
-          </w:tblCellMar>
-        </w:tblPrEx>
         <w:trPr>
           <w:trHeight w:val="500"/>
         </w:trPr>
@@ -2660,7 +2532,6 @@
               </w:rPr>
             </w:pPr>
             <w:proofErr w:type="spellStart"/>
-            <w:proofErr w:type="gramStart"/>
             <w:r>
               <w:rPr>
                 <w:rFonts w:ascii="Calibri" w:eastAsia="Calibri" w:hAnsi="Calibri" w:cs="Basic Roman"/>
@@ -2680,29 +2551,12 @@
                 <w:szCs w:val="22"/>
                 <w:lang w:val="en-US"/>
               </w:rPr>
-              <w:t>(</w:t>
-            </w:r>
-            <w:proofErr w:type="gramEnd"/>
-            <w:r>
-              <w:rPr>
-                <w:rFonts w:ascii="Calibri" w:eastAsia="Calibri" w:hAnsi="Calibri" w:cs="Basic Roman"/>
-                <w:color w:val="00000A"/>
-                <w:sz w:val="22"/>
-                <w:szCs w:val="22"/>
-                <w:lang w:val="en-US"/>
-              </w:rPr>
-              <w:t>)</w:t>
+              <w:t>()</w:t>
             </w:r>
           </w:p>
         </w:tc>
       </w:tr>
       <w:tr>
-        <w:tblPrEx>
-          <w:tblCellMar>
-            <w:top w:w="0" w:type="dxa"/>
-            <w:bottom w:w="0" w:type="dxa"/>
-          </w:tblCellMar>
-        </w:tblPrEx>
         <w:trPr>
           <w:trHeight w:val="1583"/>
         </w:trPr>
@@ -2933,12 +2787,6 @@
         <w:gridCol w:w="9204"/>
       </w:tblGrid>
       <w:tr>
-        <w:tblPrEx>
-          <w:tblCellMar>
-            <w:top w:w="0" w:type="dxa"/>
-            <w:bottom w:w="0" w:type="dxa"/>
-          </w:tblCellMar>
-        </w:tblPrEx>
         <w:trPr>
           <w:trHeight w:val="500"/>
         </w:trPr>
@@ -2975,7 +2823,6 @@
               </w:rPr>
             </w:pPr>
             <w:proofErr w:type="spellStart"/>
-            <w:proofErr w:type="gramStart"/>
             <w:r>
               <w:rPr>
                 <w:rFonts w:ascii="Calibri" w:eastAsia="Calibri" w:hAnsi="Calibri" w:cs="Basic Roman"/>
@@ -2998,7 +2845,6 @@
               <w:t>(</w:t>
             </w:r>
             <w:proofErr w:type="spellStart"/>
-            <w:proofErr w:type="gramEnd"/>
             <w:r>
               <w:rPr>
                 <w:rFonts w:ascii="Calibri" w:eastAsia="Calibri" w:hAnsi="Calibri" w:cs="Basic Roman"/>
@@ -3024,12 +2870,6 @@
         </w:tc>
       </w:tr>
       <w:tr>
-        <w:tblPrEx>
-          <w:tblCellMar>
-            <w:top w:w="0" w:type="dxa"/>
-            <w:bottom w:w="0" w:type="dxa"/>
-          </w:tblCellMar>
-        </w:tblPrEx>
         <w:trPr>
           <w:trHeight w:val="1583"/>
         </w:trPr>
@@ -3073,18 +2913,7 @@
                 <w:szCs w:val="22"/>
                 <w:lang w:val="es-CO"/>
               </w:rPr>
-              <w:lastRenderedPageBreak/>
-              <w:t xml:space="preserve">“compara </w:t>
-            </w:r>
-            <w:r>
-              <w:rPr>
-                <w:rFonts w:ascii="Calibri" w:eastAsia="Calibri" w:hAnsi="Calibri" w:cs="Basic Roman"/>
-                <w:color w:val="00000A"/>
-                <w:sz w:val="22"/>
-                <w:szCs w:val="22"/>
-                <w:lang w:val="es-CO"/>
-              </w:rPr>
-              <w:t xml:space="preserve">dos nodos del </w:t>
+              <w:t xml:space="preserve">“compara dos nodos del </w:t>
             </w:r>
             <w:proofErr w:type="spellStart"/>
             <w:r>
@@ -3342,29 +3171,7 @@
                 <w:szCs w:val="22"/>
                 <w:lang w:val="es-CO"/>
               </w:rPr>
-              <w:t xml:space="preserve"> de los dos nodos comparados es mayor o </w:t>
-            </w:r>
-            <w:proofErr w:type="gramStart"/>
-            <w:r>
-              <w:rPr>
-                <w:rFonts w:ascii="Calibri" w:eastAsia="Calibri" w:hAnsi="Calibri" w:cs="Basic Roman"/>
-                <w:color w:val="00000A"/>
-                <w:sz w:val="22"/>
-                <w:szCs w:val="22"/>
-                <w:lang w:val="es-CO"/>
-              </w:rPr>
-              <w:t>menor }</w:t>
-            </w:r>
-            <w:proofErr w:type="gramEnd"/>
-            <w:r>
-              <w:rPr>
-                <w:rFonts w:ascii="Calibri" w:eastAsia="Calibri" w:hAnsi="Calibri" w:cs="Basic Roman"/>
-                <w:color w:val="00000A"/>
-                <w:sz w:val="22"/>
-                <w:szCs w:val="22"/>
-                <w:lang w:val="es-CO"/>
-              </w:rPr>
-              <w:t xml:space="preserve"> </w:t>
+              <w:t xml:space="preserve"> de los dos nodos comparados es mayor o menor } </w:t>
             </w:r>
           </w:p>
         </w:tc>
@@ -3399,12 +3206,6 @@
         <w:gridCol w:w="9125"/>
       </w:tblGrid>
       <w:tr>
-        <w:tblPrEx>
-          <w:tblCellMar>
-            <w:top w:w="0" w:type="dxa"/>
-            <w:bottom w:w="0" w:type="dxa"/>
-          </w:tblCellMar>
-        </w:tblPrEx>
         <w:trPr>
           <w:trHeight w:val="500"/>
         </w:trPr>
@@ -3458,12 +3259,6 @@
         </w:tc>
       </w:tr>
       <w:tr>
-        <w:tblPrEx>
-          <w:tblCellMar>
-            <w:top w:w="0" w:type="dxa"/>
-            <w:bottom w:w="0" w:type="dxa"/>
-          </w:tblCellMar>
-        </w:tblPrEx>
         <w:trPr>
           <w:trHeight w:val="500"/>
         </w:trPr>
@@ -3625,12 +3420,6 @@
         </w:tc>
       </w:tr>
       <w:tr>
-        <w:tblPrEx>
-          <w:tblCellMar>
-            <w:top w:w="0" w:type="dxa"/>
-            <w:bottom w:w="0" w:type="dxa"/>
-          </w:tblCellMar>
-        </w:tblPrEx>
         <w:trPr>
           <w:trHeight w:val="709"/>
         </w:trPr>
@@ -3710,12 +3499,6 @@
         </w:tc>
       </w:tr>
       <w:tr>
-        <w:tblPrEx>
-          <w:tblCellMar>
-            <w:top w:w="0" w:type="dxa"/>
-            <w:bottom w:w="0" w:type="dxa"/>
-          </w:tblCellMar>
-        </w:tblPrEx>
         <w:trPr>
           <w:trHeight w:val="1577"/>
         </w:trPr>
@@ -3841,12 +3624,6 @@
         <w:gridCol w:w="9204"/>
       </w:tblGrid>
       <w:tr>
-        <w:tblPrEx>
-          <w:tblCellMar>
-            <w:top w:w="0" w:type="dxa"/>
-            <w:bottom w:w="0" w:type="dxa"/>
-          </w:tblCellMar>
-        </w:tblPrEx>
         <w:trPr>
           <w:trHeight w:val="500"/>
         </w:trPr>
@@ -3908,12 +3685,6 @@
         </w:tc>
       </w:tr>
       <w:tr>
-        <w:tblPrEx>
-          <w:tblCellMar>
-            <w:top w:w="0" w:type="dxa"/>
-            <w:bottom w:w="0" w:type="dxa"/>
-          </w:tblCellMar>
-        </w:tblPrEx>
         <w:trPr>
           <w:trHeight w:val="1583"/>
         </w:trPr>
@@ -4098,12 +3869,6 @@
         <w:gridCol w:w="9125"/>
       </w:tblGrid>
       <w:tr>
-        <w:tblPrEx>
-          <w:tblCellMar>
-            <w:top w:w="0" w:type="dxa"/>
-            <w:bottom w:w="0" w:type="dxa"/>
-          </w:tblCellMar>
-        </w:tblPrEx>
         <w:trPr>
           <w:trHeight w:val="500"/>
         </w:trPr>
@@ -4157,12 +3922,6 @@
         </w:tc>
       </w:tr>
       <w:tr>
-        <w:tblPrEx>
-          <w:tblCellMar>
-            <w:top w:w="0" w:type="dxa"/>
-            <w:bottom w:w="0" w:type="dxa"/>
-          </w:tblCellMar>
-        </w:tblPrEx>
         <w:trPr>
           <w:trHeight w:val="500"/>
         </w:trPr>
@@ -4342,12 +4101,6 @@
         </w:tc>
       </w:tr>
       <w:tr>
-        <w:tblPrEx>
-          <w:tblCellMar>
-            <w:top w:w="0" w:type="dxa"/>
-            <w:bottom w:w="0" w:type="dxa"/>
-          </w:tblCellMar>
-        </w:tblPrEx>
         <w:trPr>
           <w:trHeight w:val="709"/>
         </w:trPr>
@@ -4427,12 +4180,6 @@
         </w:tc>
       </w:tr>
       <w:tr>
-        <w:tblPrEx>
-          <w:tblCellMar>
-            <w:top w:w="0" w:type="dxa"/>
-            <w:bottom w:w="0" w:type="dxa"/>
-          </w:tblCellMar>
-        </w:tblPrEx>
         <w:trPr>
           <w:trHeight w:val="1577"/>
         </w:trPr>
@@ -4520,12 +4267,6 @@
         <w:gridCol w:w="9204"/>
       </w:tblGrid>
       <w:tr>
-        <w:tblPrEx>
-          <w:tblCellMar>
-            <w:top w:w="0" w:type="dxa"/>
-            <w:bottom w:w="0" w:type="dxa"/>
-          </w:tblCellMar>
-        </w:tblPrEx>
         <w:trPr>
           <w:trHeight w:val="500"/>
         </w:trPr>
@@ -4561,7 +4302,6 @@
                 <w:lang w:val="en-US"/>
               </w:rPr>
             </w:pPr>
-            <w:proofErr w:type="gramStart"/>
             <w:r>
               <w:rPr>
                 <w:rFonts w:ascii="Calibri" w:eastAsia="Calibri" w:hAnsi="Calibri" w:cs="Basic Roman"/>
@@ -4570,30 +4310,12 @@
                 <w:szCs w:val="22"/>
                 <w:lang w:val="en-US"/>
               </w:rPr>
-              <w:lastRenderedPageBreak/>
-              <w:t>repaint(</w:t>
-            </w:r>
-            <w:proofErr w:type="gramEnd"/>
-            <w:r>
-              <w:rPr>
-                <w:rFonts w:ascii="Calibri" w:eastAsia="Calibri" w:hAnsi="Calibri" w:cs="Basic Roman"/>
-                <w:color w:val="00000A"/>
-                <w:sz w:val="22"/>
-                <w:szCs w:val="22"/>
-                <w:lang w:val="en-US"/>
-              </w:rPr>
-              <w:t>)</w:t>
+              <w:t>repaint()</w:t>
             </w:r>
           </w:p>
         </w:tc>
       </w:tr>
       <w:tr>
-        <w:tblPrEx>
-          <w:tblCellMar>
-            <w:top w:w="0" w:type="dxa"/>
-            <w:bottom w:w="0" w:type="dxa"/>
-          </w:tblCellMar>
-        </w:tblPrEx>
         <w:trPr>
           <w:trHeight w:val="1583"/>
         </w:trPr>
@@ -4637,17 +4359,7 @@
                 <w:szCs w:val="22"/>
                 <w:lang w:val="es-CO"/>
               </w:rPr>
-              <w:t xml:space="preserve">“repinta o cambia el color de los nodos </w:t>
-            </w:r>
-            <w:r>
-              <w:rPr>
-                <w:rFonts w:ascii="Calibri" w:eastAsia="Calibri" w:hAnsi="Calibri" w:cs="Basic Roman"/>
-                <w:color w:val="00000A"/>
-                <w:sz w:val="22"/>
-                <w:szCs w:val="22"/>
-                <w:lang w:val="es-CO"/>
-              </w:rPr>
-              <w:t xml:space="preserve">por el color </w:t>
+              <w:t xml:space="preserve">“repinta o cambia el color de los nodos por el color </w:t>
             </w:r>
             <w:proofErr w:type="gramStart"/>
             <w:r>
@@ -4751,29 +4463,7 @@
                 <w:szCs w:val="22"/>
                 <w:lang w:val="es-CO"/>
               </w:rPr>
-              <w:t xml:space="preserve"> su </w:t>
-            </w:r>
-            <w:proofErr w:type="gramStart"/>
-            <w:r>
-              <w:rPr>
-                <w:rFonts w:ascii="Calibri" w:eastAsia="Calibri" w:hAnsi="Calibri" w:cs="Basic Roman"/>
-                <w:color w:val="00000A"/>
-                <w:sz w:val="22"/>
-                <w:szCs w:val="22"/>
-                <w:lang w:val="es-CO"/>
-              </w:rPr>
-              <w:t>color }</w:t>
-            </w:r>
-            <w:proofErr w:type="gramEnd"/>
-            <w:r>
-              <w:rPr>
-                <w:rFonts w:ascii="Calibri" w:eastAsia="Calibri" w:hAnsi="Calibri" w:cs="Basic Roman"/>
-                <w:color w:val="00000A"/>
-                <w:sz w:val="22"/>
-                <w:szCs w:val="22"/>
-                <w:lang w:val="es-CO"/>
-              </w:rPr>
-              <w:t xml:space="preserve"> </w:t>
+              <w:t xml:space="preserve"> su color } </w:t>
             </w:r>
           </w:p>
         </w:tc>
@@ -4856,12 +4546,6 @@
         <w:gridCol w:w="9125"/>
       </w:tblGrid>
       <w:tr>
-        <w:tblPrEx>
-          <w:tblCellMar>
-            <w:top w:w="0" w:type="dxa"/>
-            <w:bottom w:w="0" w:type="dxa"/>
-          </w:tblCellMar>
-        </w:tblPrEx>
         <w:trPr>
           <w:trHeight w:val="500"/>
         </w:trPr>
@@ -4923,12 +4607,6 @@
         </w:tc>
       </w:tr>
       <w:tr>
-        <w:tblPrEx>
-          <w:tblCellMar>
-            <w:top w:w="0" w:type="dxa"/>
-            <w:bottom w:w="0" w:type="dxa"/>
-          </w:tblCellMar>
-        </w:tblPrEx>
         <w:trPr>
           <w:trHeight w:val="500"/>
         </w:trPr>
@@ -5018,12 +4696,6 @@
         </w:tc>
       </w:tr>
       <w:tr>
-        <w:tblPrEx>
-          <w:tblCellMar>
-            <w:top w:w="0" w:type="dxa"/>
-            <w:bottom w:w="0" w:type="dxa"/>
-          </w:tblCellMar>
-        </w:tblPrEx>
         <w:trPr>
           <w:trHeight w:val="709"/>
         </w:trPr>
@@ -5103,12 +4775,6 @@
         </w:tc>
       </w:tr>
       <w:tr>
-        <w:tblPrEx>
-          <w:tblCellMar>
-            <w:top w:w="0" w:type="dxa"/>
-            <w:bottom w:w="0" w:type="dxa"/>
-          </w:tblCellMar>
-        </w:tblPrEx>
         <w:trPr>
           <w:trHeight w:val="1577"/>
         </w:trPr>
@@ -5359,7 +5025,6 @@
                 <w:lang w:val="en-US"/>
               </w:rPr>
             </w:pPr>
-            <w:proofErr w:type="gramStart"/>
             <w:r>
               <w:rPr>
                 <w:color w:val="auto"/>
@@ -5368,7 +5033,6 @@
               <w:t>search(</w:t>
             </w:r>
             <w:proofErr w:type="spellStart"/>
-            <w:proofErr w:type="gramEnd"/>
             <w:r>
               <w:rPr>
                 <w:color w:val="auto"/>
@@ -5425,12 +5089,6 @@
         <w:gridCol w:w="9204"/>
       </w:tblGrid>
       <w:tr>
-        <w:tblPrEx>
-          <w:tblCellMar>
-            <w:top w:w="0" w:type="dxa"/>
-            <w:bottom w:w="0" w:type="dxa"/>
-          </w:tblCellMar>
-        </w:tblPrEx>
         <w:trPr>
           <w:trHeight w:val="500"/>
         </w:trPr>
@@ -5467,7 +5125,6 @@
               </w:rPr>
             </w:pPr>
             <w:proofErr w:type="spellStart"/>
-            <w:proofErr w:type="gramStart"/>
             <w:r>
               <w:rPr>
                 <w:rFonts w:ascii="Calibri" w:eastAsia="Calibri" w:hAnsi="Calibri" w:cs="Basic Roman"/>
@@ -5487,29 +5144,12 @@
                 <w:szCs w:val="22"/>
                 <w:lang w:val="en-US"/>
               </w:rPr>
-              <w:t>(</w:t>
-            </w:r>
-            <w:proofErr w:type="gramEnd"/>
-            <w:r>
-              <w:rPr>
-                <w:rFonts w:ascii="Calibri" w:eastAsia="Calibri" w:hAnsi="Calibri" w:cs="Basic Roman"/>
-                <w:color w:val="00000A"/>
-                <w:sz w:val="22"/>
-                <w:szCs w:val="22"/>
-                <w:lang w:val="en-US"/>
-              </w:rPr>
-              <w:t>)</w:t>
+              <w:t>()</w:t>
             </w:r>
           </w:p>
         </w:tc>
       </w:tr>
       <w:tr>
-        <w:tblPrEx>
-          <w:tblCellMar>
-            <w:top w:w="0" w:type="dxa"/>
-            <w:bottom w:w="0" w:type="dxa"/>
-          </w:tblCellMar>
-        </w:tblPrEx>
         <w:trPr>
           <w:trHeight w:val="1583"/>
         </w:trPr>
@@ -5645,29 +5285,7 @@
                 <w:szCs w:val="22"/>
                 <w:lang w:val="es-CO"/>
               </w:rPr>
-              <w:t xml:space="preserve"> aumenta en una </w:t>
-            </w:r>
-            <w:proofErr w:type="gramStart"/>
-            <w:r>
-              <w:rPr>
-                <w:rFonts w:ascii="Calibri" w:eastAsia="Calibri" w:hAnsi="Calibri" w:cs="Basic Roman"/>
-                <w:color w:val="00000A"/>
-                <w:sz w:val="22"/>
-                <w:szCs w:val="22"/>
-                <w:lang w:val="es-CO"/>
-              </w:rPr>
-              <w:t>unidad }</w:t>
-            </w:r>
-            <w:proofErr w:type="gramEnd"/>
-            <w:r>
-              <w:rPr>
-                <w:rFonts w:ascii="Calibri" w:eastAsia="Calibri" w:hAnsi="Calibri" w:cs="Basic Roman"/>
-                <w:color w:val="00000A"/>
-                <w:sz w:val="22"/>
-                <w:szCs w:val="22"/>
-                <w:lang w:val="es-CO"/>
-              </w:rPr>
-              <w:t xml:space="preserve"> </w:t>
+              <w:t xml:space="preserve"> aumenta en una unidad } </w:t>
             </w:r>
           </w:p>
         </w:tc>
@@ -5694,12 +5312,6 @@
         <w:gridCol w:w="9204"/>
       </w:tblGrid>
       <w:tr>
-        <w:tblPrEx>
-          <w:tblCellMar>
-            <w:top w:w="0" w:type="dxa"/>
-            <w:bottom w:w="0" w:type="dxa"/>
-          </w:tblCellMar>
-        </w:tblPrEx>
         <w:trPr>
           <w:trHeight w:val="500"/>
         </w:trPr>
@@ -5733,7 +5345,6 @@
               </w:rPr>
             </w:pPr>
             <w:proofErr w:type="spellStart"/>
-            <w:proofErr w:type="gramStart"/>
             <w:r>
               <w:rPr>
                 <w:color w:val="auto"/>
@@ -5750,7 +5361,6 @@
               <w:t>(</w:t>
             </w:r>
             <w:proofErr w:type="spellStart"/>
-            <w:proofErr w:type="gramEnd"/>
             <w:r>
               <w:rPr>
                 <w:color w:val="auto"/>
@@ -5770,12 +5380,6 @@
         </w:tc>
       </w:tr>
       <w:tr>
-        <w:tblPrEx>
-          <w:tblCellMar>
-            <w:top w:w="0" w:type="dxa"/>
-            <w:bottom w:w="0" w:type="dxa"/>
-          </w:tblCellMar>
-        </w:tblPrEx>
         <w:trPr>
           <w:trHeight w:val="1583"/>
         </w:trPr>
@@ -5819,7 +5423,6 @@
                 <w:szCs w:val="22"/>
                 <w:lang w:val="es-CO"/>
               </w:rPr>
-              <w:lastRenderedPageBreak/>
               <w:t xml:space="preserve">“rota hacia la izquierda </w:t>
             </w:r>
             <w:proofErr w:type="gramStart"/>
@@ -5831,17 +5434,7 @@
                 <w:szCs w:val="22"/>
                 <w:lang w:val="es-CO"/>
               </w:rPr>
-              <w:t xml:space="preserve">el  </w:t>
-            </w:r>
-            <w:r>
-              <w:rPr>
-                <w:rFonts w:ascii="Calibri" w:eastAsia="Calibri" w:hAnsi="Calibri" w:cs="Basic Roman"/>
-                <w:color w:val="00000A"/>
-                <w:sz w:val="22"/>
-                <w:szCs w:val="22"/>
-                <w:lang w:val="es-CO"/>
-              </w:rPr>
-              <w:t>nodo</w:t>
+              <w:t>el  nodo</w:t>
             </w:r>
             <w:proofErr w:type="gramEnd"/>
             <w:r>
@@ -5922,29 +5515,7 @@
                 <w:szCs w:val="22"/>
                 <w:lang w:val="es-CO"/>
               </w:rPr>
-              <w:t xml:space="preserve"> ha sido </w:t>
-            </w:r>
-            <w:proofErr w:type="gramStart"/>
-            <w:r>
-              <w:rPr>
-                <w:rFonts w:ascii="Calibri" w:eastAsia="Calibri" w:hAnsi="Calibri" w:cs="Basic Roman"/>
-                <w:color w:val="00000A"/>
-                <w:sz w:val="22"/>
-                <w:szCs w:val="22"/>
-                <w:lang w:val="es-CO"/>
-              </w:rPr>
-              <w:t>rotado }</w:t>
-            </w:r>
-            <w:proofErr w:type="gramEnd"/>
-            <w:r>
-              <w:rPr>
-                <w:rFonts w:ascii="Calibri" w:eastAsia="Calibri" w:hAnsi="Calibri" w:cs="Basic Roman"/>
-                <w:color w:val="00000A"/>
-                <w:sz w:val="22"/>
-                <w:szCs w:val="22"/>
-                <w:lang w:val="es-CO"/>
-              </w:rPr>
-              <w:t xml:space="preserve"> </w:t>
+              <w:t xml:space="preserve"> ha sido rotado } </w:t>
             </w:r>
           </w:p>
         </w:tc>
@@ -5971,12 +5542,6 @@
         <w:gridCol w:w="9204"/>
       </w:tblGrid>
       <w:tr>
-        <w:tblPrEx>
-          <w:tblCellMar>
-            <w:top w:w="0" w:type="dxa"/>
-            <w:bottom w:w="0" w:type="dxa"/>
-          </w:tblCellMar>
-        </w:tblPrEx>
         <w:trPr>
           <w:trHeight w:val="500"/>
         </w:trPr>
@@ -6010,7 +5575,6 @@
               </w:rPr>
             </w:pPr>
             <w:proofErr w:type="spellStart"/>
-            <w:proofErr w:type="gramStart"/>
             <w:r>
               <w:rPr>
                 <w:color w:val="auto"/>
@@ -6027,7 +5591,6 @@
               <w:t>(</w:t>
             </w:r>
             <w:proofErr w:type="spellStart"/>
-            <w:proofErr w:type="gramEnd"/>
             <w:r>
               <w:rPr>
                 <w:color w:val="auto"/>
@@ -6047,12 +5610,6 @@
         </w:tc>
       </w:tr>
       <w:tr>
-        <w:tblPrEx>
-          <w:tblCellMar>
-            <w:top w:w="0" w:type="dxa"/>
-            <w:bottom w:w="0" w:type="dxa"/>
-          </w:tblCellMar>
-        </w:tblPrEx>
         <w:trPr>
           <w:trHeight w:val="1583"/>
         </w:trPr>
@@ -6188,29 +5745,7 @@
                 <w:szCs w:val="22"/>
                 <w:lang w:val="es-CO"/>
               </w:rPr>
-              <w:t xml:space="preserve"> ha sido </w:t>
-            </w:r>
-            <w:proofErr w:type="gramStart"/>
-            <w:r>
-              <w:rPr>
-                <w:rFonts w:ascii="Calibri" w:eastAsia="Calibri" w:hAnsi="Calibri" w:cs="Basic Roman"/>
-                <w:color w:val="00000A"/>
-                <w:sz w:val="22"/>
-                <w:szCs w:val="22"/>
-                <w:lang w:val="es-CO"/>
-              </w:rPr>
-              <w:t>rotado }</w:t>
-            </w:r>
-            <w:proofErr w:type="gramEnd"/>
-            <w:r>
-              <w:rPr>
-                <w:rFonts w:ascii="Calibri" w:eastAsia="Calibri" w:hAnsi="Calibri" w:cs="Basic Roman"/>
-                <w:color w:val="00000A"/>
-                <w:sz w:val="22"/>
-                <w:szCs w:val="22"/>
-                <w:lang w:val="es-CO"/>
-              </w:rPr>
-              <w:t xml:space="preserve"> </w:t>
+              <w:t xml:space="preserve"> ha sido rotado } </w:t>
             </w:r>
           </w:p>
         </w:tc>
@@ -6237,12 +5772,6 @@
         <w:gridCol w:w="9204"/>
       </w:tblGrid>
       <w:tr>
-        <w:tblPrEx>
-          <w:tblCellMar>
-            <w:top w:w="0" w:type="dxa"/>
-            <w:bottom w:w="0" w:type="dxa"/>
-          </w:tblCellMar>
-        </w:tblPrEx>
         <w:trPr>
           <w:trHeight w:val="500"/>
         </w:trPr>
@@ -6275,7 +5804,6 @@
                 <w:lang w:val="en-US"/>
               </w:rPr>
             </w:pPr>
-            <w:proofErr w:type="gramStart"/>
             <w:r>
               <w:rPr>
                 <w:color w:val="auto"/>
@@ -6284,7 +5812,6 @@
               <w:t>search(</w:t>
             </w:r>
             <w:proofErr w:type="spellStart"/>
-            <w:proofErr w:type="gramEnd"/>
             <w:r>
               <w:rPr>
                 <w:color w:val="auto"/>
@@ -6304,12 +5831,6 @@
         </w:tc>
       </w:tr>
       <w:tr>
-        <w:tblPrEx>
-          <w:tblCellMar>
-            <w:top w:w="0" w:type="dxa"/>
-            <w:bottom w:w="0" w:type="dxa"/>
-          </w:tblCellMar>
-        </w:tblPrEx>
         <w:trPr>
           <w:trHeight w:val="1583"/>
         </w:trPr>
@@ -6375,17 +5896,7 @@
                 <w:szCs w:val="22"/>
                 <w:lang w:val="es-CO"/>
               </w:rPr>
-              <w:t xml:space="preserve"> ’actual’ dentro </w:t>
-            </w:r>
-            <w:r>
-              <w:rPr>
-                <w:rFonts w:ascii="Calibri" w:eastAsia="Calibri" w:hAnsi="Calibri" w:cs="Basic Roman"/>
-                <w:color w:val="00000A"/>
-                <w:sz w:val="22"/>
-                <w:szCs w:val="22"/>
-                <w:lang w:val="es-CO"/>
-              </w:rPr>
-              <w:t xml:space="preserve">del </w:t>
+              <w:t xml:space="preserve"> ’actual’ dentro del </w:t>
             </w:r>
             <w:proofErr w:type="spellStart"/>
             <w:r>
@@ -6477,29 +5988,7 @@
                 <w:szCs w:val="22"/>
                 <w:lang w:val="es-CO"/>
               </w:rPr>
-              <w:t xml:space="preserve"> ha sido </w:t>
-            </w:r>
-            <w:proofErr w:type="gramStart"/>
-            <w:r>
-              <w:rPr>
-                <w:rFonts w:ascii="Calibri" w:eastAsia="Calibri" w:hAnsi="Calibri" w:cs="Basic Roman"/>
-                <w:color w:val="00000A"/>
-                <w:sz w:val="22"/>
-                <w:szCs w:val="22"/>
-                <w:lang w:val="es-CO"/>
-              </w:rPr>
-              <w:t>rotado }</w:t>
-            </w:r>
-            <w:proofErr w:type="gramEnd"/>
-            <w:r>
-              <w:rPr>
-                <w:rFonts w:ascii="Calibri" w:eastAsia="Calibri" w:hAnsi="Calibri" w:cs="Basic Roman"/>
-                <w:color w:val="00000A"/>
-                <w:sz w:val="22"/>
-                <w:szCs w:val="22"/>
-                <w:lang w:val="es-CO"/>
-              </w:rPr>
-              <w:t xml:space="preserve"> </w:t>
+              <w:t xml:space="preserve"> ha sido rotado } </w:t>
             </w:r>
           </w:p>
         </w:tc>
@@ -6566,12 +6055,6 @@
         <w:gridCol w:w="9125"/>
       </w:tblGrid>
       <w:tr>
-        <w:tblPrEx>
-          <w:tblCellMar>
-            <w:top w:w="0" w:type="dxa"/>
-            <w:bottom w:w="0" w:type="dxa"/>
-          </w:tblCellMar>
-        </w:tblPrEx>
         <w:trPr>
           <w:trHeight w:val="500"/>
         </w:trPr>
@@ -6633,12 +6116,6 @@
         </w:tc>
       </w:tr>
       <w:tr>
-        <w:tblPrEx>
-          <w:tblCellMar>
-            <w:top w:w="0" w:type="dxa"/>
-            <w:bottom w:w="0" w:type="dxa"/>
-          </w:tblCellMar>
-        </w:tblPrEx>
         <w:trPr>
           <w:trHeight w:val="500"/>
         </w:trPr>
@@ -6728,12 +6205,6 @@
         </w:tc>
       </w:tr>
       <w:tr>
-        <w:tblPrEx>
-          <w:tblCellMar>
-            <w:top w:w="0" w:type="dxa"/>
-            <w:bottom w:w="0" w:type="dxa"/>
-          </w:tblCellMar>
-        </w:tblPrEx>
         <w:trPr>
           <w:trHeight w:val="709"/>
         </w:trPr>
@@ -6813,12 +6284,6 @@
         </w:tc>
       </w:tr>
       <w:tr>
-        <w:tblPrEx>
-          <w:tblCellMar>
-            <w:top w:w="0" w:type="dxa"/>
-            <w:bottom w:w="0" w:type="dxa"/>
-          </w:tblCellMar>
-        </w:tblPrEx>
         <w:trPr>
           <w:trHeight w:val="1577"/>
         </w:trPr>
@@ -6875,7 +6340,6 @@
               </w:rPr>
             </w:pPr>
             <w:proofErr w:type="spellStart"/>
-            <w:proofErr w:type="gramStart"/>
             <w:r>
               <w:rPr>
                 <w:color w:val="auto"/>
@@ -6892,7 +6356,6 @@
               <w:t>(</w:t>
             </w:r>
             <w:proofErr w:type="spellStart"/>
-            <w:proofErr w:type="gramEnd"/>
             <w:r>
               <w:rPr>
                 <w:color w:val="auto"/>
@@ -6974,12 +6437,6 @@
         <w:gridCol w:w="9204"/>
       </w:tblGrid>
       <w:tr>
-        <w:tblPrEx>
-          <w:tblCellMar>
-            <w:top w:w="0" w:type="dxa"/>
-            <w:bottom w:w="0" w:type="dxa"/>
-          </w:tblCellMar>
-        </w:tblPrEx>
         <w:trPr>
           <w:trHeight w:val="500"/>
         </w:trPr>
@@ -7013,7 +6470,6 @@
               </w:rPr>
             </w:pPr>
             <w:proofErr w:type="spellStart"/>
-            <w:proofErr w:type="gramStart"/>
             <w:r>
               <w:rPr>
                 <w:color w:val="auto"/>
@@ -7030,7 +6486,6 @@
               <w:t>(</w:t>
             </w:r>
             <w:proofErr w:type="spellStart"/>
-            <w:proofErr w:type="gramEnd"/>
             <w:r>
               <w:rPr>
                 <w:color w:val="auto"/>
@@ -7082,12 +6537,6 @@
         </w:tc>
       </w:tr>
       <w:tr>
-        <w:tblPrEx>
-          <w:tblCellMar>
-            <w:top w:w="0" w:type="dxa"/>
-            <w:bottom w:w="0" w:type="dxa"/>
-          </w:tblCellMar>
-        </w:tblPrEx>
         <w:trPr>
           <w:trHeight w:val="1583"/>
         </w:trPr>
@@ -7132,7 +6581,6 @@
                 <w:szCs w:val="22"/>
                 <w:lang w:val="es-CO"/>
               </w:rPr>
-              <w:lastRenderedPageBreak/>
               <w:t>“ balancea</w:t>
             </w:r>
             <w:proofErr w:type="gramEnd"/>
@@ -7280,29 +6728,7 @@
                 <w:szCs w:val="22"/>
                 <w:lang w:val="es-CO"/>
               </w:rPr>
-              <w:t xml:space="preserve"> ha sido </w:t>
-            </w:r>
-            <w:proofErr w:type="gramStart"/>
-            <w:r>
-              <w:rPr>
-                <w:rFonts w:ascii="Calibri" w:eastAsia="Calibri" w:hAnsi="Calibri" w:cs="Basic Roman"/>
-                <w:color w:val="00000A"/>
-                <w:sz w:val="22"/>
-                <w:szCs w:val="22"/>
-                <w:lang w:val="es-CO"/>
-              </w:rPr>
-              <w:t>balanceado }</w:t>
-            </w:r>
-            <w:proofErr w:type="gramEnd"/>
-            <w:r>
-              <w:rPr>
-                <w:rFonts w:ascii="Calibri" w:eastAsia="Calibri" w:hAnsi="Calibri" w:cs="Basic Roman"/>
-                <w:color w:val="00000A"/>
-                <w:sz w:val="22"/>
-                <w:szCs w:val="22"/>
-                <w:lang w:val="es-CO"/>
-              </w:rPr>
-              <w:t xml:space="preserve"> </w:t>
+              <w:t xml:space="preserve"> ha sido balanceado } </w:t>
             </w:r>
           </w:p>
         </w:tc>
@@ -7363,12 +6789,6 @@
         <w:gridCol w:w="2190"/>
       </w:tblGrid>
       <w:tr>
-        <w:tblPrEx>
-          <w:tblCellMar>
-            <w:top w:w="0" w:type="dxa"/>
-            <w:bottom w:w="0" w:type="dxa"/>
-          </w:tblCellMar>
-        </w:tblPrEx>
         <w:trPr>
           <w:trHeight w:val="234"/>
         </w:trPr>
@@ -7410,21 +6830,12 @@
                 <w:color w:val="000000"/>
               </w:rPr>
             </w:pPr>
-            <w:proofErr w:type="gramStart"/>
-            <w:r>
-              <w:rPr>
-                <w:rFonts w:ascii="Basic Sans" w:eastAsia="Basic Sans" w:hAnsi="Basic Sans" w:cs="Basic Sans"/>
-                <w:color w:val="000000"/>
-              </w:rPr>
-              <w:t>clase :</w:t>
-            </w:r>
-            <w:proofErr w:type="gramEnd"/>
-            <w:r>
-              <w:rPr>
-                <w:rFonts w:ascii="Basic Sans" w:eastAsia="Basic Sans" w:hAnsi="Basic Sans" w:cs="Basic Sans"/>
-                <w:color w:val="000000"/>
-              </w:rPr>
-              <w:t xml:space="preserve"> </w:t>
+            <w:r>
+              <w:rPr>
+                <w:rFonts w:ascii="Basic Sans" w:eastAsia="Basic Sans" w:hAnsi="Basic Sans" w:cs="Basic Sans"/>
+                <w:color w:val="000000"/>
+              </w:rPr>
+              <w:t xml:space="preserve">clase : </w:t>
             </w:r>
             <w:proofErr w:type="spellStart"/>
             <w:r>
@@ -7476,7 +6887,6 @@
               </w:rPr>
             </w:pPr>
             <w:proofErr w:type="spellStart"/>
-            <w:proofErr w:type="gramStart"/>
             <w:r>
               <w:rPr>
                 <w:rFonts w:ascii="Basic Sans" w:eastAsia="Basic Sans" w:hAnsi="Basic Sans" w:cs="Basic Sans"/>
@@ -7490,15 +6900,7 @@
                 <w:rFonts w:ascii="Basic Sans" w:eastAsia="Basic Sans" w:hAnsi="Basic Sans" w:cs="Basic Sans"/>
                 <w:color w:val="000000"/>
               </w:rPr>
-              <w:t xml:space="preserve"> :</w:t>
-            </w:r>
-            <w:proofErr w:type="gramEnd"/>
-            <w:r>
-              <w:rPr>
-                <w:rFonts w:ascii="Basic Sans" w:eastAsia="Basic Sans" w:hAnsi="Basic Sans" w:cs="Basic Sans"/>
-                <w:color w:val="000000"/>
-              </w:rPr>
-              <w:t xml:space="preserve"> </w:t>
+              <w:t xml:space="preserve"> : </w:t>
             </w:r>
             <w:proofErr w:type="spellStart"/>
             <w:r>
@@ -7513,12 +6915,6 @@
         </w:tc>
       </w:tr>
       <w:tr>
-        <w:tblPrEx>
-          <w:tblCellMar>
-            <w:top w:w="0" w:type="dxa"/>
-            <w:bottom w:w="0" w:type="dxa"/>
-          </w:tblCellMar>
-        </w:tblPrEx>
         <w:trPr>
           <w:trHeight w:val="230"/>
         </w:trPr>
@@ -7570,12 +6966,6 @@
         </w:tc>
       </w:tr>
       <w:tr>
-        <w:tblPrEx>
-          <w:tblCellMar>
-            <w:top w:w="0" w:type="dxa"/>
-            <w:bottom w:w="0" w:type="dxa"/>
-          </w:tblCellMar>
-        </w:tblPrEx>
         <w:trPr>
           <w:trHeight w:val="534"/>
         </w:trPr>
@@ -7757,12 +7147,6 @@
         </w:tc>
       </w:tr>
       <w:tr>
-        <w:tblPrEx>
-          <w:tblCellMar>
-            <w:top w:w="0" w:type="dxa"/>
-            <w:bottom w:w="0" w:type="dxa"/>
-          </w:tblCellMar>
-        </w:tblPrEx>
         <w:trPr>
           <w:trHeight w:val="1089"/>
         </w:trPr>
@@ -8022,12 +7406,6 @@
         </w:tc>
       </w:tr>
       <w:tr>
-        <w:tblPrEx>
-          <w:tblCellMar>
-            <w:top w:w="0" w:type="dxa"/>
-            <w:bottom w:w="0" w:type="dxa"/>
-          </w:tblCellMar>
-        </w:tblPrEx>
         <w:trPr>
           <w:trHeight w:val="1236"/>
         </w:trPr>
@@ -8287,12 +7665,6 @@
         </w:tc>
       </w:tr>
       <w:tr>
-        <w:tblPrEx>
-          <w:tblCellMar>
-            <w:top w:w="0" w:type="dxa"/>
-            <w:bottom w:w="0" w:type="dxa"/>
-          </w:tblCellMar>
-        </w:tblPrEx>
         <w:tc>
           <w:tcPr>
             <w:tcW w:w="2190" w:type="dxa"/>
@@ -8495,23 +7867,7 @@
                 <w:rFonts w:ascii="Basic Sans" w:eastAsia="Basic Sans" w:hAnsi="Basic Sans" w:cs="Basic Sans"/>
                 <w:color w:val="000000"/>
               </w:rPr>
-              <w:t xml:space="preserve">se agregan los </w:t>
-            </w:r>
-            <w:proofErr w:type="gramStart"/>
-            <w:r>
-              <w:rPr>
-                <w:rFonts w:ascii="Basic Sans" w:eastAsia="Basic Sans" w:hAnsi="Basic Sans" w:cs="Basic Sans"/>
-                <w:color w:val="000000"/>
-              </w:rPr>
-              <w:t>nuevos nodo</w:t>
-            </w:r>
-            <w:proofErr w:type="gramEnd"/>
-            <w:r>
-              <w:rPr>
-                <w:rFonts w:ascii="Basic Sans" w:eastAsia="Basic Sans" w:hAnsi="Basic Sans" w:cs="Basic Sans"/>
-                <w:color w:val="000000"/>
-              </w:rPr>
-              <w:t xml:space="preserve"> y se crea una lista con tres elementos cuya llave es igual a cuatro</w:t>
+              <w:t>se agregan los nuevos nodo y se crea una lista con tres elementos cuya llave es igual a cuatro</w:t>
             </w:r>
           </w:p>
         </w:tc>
@@ -8551,12 +7907,6 @@
         <w:gridCol w:w="2190"/>
       </w:tblGrid>
       <w:tr>
-        <w:tblPrEx>
-          <w:tblCellMar>
-            <w:top w:w="0" w:type="dxa"/>
-            <w:bottom w:w="0" w:type="dxa"/>
-          </w:tblCellMar>
-        </w:tblPrEx>
         <w:trPr>
           <w:trHeight w:val="234"/>
         </w:trPr>
@@ -8598,21 +7948,12 @@
                 <w:color w:val="000000"/>
               </w:rPr>
             </w:pPr>
-            <w:proofErr w:type="gramStart"/>
-            <w:r>
-              <w:rPr>
-                <w:rFonts w:ascii="Basic Sans" w:eastAsia="Basic Sans" w:hAnsi="Basic Sans" w:cs="Basic Sans"/>
-                <w:color w:val="000000"/>
-              </w:rPr>
-              <w:t>clase :</w:t>
-            </w:r>
-            <w:proofErr w:type="gramEnd"/>
-            <w:r>
-              <w:rPr>
-                <w:rFonts w:ascii="Basic Sans" w:eastAsia="Basic Sans" w:hAnsi="Basic Sans" w:cs="Basic Sans"/>
-                <w:color w:val="000000"/>
-              </w:rPr>
-              <w:t xml:space="preserve"> </w:t>
+            <w:r>
+              <w:rPr>
+                <w:rFonts w:ascii="Basic Sans" w:eastAsia="Basic Sans" w:hAnsi="Basic Sans" w:cs="Basic Sans"/>
+                <w:color w:val="000000"/>
+              </w:rPr>
+              <w:t xml:space="preserve">clase : </w:t>
             </w:r>
             <w:proofErr w:type="spellStart"/>
             <w:r>
@@ -8664,7 +8005,6 @@
               </w:rPr>
             </w:pPr>
             <w:proofErr w:type="spellStart"/>
-            <w:proofErr w:type="gramStart"/>
             <w:r>
               <w:rPr>
                 <w:rFonts w:ascii="Basic Sans" w:eastAsia="Basic Sans" w:hAnsi="Basic Sans" w:cs="Basic Sans"/>
@@ -8678,15 +8018,7 @@
                 <w:rFonts w:ascii="Basic Sans" w:eastAsia="Basic Sans" w:hAnsi="Basic Sans" w:cs="Basic Sans"/>
                 <w:color w:val="000000"/>
               </w:rPr>
-              <w:t xml:space="preserve"> :</w:t>
-            </w:r>
-            <w:proofErr w:type="gramEnd"/>
-            <w:r>
-              <w:rPr>
-                <w:rFonts w:ascii="Basic Sans" w:eastAsia="Basic Sans" w:hAnsi="Basic Sans" w:cs="Basic Sans"/>
-                <w:color w:val="000000"/>
-              </w:rPr>
-              <w:t xml:space="preserve"> </w:t>
+              <w:t xml:space="preserve"> : </w:t>
             </w:r>
             <w:proofErr w:type="spellStart"/>
             <w:r>
@@ -8701,12 +8033,6 @@
         </w:tc>
       </w:tr>
       <w:tr>
-        <w:tblPrEx>
-          <w:tblCellMar>
-            <w:top w:w="0" w:type="dxa"/>
-            <w:bottom w:w="0" w:type="dxa"/>
-          </w:tblCellMar>
-        </w:tblPrEx>
         <w:trPr>
           <w:trHeight w:val="230"/>
         </w:trPr>
@@ -8758,12 +8084,6 @@
         </w:tc>
       </w:tr>
       <w:tr>
-        <w:tblPrEx>
-          <w:tblCellMar>
-            <w:top w:w="0" w:type="dxa"/>
-            <w:bottom w:w="0" w:type="dxa"/>
-          </w:tblCellMar>
-        </w:tblPrEx>
         <w:trPr>
           <w:trHeight w:val="534"/>
         </w:trPr>
@@ -8945,12 +8265,6 @@
         </w:tc>
       </w:tr>
       <w:tr>
-        <w:tblPrEx>
-          <w:tblCellMar>
-            <w:top w:w="0" w:type="dxa"/>
-            <w:bottom w:w="0" w:type="dxa"/>
-          </w:tblCellMar>
-        </w:tblPrEx>
         <w:trPr>
           <w:trHeight w:val="1089"/>
         </w:trPr>
@@ -9291,12 +8605,6 @@
         <w:gridCol w:w="2190"/>
       </w:tblGrid>
       <w:tr>
-        <w:tblPrEx>
-          <w:tblCellMar>
-            <w:top w:w="0" w:type="dxa"/>
-            <w:bottom w:w="0" w:type="dxa"/>
-          </w:tblCellMar>
-        </w:tblPrEx>
         <w:trPr>
           <w:trHeight w:val="234"/>
         </w:trPr>
@@ -9338,21 +8646,12 @@
                 <w:color w:val="000000"/>
               </w:rPr>
             </w:pPr>
-            <w:proofErr w:type="gramStart"/>
-            <w:r>
-              <w:rPr>
-                <w:rFonts w:ascii="Basic Sans" w:eastAsia="Basic Sans" w:hAnsi="Basic Sans" w:cs="Basic Sans"/>
-                <w:color w:val="000000"/>
-              </w:rPr>
-              <w:t>clase :</w:t>
-            </w:r>
-            <w:proofErr w:type="gramEnd"/>
-            <w:r>
-              <w:rPr>
-                <w:rFonts w:ascii="Basic Sans" w:eastAsia="Basic Sans" w:hAnsi="Basic Sans" w:cs="Basic Sans"/>
-                <w:color w:val="000000"/>
-              </w:rPr>
-              <w:t xml:space="preserve"> </w:t>
+            <w:r>
+              <w:rPr>
+                <w:rFonts w:ascii="Basic Sans" w:eastAsia="Basic Sans" w:hAnsi="Basic Sans" w:cs="Basic Sans"/>
+                <w:color w:val="000000"/>
+              </w:rPr>
+              <w:t xml:space="preserve">clase : </w:t>
             </w:r>
             <w:proofErr w:type="spellStart"/>
             <w:r>
@@ -9404,7 +8703,6 @@
               </w:rPr>
             </w:pPr>
             <w:proofErr w:type="spellStart"/>
-            <w:proofErr w:type="gramStart"/>
             <w:r>
               <w:rPr>
                 <w:rFonts w:ascii="Basic Sans" w:eastAsia="Basic Sans" w:hAnsi="Basic Sans" w:cs="Basic Sans"/>
@@ -9418,15 +8716,7 @@
                 <w:rFonts w:ascii="Basic Sans" w:eastAsia="Basic Sans" w:hAnsi="Basic Sans" w:cs="Basic Sans"/>
                 <w:color w:val="000000"/>
               </w:rPr>
-              <w:t xml:space="preserve"> :</w:t>
-            </w:r>
-            <w:proofErr w:type="gramEnd"/>
-            <w:r>
-              <w:rPr>
-                <w:rFonts w:ascii="Basic Sans" w:eastAsia="Basic Sans" w:hAnsi="Basic Sans" w:cs="Basic Sans"/>
-                <w:color w:val="000000"/>
-              </w:rPr>
-              <w:t xml:space="preserve"> </w:t>
+              <w:t xml:space="preserve"> : </w:t>
             </w:r>
             <w:proofErr w:type="spellStart"/>
             <w:r>
@@ -9441,12 +8731,6 @@
         </w:tc>
       </w:tr>
       <w:tr>
-        <w:tblPrEx>
-          <w:tblCellMar>
-            <w:top w:w="0" w:type="dxa"/>
-            <w:bottom w:w="0" w:type="dxa"/>
-          </w:tblCellMar>
-        </w:tblPrEx>
         <w:trPr>
           <w:trHeight w:val="230"/>
         </w:trPr>
@@ -9498,12 +8782,6 @@
         </w:tc>
       </w:tr>
       <w:tr>
-        <w:tblPrEx>
-          <w:tblCellMar>
-            <w:top w:w="0" w:type="dxa"/>
-            <w:bottom w:w="0" w:type="dxa"/>
-          </w:tblCellMar>
-        </w:tblPrEx>
         <w:trPr>
           <w:trHeight w:val="534"/>
         </w:trPr>
@@ -9685,12 +8963,6 @@
         </w:tc>
       </w:tr>
       <w:tr>
-        <w:tblPrEx>
-          <w:tblCellMar>
-            <w:top w:w="0" w:type="dxa"/>
-            <w:bottom w:w="0" w:type="dxa"/>
-          </w:tblCellMar>
-        </w:tblPrEx>
         <w:trPr>
           <w:trHeight w:val="1089"/>
         </w:trPr>
@@ -9853,7 +9125,23 @@
                 <w:rFonts w:ascii="Basic Sans" w:eastAsia="Basic Sans" w:hAnsi="Basic Sans" w:cs="Basic Sans"/>
                 <w:color w:val="000000"/>
               </w:rPr>
-              <w:t xml:space="preserve"> esta </w:t>
+              <w:t xml:space="preserve"> </w:t>
+            </w:r>
+            <w:proofErr w:type="spellStart"/>
+            <w:r>
+              <w:rPr>
+                <w:rFonts w:ascii="Basic Sans" w:eastAsia="Basic Sans" w:hAnsi="Basic Sans" w:cs="Basic Sans"/>
+                <w:color w:val="000000"/>
+              </w:rPr>
+              <w:t>esta</w:t>
+            </w:r>
+            <w:proofErr w:type="spellEnd"/>
+            <w:r>
+              <w:rPr>
+                <w:rFonts w:ascii="Basic Sans" w:eastAsia="Basic Sans" w:hAnsi="Basic Sans" w:cs="Basic Sans"/>
+                <w:color w:val="000000"/>
+              </w:rPr>
+              <w:t xml:space="preserve"> </w:t>
             </w:r>
             <w:proofErr w:type="spellStart"/>
             <w:r>
@@ -10000,12 +9288,6 @@
         <w:gridCol w:w="2190"/>
       </w:tblGrid>
       <w:tr>
-        <w:tblPrEx>
-          <w:tblCellMar>
-            <w:top w:w="0" w:type="dxa"/>
-            <w:bottom w:w="0" w:type="dxa"/>
-          </w:tblCellMar>
-        </w:tblPrEx>
         <w:trPr>
           <w:trHeight w:val="234"/>
         </w:trPr>
@@ -10047,21 +9329,12 @@
                 <w:color w:val="000000"/>
               </w:rPr>
             </w:pPr>
-            <w:proofErr w:type="gramStart"/>
-            <w:r>
-              <w:rPr>
-                <w:rFonts w:ascii="Basic Sans" w:eastAsia="Basic Sans" w:hAnsi="Basic Sans" w:cs="Basic Sans"/>
-                <w:color w:val="000000"/>
-              </w:rPr>
-              <w:t>clase :</w:t>
-            </w:r>
-            <w:proofErr w:type="gramEnd"/>
-            <w:r>
-              <w:rPr>
-                <w:rFonts w:ascii="Basic Sans" w:eastAsia="Basic Sans" w:hAnsi="Basic Sans" w:cs="Basic Sans"/>
-                <w:color w:val="000000"/>
-              </w:rPr>
-              <w:t xml:space="preserve"> </w:t>
+            <w:r>
+              <w:rPr>
+                <w:rFonts w:ascii="Basic Sans" w:eastAsia="Basic Sans" w:hAnsi="Basic Sans" w:cs="Basic Sans"/>
+                <w:color w:val="000000"/>
+              </w:rPr>
+              <w:t xml:space="preserve">clase : </w:t>
             </w:r>
             <w:proofErr w:type="spellStart"/>
             <w:r>
@@ -10113,7 +9386,6 @@
               </w:rPr>
             </w:pPr>
             <w:proofErr w:type="spellStart"/>
-            <w:proofErr w:type="gramStart"/>
             <w:r>
               <w:rPr>
                 <w:rFonts w:ascii="Basic Sans" w:eastAsia="Basic Sans" w:hAnsi="Basic Sans" w:cs="Basic Sans"/>
@@ -10127,15 +9399,7 @@
                 <w:rFonts w:ascii="Basic Sans" w:eastAsia="Basic Sans" w:hAnsi="Basic Sans" w:cs="Basic Sans"/>
                 <w:color w:val="000000"/>
               </w:rPr>
-              <w:t xml:space="preserve"> :</w:t>
-            </w:r>
-            <w:proofErr w:type="gramEnd"/>
-            <w:r>
-              <w:rPr>
-                <w:rFonts w:ascii="Basic Sans" w:eastAsia="Basic Sans" w:hAnsi="Basic Sans" w:cs="Basic Sans"/>
-                <w:color w:val="000000"/>
-              </w:rPr>
-              <w:t xml:space="preserve"> </w:t>
+              <w:t xml:space="preserve"> : </w:t>
             </w:r>
             <w:proofErr w:type="spellStart"/>
             <w:r>
@@ -10150,12 +9414,6 @@
         </w:tc>
       </w:tr>
       <w:tr>
-        <w:tblPrEx>
-          <w:tblCellMar>
-            <w:top w:w="0" w:type="dxa"/>
-            <w:bottom w:w="0" w:type="dxa"/>
-          </w:tblCellMar>
-        </w:tblPrEx>
         <w:trPr>
           <w:trHeight w:val="230"/>
         </w:trPr>
@@ -10207,12 +9465,6 @@
         </w:tc>
       </w:tr>
       <w:tr>
-        <w:tblPrEx>
-          <w:tblCellMar>
-            <w:top w:w="0" w:type="dxa"/>
-            <w:bottom w:w="0" w:type="dxa"/>
-          </w:tblCellMar>
-        </w:tblPrEx>
         <w:trPr>
           <w:trHeight w:val="534"/>
         </w:trPr>
@@ -10394,12 +9646,6 @@
         </w:tc>
       </w:tr>
       <w:tr>
-        <w:tblPrEx>
-          <w:tblCellMar>
-            <w:top w:w="0" w:type="dxa"/>
-            <w:bottom w:w="0" w:type="dxa"/>
-          </w:tblCellMar>
-        </w:tblPrEx>
         <w:trPr>
           <w:trHeight w:val="1089"/>
         </w:trPr>
@@ -10652,8 +9898,79 @@
           <w:szCs w:val="24"/>
         </w:rPr>
       </w:pPr>
-      <w:bookmarkStart w:id="0" w:name="_GoBack"/>
-      <w:bookmarkEnd w:id="0"/>
+      <w:r>
+        <w:rPr>
+          <w:sz w:val="24"/>
+          <w:szCs w:val="24"/>
+        </w:rPr>
+        <w:t>Diseño preliminar de la interfaz</w:t>
+      </w:r>
+    </w:p>
+    <w:p>
+      <w:pPr>
+        <w:rPr>
+          <w:sz w:val="24"/>
+          <w:szCs w:val="24"/>
+        </w:rPr>
+      </w:pPr>
+    </w:p>
+    <w:p>
+      <w:pPr>
+        <w:rPr>
+          <w:sz w:val="24"/>
+          <w:szCs w:val="24"/>
+          <w:u w:val="single"/>
+        </w:rPr>
+      </w:pPr>
+      <w:r>
+        <w:rPr>
+          <w:noProof/>
+          <w:sz w:val="24"/>
+          <w:szCs w:val="24"/>
+          <w:lang w:val="es-CO" w:eastAsia="es-CO"/>
+        </w:rPr>
+        <w:drawing>
+          <wp:inline distT="0" distB="0" distL="0" distR="0">
+            <wp:extent cx="6120765" cy="2766695"/>
+            <wp:effectExtent l="0" t="0" r="0" b="0"/>
+            <wp:docPr id="1" name="Imagen 1"/>
+            <wp:cNvGraphicFramePr>
+              <a:graphicFrameLocks xmlns:a="http://schemas.openxmlformats.org/drawingml/2006/main" noChangeAspect="1"/>
+            </wp:cNvGraphicFramePr>
+            <a:graphic xmlns:a="http://schemas.openxmlformats.org/drawingml/2006/main">
+              <a:graphicData uri="http://schemas.openxmlformats.org/drawingml/2006/picture">
+                <pic:pic xmlns:pic="http://schemas.openxmlformats.org/drawingml/2006/picture">
+                  <pic:nvPicPr>
+                    <pic:cNvPr id="1" name="Planning.png"/>
+                    <pic:cNvPicPr/>
+                  </pic:nvPicPr>
+                  <pic:blipFill>
+                    <a:blip r:embed="rId5" cstate="print">
+                      <a:extLst>
+                        <a:ext uri="{28A0092B-C50C-407E-A947-70E740481C1C}">
+                          <a14:useLocalDpi xmlns:a14="http://schemas.microsoft.com/office/drawing/2010/main" val="0"/>
+                        </a:ext>
+                      </a:extLst>
+                    </a:blip>
+                    <a:stretch>
+                      <a:fillRect/>
+                    </a:stretch>
+                  </pic:blipFill>
+                  <pic:spPr>
+                    <a:xfrm>
+                      <a:off x="0" y="0"/>
+                      <a:ext cx="6120765" cy="2766695"/>
+                    </a:xfrm>
+                    <a:prstGeom prst="rect">
+                      <a:avLst/>
+                    </a:prstGeom>
+                  </pic:spPr>
+                </pic:pic>
+              </a:graphicData>
+            </a:graphic>
+          </wp:inline>
+        </w:drawing>
+      </w:r>
     </w:p>
     <w:sectPr>
       <w:endnotePr>
@@ -10669,7 +9986,7 @@
 </file>
 
 <file path=word/numbering.xml><?xml version="1.0" encoding="utf-8"?>
-<w:numbering xmlns:wpc="http://schemas.microsoft.com/office/word/2010/wordprocessingCanvas" xmlns:cx="http://schemas.microsoft.com/office/drawing/2014/chartex" xmlns:cx1="http://schemas.microsoft.com/office/drawing/2015/9/8/chartex" xmlns:cx2="http://schemas.microsoft.com/office/drawing/2015/10/21/chartex" xmlns:cx3="http://schemas.microsoft.com/office/drawing/2016/5/9/chartex" xmlns:cx4="http://schemas.microsoft.com/office/drawing/2016/5/10/chartex" xmlns:cx5="http://schemas.microsoft.com/office/drawing/2016/5/11/chartex" xmlns:cx6="http://schemas.microsoft.com/office/drawing/2016/5/12/chartex" xmlns:cx7="http://schemas.microsoft.com/office/drawing/2016/5/13/chartex" xmlns:cx8="http://schemas.microsoft.com/office/drawing/2016/5/14/chartex" xmlns:mc="http://schemas.openxmlformats.org/markup-compatibility/2006" xmlns:aink="http://schemas.microsoft.com/office/drawing/2016/ink" xmlns:am3d="http://schemas.microsoft.com/office/drawing/2017/model3d" xmlns:o="urn:schemas-microsoft-com:office:office" xmlns:r="http://schemas.openxmlformats.org/officeDocument/2006/relationships" xmlns:m="http://schemas.openxmlformats.org/officeDocument/2006/math" xmlns:v="urn:schemas-microsoft-com:vml" xmlns:wp14="http://schemas.microsoft.com/office/word/2010/wordprocessingDrawing" xmlns:wp="http://schemas.openxmlformats.org/drawingml/2006/wordprocessingDrawing" xmlns:w10="urn:schemas-microsoft-com:office:word" xmlns:w="http://schemas.openxmlformats.org/wordprocessingml/2006/main" xmlns:w14="http://schemas.microsoft.com/office/word/2010/wordml" xmlns:w15="http://schemas.microsoft.com/office/word/2012/wordml" xmlns:w16cid="http://schemas.microsoft.com/office/word/2016/wordml/cid" xmlns:w16se="http://schemas.microsoft.com/office/word/2015/wordml/symex" xmlns:wpg="http://schemas.microsoft.com/office/word/2010/wordprocessingGroup" xmlns:wpi="http://schemas.microsoft.com/office/word/2010/wordprocessingInk" xmlns:wne="http://schemas.microsoft.com/office/word/2006/wordml" xmlns:wps="http://schemas.microsoft.com/office/word/2010/wordprocessingShape" mc:Ignorable="w14 w15 w16se w16cid wp14">
+<w:numbering xmlns:wpc="http://schemas.microsoft.com/office/word/2010/wordprocessingCanvas" xmlns:cx="http://schemas.microsoft.com/office/drawing/2014/chartex" xmlns:mc="http://schemas.openxmlformats.org/markup-compatibility/2006" xmlns:o="urn:schemas-microsoft-com:office:office" xmlns:r="http://schemas.openxmlformats.org/officeDocument/2006/relationships" xmlns:m="http://schemas.openxmlformats.org/officeDocument/2006/math" xmlns:v="urn:schemas-microsoft-com:vml" xmlns:wp14="http://schemas.microsoft.com/office/word/2010/wordprocessingDrawing" xmlns:wp="http://schemas.openxmlformats.org/drawingml/2006/wordprocessingDrawing" xmlns:w10="urn:schemas-microsoft-com:office:word" xmlns:w="http://schemas.openxmlformats.org/wordprocessingml/2006/main" xmlns:w14="http://schemas.microsoft.com/office/word/2010/wordml" xmlns:w15="http://schemas.microsoft.com/office/word/2012/wordml" xmlns:w16se="http://schemas.microsoft.com/office/word/2015/wordml/symex" xmlns:wpg="http://schemas.microsoft.com/office/word/2010/wordprocessingGroup" xmlns:wpi="http://schemas.microsoft.com/office/word/2010/wordprocessingInk" xmlns:wne="http://schemas.microsoft.com/office/word/2006/wordml" xmlns:wps="http://schemas.microsoft.com/office/word/2010/wordprocessingShape" mc:Ignorable="w14 w15 w16se wp14">
   <w:abstractNum w:abstractNumId="0" w15:restartNumberingAfterBreak="0">
     <w:nsid w:val="19714680"/>
     <w:multiLevelType w:val="hybridMultilevel"/>
@@ -10889,7 +10206,7 @@
 </file>
 
 <file path=word/styles.xml><?xml version="1.0" encoding="utf-8"?>
-<w:styles xmlns:mc="http://schemas.openxmlformats.org/markup-compatibility/2006" xmlns:r="http://schemas.openxmlformats.org/officeDocument/2006/relationships" xmlns:w="http://schemas.openxmlformats.org/wordprocessingml/2006/main" xmlns:w14="http://schemas.microsoft.com/office/word/2010/wordml" xmlns:w15="http://schemas.microsoft.com/office/word/2012/wordml" xmlns:w16cid="http://schemas.microsoft.com/office/word/2016/wordml/cid" xmlns:w16se="http://schemas.microsoft.com/office/word/2015/wordml/symex" mc:Ignorable="w14 w15 w16se w16cid">
+<w:styles xmlns:mc="http://schemas.openxmlformats.org/markup-compatibility/2006" xmlns:r="http://schemas.openxmlformats.org/officeDocument/2006/relationships" xmlns:w="http://schemas.openxmlformats.org/wordprocessingml/2006/main" xmlns:w14="http://schemas.microsoft.com/office/word/2010/wordml" xmlns:w15="http://schemas.microsoft.com/office/word/2012/wordml" xmlns:w16se="http://schemas.microsoft.com/office/word/2015/wordml/symex" mc:Ignorable="w14 w15 w16se">
   <w:docDefaults>
     <w:rPrDefault>
       <w:rPr>
@@ -10900,7 +10217,7 @@
     </w:rPrDefault>
     <w:pPrDefault/>
   </w:docDefaults>
-  <w:latentStyles w:defLockedState="0" w:defUIPriority="99" w:defSemiHidden="0" w:defUnhideWhenUsed="0" w:defQFormat="0" w:count="375">
+  <w:latentStyles w:defLockedState="0" w:defUIPriority="99" w:defSemiHidden="0" w:defUnhideWhenUsed="0" w:defQFormat="0" w:count="371">
     <w:lsdException w:name="Normal" w:uiPriority="0" w:qFormat="1"/>
     <w:lsdException w:name="heading 1" w:uiPriority="9" w:qFormat="1"/>
     <w:lsdException w:name="heading 2" w:semiHidden="1" w:uiPriority="9" w:unhideWhenUsed="1" w:qFormat="1"/>
@@ -11051,7 +10368,6 @@
     <w:lsdException w:name="Table Web 2" w:semiHidden="1" w:unhideWhenUsed="1"/>
     <w:lsdException w:name="Table Web 3" w:semiHidden="1" w:unhideWhenUsed="1"/>
     <w:lsdException w:name="Balloon Text" w:semiHidden="1" w:unhideWhenUsed="1"/>
-    <w:lsdException w:name="Table Grid" w:semiHidden="1" w:unhideWhenUsed="1"/>
     <w:lsdException w:name="Table Theme" w:semiHidden="1" w:unhideWhenUsed="1"/>
     <w:lsdException w:name="Placeholder Text" w:semiHidden="1" w:unhideWhenUsed="1"/>
     <w:lsdException w:name="No Spacing" w:semiHidden="1" w:unhideWhenUsed="1"/>
@@ -11262,10 +10578,6 @@
     <w:lsdException w:name="List Table 5 Dark Accent 6" w:uiPriority="50"/>
     <w:lsdException w:name="List Table 6 Colorful Accent 6" w:uiPriority="51"/>
     <w:lsdException w:name="List Table 7 Colorful Accent 6" w:uiPriority="52"/>
-    <w:lsdException w:name="Mention" w:semiHidden="1" w:unhideWhenUsed="1"/>
-    <w:lsdException w:name="Smart Hyperlink" w:semiHidden="1" w:unhideWhenUsed="1"/>
-    <w:lsdException w:name="Hashtag" w:semiHidden="1" w:unhideWhenUsed="1"/>
-    <w:lsdException w:name="Unresolved Mention" w:semiHidden="1" w:unhideWhenUsed="1"/>
   </w:latentStyles>
   <w:style w:type="paragraph" w:default="1" w:styleId="Normal">
     <w:name w:val="Normal"/>

</xml_diff>